<commit_message>
added print functionality on expense report
</commit_message>
<xml_diff>
--- a/resources/docs/Documentation.docx
+++ b/resources/docs/Documentation.docx
@@ -39,6 +39,8 @@
           <w:rFonts w:asciiTheme="majorHAnsi" w:hAnsiTheme="majorHAnsi"/>
         </w:rPr>
       </w:pPr>
+      <w:bookmarkStart w:id="0" w:name="_GoBack"/>
+      <w:bookmarkEnd w:id="0"/>
     </w:p>
     <w:p>
       <w:pPr>
@@ -468,110 +470,63 @@
           <w:r>
             <w:fldChar w:fldCharType="separate"/>
           </w:r>
-          <w:bookmarkStart w:id="0" w:name="_GoBack"/>
-          <w:bookmarkEnd w:id="0"/>
-          <w:r>
-            <w:rPr>
-              <w:rStyle w:val="Hyperlink"/>
-              <w:noProof/>
-            </w:rPr>
-            <w:fldChar w:fldCharType="begin"/>
-          </w:r>
-          <w:r>
-            <w:rPr>
-              <w:rStyle w:val="Hyperlink"/>
-              <w:noProof/>
-            </w:rPr>
-            <w:instrText xml:space="preserve"> </w:instrText>
-          </w:r>
-          <w:r>
-            <w:rPr>
-              <w:noProof/>
-            </w:rPr>
-            <w:instrText>HYPERLINK \l "_Toc57993015"</w:instrText>
-          </w:r>
-          <w:r>
-            <w:rPr>
-              <w:rStyle w:val="Hyperlink"/>
-              <w:noProof/>
-            </w:rPr>
-            <w:instrText xml:space="preserve"> </w:instrText>
-          </w:r>
-          <w:r>
-            <w:rPr>
-              <w:rStyle w:val="Hyperlink"/>
-              <w:noProof/>
-            </w:rPr>
-          </w:r>
-          <w:r>
-            <w:rPr>
-              <w:rStyle w:val="Hyperlink"/>
-              <w:noProof/>
-            </w:rPr>
-            <w:fldChar w:fldCharType="separate"/>
-          </w:r>
-          <w:r>
-            <w:rPr>
-              <w:rStyle w:val="Hyperlink"/>
-              <w:noProof/>
-            </w:rPr>
-            <w:t>Introduction</w:t>
-          </w:r>
-          <w:r>
-            <w:rPr>
-              <w:noProof/>
-              <w:webHidden/>
-            </w:rPr>
-            <w:tab/>
-          </w:r>
-          <w:r>
-            <w:rPr>
-              <w:noProof/>
-              <w:webHidden/>
-            </w:rPr>
-            <w:fldChar w:fldCharType="begin"/>
-          </w:r>
-          <w:r>
-            <w:rPr>
-              <w:noProof/>
-              <w:webHidden/>
-            </w:rPr>
-            <w:instrText xml:space="preserve"> PAGEREF _Toc57993015 \h </w:instrText>
-          </w:r>
-          <w:r>
-            <w:rPr>
-              <w:noProof/>
-              <w:webHidden/>
-            </w:rPr>
-          </w:r>
-          <w:r>
-            <w:rPr>
-              <w:noProof/>
-              <w:webHidden/>
-            </w:rPr>
-            <w:fldChar w:fldCharType="separate"/>
-          </w:r>
-          <w:r>
-            <w:rPr>
-              <w:noProof/>
-              <w:webHidden/>
-            </w:rPr>
-            <w:t>1</w:t>
-          </w:r>
-          <w:r>
-            <w:rPr>
-              <w:noProof/>
-              <w:webHidden/>
-            </w:rPr>
-            <w:fldChar w:fldCharType="end"/>
-          </w:r>
-          <w:r>
-            <w:rPr>
-              <w:rStyle w:val="Hyperlink"/>
-              <w:noProof/>
-            </w:rPr>
-            <w:fldChar w:fldCharType="end"/>
-          </w:r>
+          <w:hyperlink w:anchor="_Toc58233533" w:history="1">
+            <w:r>
+              <w:rPr>
+                <w:rStyle w:val="Hyperlink"/>
+                <w:noProof/>
+              </w:rPr>
+              <w:t>Introduction</w:t>
+            </w:r>
+            <w:r>
+              <w:rPr>
+                <w:noProof/>
+                <w:webHidden/>
+              </w:rPr>
+              <w:tab/>
+            </w:r>
+            <w:r>
+              <w:rPr>
+                <w:noProof/>
+                <w:webHidden/>
+              </w:rPr>
+              <w:fldChar w:fldCharType="begin"/>
+            </w:r>
+            <w:r>
+              <w:rPr>
+                <w:noProof/>
+                <w:webHidden/>
+              </w:rPr>
+              <w:instrText xml:space="preserve"> PAGEREF _Toc58233533 \h </w:instrText>
+            </w:r>
+            <w:r>
+              <w:rPr>
+                <w:noProof/>
+                <w:webHidden/>
+              </w:rPr>
+            </w:r>
+            <w:r>
+              <w:rPr>
+                <w:noProof/>
+                <w:webHidden/>
+              </w:rPr>
+              <w:fldChar w:fldCharType="separate"/>
+            </w:r>
+            <w:r>
+              <w:rPr>
+                <w:noProof/>
+                <w:webHidden/>
+              </w:rPr>
+              <w:t>1</w:t>
+            </w:r>
+            <w:r>
+              <w:rPr>
+                <w:noProof/>
+                <w:webHidden/>
+              </w:rPr>
+              <w:fldChar w:fldCharType="end"/>
+            </w:r>
+          </w:hyperlink>
         </w:p>
         <w:p>
           <w:pPr>
@@ -582,7 +537,7 @@
               <w:szCs w:val="22"/>
             </w:rPr>
           </w:pPr>
-          <w:hyperlink w:anchor="_Toc57993016" w:history="1">
+          <w:hyperlink w:anchor="_Toc58233534" w:history="1">
             <w:r>
               <w:rPr>
                 <w:rStyle w:val="Hyperlink"/>
@@ -609,7 +564,7 @@
                 <w:noProof/>
                 <w:webHidden/>
               </w:rPr>
-              <w:instrText xml:space="preserve"> PAGEREF _Toc57993016 \h </w:instrText>
+              <w:instrText xml:space="preserve"> PAGEREF _Toc58233534 \h </w:instrText>
             </w:r>
             <w:r>
               <w:rPr>
@@ -652,7 +607,7 @@
               <w:szCs w:val="22"/>
             </w:rPr>
           </w:pPr>
-          <w:hyperlink w:anchor="_Toc57993017" w:history="1">
+          <w:hyperlink w:anchor="_Toc58233535" w:history="1">
             <w:r>
               <w:rPr>
                 <w:rStyle w:val="Hyperlink"/>
@@ -679,7 +634,7 @@
                 <w:noProof/>
                 <w:webHidden/>
               </w:rPr>
-              <w:instrText xml:space="preserve"> PAGEREF _Toc57993017 \h </w:instrText>
+              <w:instrText xml:space="preserve"> PAGEREF _Toc58233535 \h </w:instrText>
             </w:r>
             <w:r>
               <w:rPr>
@@ -722,7 +677,7 @@
               <w:szCs w:val="22"/>
             </w:rPr>
           </w:pPr>
-          <w:hyperlink w:anchor="_Toc57993018" w:history="1">
+          <w:hyperlink w:anchor="_Toc58233536" w:history="1">
             <w:r>
               <w:rPr>
                 <w:rStyle w:val="Hyperlink"/>
@@ -749,7 +704,7 @@
                 <w:noProof/>
                 <w:webHidden/>
               </w:rPr>
-              <w:instrText xml:space="preserve"> PAGEREF _Toc57993018 \h </w:instrText>
+              <w:instrText xml:space="preserve"> PAGEREF _Toc58233536 \h </w:instrText>
             </w:r>
             <w:r>
               <w:rPr>
@@ -789,7 +744,7 @@
               <w:szCs w:val="22"/>
             </w:rPr>
           </w:pPr>
-          <w:hyperlink w:anchor="_Toc57993019" w:history="1">
+          <w:hyperlink w:anchor="_Toc58233537" w:history="1">
             <w:r>
               <w:rPr>
                 <w:rStyle w:val="Hyperlink"/>
@@ -816,7 +771,7 @@
                 <w:noProof/>
                 <w:webHidden/>
               </w:rPr>
-              <w:instrText xml:space="preserve"> PAGEREF _Toc57993019 \h </w:instrText>
+              <w:instrText xml:space="preserve"> PAGEREF _Toc58233537 \h </w:instrText>
             </w:r>
             <w:r>
               <w:rPr>
@@ -859,7 +814,7 @@
               <w:szCs w:val="22"/>
             </w:rPr>
           </w:pPr>
-          <w:hyperlink w:anchor="_Toc57993020" w:history="1">
+          <w:hyperlink w:anchor="_Toc58233538" w:history="1">
             <w:r>
               <w:rPr>
                 <w:rStyle w:val="Hyperlink"/>
@@ -886,7 +841,7 @@
                 <w:noProof/>
                 <w:webHidden/>
               </w:rPr>
-              <w:instrText xml:space="preserve"> PAGEREF _Toc57993020 \h </w:instrText>
+              <w:instrText xml:space="preserve"> PAGEREF _Toc58233538 \h </w:instrText>
             </w:r>
             <w:r>
               <w:rPr>
@@ -929,7 +884,7 @@
               <w:szCs w:val="22"/>
             </w:rPr>
           </w:pPr>
-          <w:hyperlink w:anchor="_Toc57993021" w:history="1">
+          <w:hyperlink w:anchor="_Toc58233539" w:history="1">
             <w:r>
               <w:rPr>
                 <w:rStyle w:val="Hyperlink"/>
@@ -956,7 +911,7 @@
                 <w:noProof/>
                 <w:webHidden/>
               </w:rPr>
-              <w:instrText xml:space="preserve"> PAGEREF _Toc57993021 \h </w:instrText>
+              <w:instrText xml:space="preserve"> PAGEREF _Toc58233539 \h </w:instrText>
             </w:r>
             <w:r>
               <w:rPr>
@@ -996,7 +951,7 @@
               <w:szCs w:val="22"/>
             </w:rPr>
           </w:pPr>
-          <w:hyperlink w:anchor="_Toc57993022" w:history="1">
+          <w:hyperlink w:anchor="_Toc58233540" w:history="1">
             <w:r>
               <w:rPr>
                 <w:rStyle w:val="Hyperlink"/>
@@ -1023,7 +978,7 @@
                 <w:noProof/>
                 <w:webHidden/>
               </w:rPr>
-              <w:instrText xml:space="preserve"> PAGEREF _Toc57993022 \h </w:instrText>
+              <w:instrText xml:space="preserve"> PAGEREF _Toc58233540 \h </w:instrText>
             </w:r>
             <w:r>
               <w:rPr>
@@ -1066,7 +1021,7 @@
               <w:szCs w:val="22"/>
             </w:rPr>
           </w:pPr>
-          <w:hyperlink w:anchor="_Toc57993023" w:history="1">
+          <w:hyperlink w:anchor="_Toc58233541" w:history="1">
             <w:r>
               <w:rPr>
                 <w:rStyle w:val="Hyperlink"/>
@@ -1093,7 +1048,7 @@
                 <w:noProof/>
                 <w:webHidden/>
               </w:rPr>
-              <w:instrText xml:space="preserve"> PAGEREF _Toc57993023 \h </w:instrText>
+              <w:instrText xml:space="preserve"> PAGEREF _Toc58233541 \h </w:instrText>
             </w:r>
             <w:r>
               <w:rPr>
@@ -1136,7 +1091,7 @@
               <w:szCs w:val="22"/>
             </w:rPr>
           </w:pPr>
-          <w:hyperlink w:anchor="_Toc57993024" w:history="1">
+          <w:hyperlink w:anchor="_Toc58233542" w:history="1">
             <w:r>
               <w:rPr>
                 <w:rStyle w:val="Hyperlink"/>
@@ -1163,7 +1118,7 @@
                 <w:noProof/>
                 <w:webHidden/>
               </w:rPr>
-              <w:instrText xml:space="preserve"> PAGEREF _Toc57993024 \h </w:instrText>
+              <w:instrText xml:space="preserve"> PAGEREF _Toc58233542 \h </w:instrText>
             </w:r>
             <w:r>
               <w:rPr>
@@ -1206,7 +1161,7 @@
               <w:szCs w:val="22"/>
             </w:rPr>
           </w:pPr>
-          <w:hyperlink w:anchor="_Toc57993025" w:history="1">
+          <w:hyperlink w:anchor="_Toc58233543" w:history="1">
             <w:r>
               <w:rPr>
                 <w:rStyle w:val="Hyperlink"/>
@@ -1233,7 +1188,7 @@
                 <w:noProof/>
                 <w:webHidden/>
               </w:rPr>
-              <w:instrText xml:space="preserve"> PAGEREF _Toc57993025 \h </w:instrText>
+              <w:instrText xml:space="preserve"> PAGEREF _Toc58233543 \h </w:instrText>
             </w:r>
             <w:r>
               <w:rPr>
@@ -1276,7 +1231,7 @@
               <w:szCs w:val="22"/>
             </w:rPr>
           </w:pPr>
-          <w:hyperlink w:anchor="_Toc57993026" w:history="1">
+          <w:hyperlink w:anchor="_Toc58233544" w:history="1">
             <w:r>
               <w:rPr>
                 <w:rStyle w:val="Hyperlink"/>
@@ -1303,7 +1258,7 @@
                 <w:noProof/>
                 <w:webHidden/>
               </w:rPr>
-              <w:instrText xml:space="preserve"> PAGEREF _Toc57993026 \h </w:instrText>
+              <w:instrText xml:space="preserve"> PAGEREF _Toc58233544 \h </w:instrText>
             </w:r>
             <w:r>
               <w:rPr>
@@ -1343,7 +1298,7 @@
               <w:szCs w:val="22"/>
             </w:rPr>
           </w:pPr>
-          <w:hyperlink w:anchor="_Toc57993027" w:history="1">
+          <w:hyperlink w:anchor="_Toc58233545" w:history="1">
             <w:r>
               <w:rPr>
                 <w:rStyle w:val="Hyperlink"/>
@@ -1370,7 +1325,7 @@
                 <w:noProof/>
                 <w:webHidden/>
               </w:rPr>
-              <w:instrText xml:space="preserve"> PAGEREF _Toc57993027 \h </w:instrText>
+              <w:instrText xml:space="preserve"> PAGEREF _Toc58233545 \h </w:instrText>
             </w:r>
             <w:r>
               <w:rPr>
@@ -1410,7 +1365,7 @@
               <w:szCs w:val="22"/>
             </w:rPr>
           </w:pPr>
-          <w:hyperlink w:anchor="_Toc57993028" w:history="1">
+          <w:hyperlink w:anchor="_Toc58233546" w:history="1">
             <w:r>
               <w:rPr>
                 <w:rStyle w:val="Hyperlink"/>
@@ -1437,7 +1392,7 @@
                 <w:noProof/>
                 <w:webHidden/>
               </w:rPr>
-              <w:instrText xml:space="preserve"> PAGEREF _Toc57993028 \h </w:instrText>
+              <w:instrText xml:space="preserve"> PAGEREF _Toc58233546 \h </w:instrText>
             </w:r>
             <w:r>
               <w:rPr>
@@ -1480,7 +1435,7 @@
               <w:szCs w:val="22"/>
             </w:rPr>
           </w:pPr>
-          <w:hyperlink w:anchor="_Toc57993029" w:history="1">
+          <w:hyperlink w:anchor="_Toc58233547" w:history="1">
             <w:r>
               <w:rPr>
                 <w:rStyle w:val="Hyperlink"/>
@@ -1507,7 +1462,7 @@
                 <w:noProof/>
                 <w:webHidden/>
               </w:rPr>
-              <w:instrText xml:space="preserve"> PAGEREF _Toc57993029 \h </w:instrText>
+              <w:instrText xml:space="preserve"> PAGEREF _Toc58233547 \h </w:instrText>
             </w:r>
             <w:r>
               <w:rPr>
@@ -1550,7 +1505,7 @@
               <w:szCs w:val="22"/>
             </w:rPr>
           </w:pPr>
-          <w:hyperlink w:anchor="_Toc57993030" w:history="1">
+          <w:hyperlink w:anchor="_Toc58233548" w:history="1">
             <w:r>
               <w:rPr>
                 <w:rStyle w:val="Hyperlink"/>
@@ -1577,7 +1532,7 @@
                 <w:noProof/>
                 <w:webHidden/>
               </w:rPr>
-              <w:instrText xml:space="preserve"> PAGEREF _Toc57993030 \h </w:instrText>
+              <w:instrText xml:space="preserve"> PAGEREF _Toc58233548 \h </w:instrText>
             </w:r>
             <w:r>
               <w:rPr>
@@ -1620,7 +1575,7 @@
               <w:szCs w:val="22"/>
             </w:rPr>
           </w:pPr>
-          <w:hyperlink w:anchor="_Toc57993031" w:history="1">
+          <w:hyperlink w:anchor="_Toc58233549" w:history="1">
             <w:r>
               <w:rPr>
                 <w:rStyle w:val="Hyperlink"/>
@@ -1647,7 +1602,7 @@
                 <w:noProof/>
                 <w:webHidden/>
               </w:rPr>
-              <w:instrText xml:space="preserve"> PAGEREF _Toc57993031 \h </w:instrText>
+              <w:instrText xml:space="preserve"> PAGEREF _Toc58233549 \h </w:instrText>
             </w:r>
             <w:r>
               <w:rPr>
@@ -1690,7 +1645,7 @@
               <w:szCs w:val="22"/>
             </w:rPr>
           </w:pPr>
-          <w:hyperlink w:anchor="_Toc57993032" w:history="1">
+          <w:hyperlink w:anchor="_Toc58233550" w:history="1">
             <w:r>
               <w:rPr>
                 <w:rStyle w:val="Hyperlink"/>
@@ -1717,7 +1672,7 @@
                 <w:noProof/>
                 <w:webHidden/>
               </w:rPr>
-              <w:instrText xml:space="preserve"> PAGEREF _Toc57993032 \h </w:instrText>
+              <w:instrText xml:space="preserve"> PAGEREF _Toc58233550 \h </w:instrText>
             </w:r>
             <w:r>
               <w:rPr>
@@ -1760,7 +1715,7 @@
               <w:szCs w:val="22"/>
             </w:rPr>
           </w:pPr>
-          <w:hyperlink w:anchor="_Toc57993033" w:history="1">
+          <w:hyperlink w:anchor="_Toc58233551" w:history="1">
             <w:r>
               <w:rPr>
                 <w:rStyle w:val="Hyperlink"/>
@@ -1787,7 +1742,7 @@
                 <w:noProof/>
                 <w:webHidden/>
               </w:rPr>
-              <w:instrText xml:space="preserve"> PAGEREF _Toc57993033 \h </w:instrText>
+              <w:instrText xml:space="preserve"> PAGEREF _Toc58233551 \h </w:instrText>
             </w:r>
             <w:r>
               <w:rPr>
@@ -1830,7 +1785,7 @@
               <w:szCs w:val="22"/>
             </w:rPr>
           </w:pPr>
-          <w:hyperlink w:anchor="_Toc57993034" w:history="1">
+          <w:hyperlink w:anchor="_Toc58233552" w:history="1">
             <w:r>
               <w:rPr>
                 <w:rStyle w:val="Hyperlink"/>
@@ -1857,7 +1812,7 @@
                 <w:noProof/>
                 <w:webHidden/>
               </w:rPr>
-              <w:instrText xml:space="preserve"> PAGEREF _Toc57993034 \h </w:instrText>
+              <w:instrText xml:space="preserve"> PAGEREF _Toc58233552 \h </w:instrText>
             </w:r>
             <w:r>
               <w:rPr>
@@ -1900,7 +1855,7 @@
               <w:szCs w:val="22"/>
             </w:rPr>
           </w:pPr>
-          <w:hyperlink w:anchor="_Toc57993035" w:history="1">
+          <w:hyperlink w:anchor="_Toc58233553" w:history="1">
             <w:r>
               <w:rPr>
                 <w:rStyle w:val="Hyperlink"/>
@@ -1927,7 +1882,7 @@
                 <w:noProof/>
                 <w:webHidden/>
               </w:rPr>
-              <w:instrText xml:space="preserve"> PAGEREF _Toc57993035 \h </w:instrText>
+              <w:instrText xml:space="preserve"> PAGEREF _Toc58233553 \h </w:instrText>
             </w:r>
             <w:r>
               <w:rPr>
@@ -1970,7 +1925,7 @@
               <w:szCs w:val="22"/>
             </w:rPr>
           </w:pPr>
-          <w:hyperlink w:anchor="_Toc57993036" w:history="1">
+          <w:hyperlink w:anchor="_Toc58233554" w:history="1">
             <w:r>
               <w:rPr>
                 <w:rStyle w:val="Hyperlink"/>
@@ -1997,7 +1952,7 @@
                 <w:noProof/>
                 <w:webHidden/>
               </w:rPr>
-              <w:instrText xml:space="preserve"> PAGEREF _Toc57993036 \h </w:instrText>
+              <w:instrText xml:space="preserve"> PAGEREF _Toc58233554 \h </w:instrText>
             </w:r>
             <w:r>
               <w:rPr>
@@ -2040,7 +1995,7 @@
               <w:szCs w:val="22"/>
             </w:rPr>
           </w:pPr>
-          <w:hyperlink w:anchor="_Toc57993037" w:history="1">
+          <w:hyperlink w:anchor="_Toc58233555" w:history="1">
             <w:r>
               <w:rPr>
                 <w:rStyle w:val="Hyperlink"/>
@@ -2067,7 +2022,7 @@
                 <w:noProof/>
                 <w:webHidden/>
               </w:rPr>
-              <w:instrText xml:space="preserve"> PAGEREF _Toc57993037 \h </w:instrText>
+              <w:instrText xml:space="preserve"> PAGEREF _Toc58233555 \h </w:instrText>
             </w:r>
             <w:r>
               <w:rPr>
@@ -2110,7 +2065,7 @@
               <w:szCs w:val="22"/>
             </w:rPr>
           </w:pPr>
-          <w:hyperlink w:anchor="_Toc57993038" w:history="1">
+          <w:hyperlink w:anchor="_Toc58233556" w:history="1">
             <w:r>
               <w:rPr>
                 <w:rStyle w:val="Hyperlink"/>
@@ -2137,7 +2092,7 @@
                 <w:noProof/>
                 <w:webHidden/>
               </w:rPr>
-              <w:instrText xml:space="preserve"> PAGEREF _Toc57993038 \h </w:instrText>
+              <w:instrText xml:space="preserve"> PAGEREF _Toc58233556 \h </w:instrText>
             </w:r>
             <w:r>
               <w:rPr>
@@ -2180,7 +2135,7 @@
               <w:szCs w:val="22"/>
             </w:rPr>
           </w:pPr>
-          <w:hyperlink w:anchor="_Toc57993039" w:history="1">
+          <w:hyperlink w:anchor="_Toc58233557" w:history="1">
             <w:r>
               <w:rPr>
                 <w:rStyle w:val="Hyperlink"/>
@@ -2207,7 +2162,7 @@
                 <w:noProof/>
                 <w:webHidden/>
               </w:rPr>
-              <w:instrText xml:space="preserve"> PAGEREF _Toc57993039 \h </w:instrText>
+              <w:instrText xml:space="preserve"> PAGEREF _Toc58233557 \h </w:instrText>
             </w:r>
             <w:r>
               <w:rPr>
@@ -2250,7 +2205,7 @@
               <w:szCs w:val="22"/>
             </w:rPr>
           </w:pPr>
-          <w:hyperlink w:anchor="_Toc57993040" w:history="1">
+          <w:hyperlink w:anchor="_Toc58233558" w:history="1">
             <w:r>
               <w:rPr>
                 <w:rStyle w:val="Hyperlink"/>
@@ -2277,7 +2232,7 @@
                 <w:noProof/>
                 <w:webHidden/>
               </w:rPr>
-              <w:instrText xml:space="preserve"> PAGEREF _Toc57993040 \h </w:instrText>
+              <w:instrText xml:space="preserve"> PAGEREF _Toc58233558 \h </w:instrText>
             </w:r>
             <w:r>
               <w:rPr>
@@ -2320,7 +2275,7 @@
               <w:szCs w:val="22"/>
             </w:rPr>
           </w:pPr>
-          <w:hyperlink w:anchor="_Toc57993041" w:history="1">
+          <w:hyperlink w:anchor="_Toc58233559" w:history="1">
             <w:r>
               <w:rPr>
                 <w:rStyle w:val="Hyperlink"/>
@@ -2347,7 +2302,7 @@
                 <w:noProof/>
                 <w:webHidden/>
               </w:rPr>
-              <w:instrText xml:space="preserve"> PAGEREF _Toc57993041 \h </w:instrText>
+              <w:instrText xml:space="preserve"> PAGEREF _Toc58233559 \h </w:instrText>
             </w:r>
             <w:r>
               <w:rPr>
@@ -2390,7 +2345,7 @@
               <w:szCs w:val="22"/>
             </w:rPr>
           </w:pPr>
-          <w:hyperlink w:anchor="_Toc57993042" w:history="1">
+          <w:hyperlink w:anchor="_Toc58233560" w:history="1">
             <w:r>
               <w:rPr>
                 <w:rStyle w:val="Hyperlink"/>
@@ -2417,7 +2372,7 @@
                 <w:noProof/>
                 <w:webHidden/>
               </w:rPr>
-              <w:instrText xml:space="preserve"> PAGEREF _Toc57993042 \h </w:instrText>
+              <w:instrText xml:space="preserve"> PAGEREF _Toc58233560 \h </w:instrText>
             </w:r>
             <w:r>
               <w:rPr>
@@ -2460,7 +2415,7 @@
               <w:szCs w:val="22"/>
             </w:rPr>
           </w:pPr>
-          <w:hyperlink w:anchor="_Toc57993043" w:history="1">
+          <w:hyperlink w:anchor="_Toc58233561" w:history="1">
             <w:r>
               <w:rPr>
                 <w:rStyle w:val="Hyperlink"/>
@@ -2487,7 +2442,7 @@
                 <w:noProof/>
                 <w:webHidden/>
               </w:rPr>
-              <w:instrText xml:space="preserve"> PAGEREF _Toc57993043 \h </w:instrText>
+              <w:instrText xml:space="preserve"> PAGEREF _Toc58233561 \h </w:instrText>
             </w:r>
             <w:r>
               <w:rPr>
@@ -2530,7 +2485,7 @@
               <w:szCs w:val="22"/>
             </w:rPr>
           </w:pPr>
-          <w:hyperlink w:anchor="_Toc57993044" w:history="1">
+          <w:hyperlink w:anchor="_Toc58233562" w:history="1">
             <w:r>
               <w:rPr>
                 <w:rStyle w:val="Hyperlink"/>
@@ -2557,7 +2512,7 @@
                 <w:noProof/>
                 <w:webHidden/>
               </w:rPr>
-              <w:instrText xml:space="preserve"> PAGEREF _Toc57993044 \h </w:instrText>
+              <w:instrText xml:space="preserve"> PAGEREF _Toc58233562 \h </w:instrText>
             </w:r>
             <w:r>
               <w:rPr>
@@ -2632,7 +2587,7 @@
         <w:spacing w:before="0" w:line="276" w:lineRule="auto"/>
         <w:jc w:val="both"/>
       </w:pPr>
-      <w:bookmarkStart w:id="1" w:name="_Toc57993015"/>
+      <w:bookmarkStart w:id="1" w:name="_Toc58233533"/>
       <w:r>
         <w:lastRenderedPageBreak/>
         <w:t>Introduction</w:t>
@@ -2734,7 +2689,28 @@
           <w:i/>
           <w:sz w:val="22"/>
         </w:rPr>
-        <w:t>for the company, of the company?</w:t>
+        <w:t>for the company, of the company</w:t>
+      </w:r>
+      <w:r>
+        <w:rPr>
+          <w:i/>
+          <w:sz w:val="22"/>
+        </w:rPr>
+        <w:t>, or in business</w:t>
+      </w:r>
+      <w:r>
+        <w:rPr>
+          <w:i/>
+          <w:sz w:val="22"/>
+        </w:rPr>
+        <w:t>es</w:t>
+      </w:r>
+      <w:r>
+        <w:rPr>
+          <w:i/>
+          <w:sz w:val="22"/>
+        </w:rPr>
+        <w:t>?</w:t>
       </w:r>
     </w:p>
     <w:p>
@@ -2768,14 +2744,79 @@
           <w:i/>
           <w:sz w:val="22"/>
         </w:rPr>
-        <w:t>Current state of technology</w:t>
-      </w:r>
-      <w:r>
-        <w:rPr>
-          <w:i/>
-          <w:sz w:val="22"/>
-        </w:rPr>
-        <w:t>.</w:t>
+        <w:t>Current state of technology.</w:t>
+      </w:r>
+    </w:p>
+    <w:p>
+      <w:pPr>
+        <w:spacing w:line="276" w:lineRule="auto"/>
+        <w:jc w:val="both"/>
+        <w:rPr>
+          <w:i/>
+          <w:sz w:val="22"/>
+        </w:rPr>
+      </w:pPr>
+      <w:r>
+        <w:rPr>
+          <w:i/>
+          <w:sz w:val="22"/>
+        </w:rPr>
+        <w:t>What are the problems encountered?</w:t>
+      </w:r>
+    </w:p>
+    <w:p>
+      <w:pPr>
+        <w:spacing w:line="276" w:lineRule="auto"/>
+        <w:jc w:val="both"/>
+        <w:rPr>
+          <w:i/>
+          <w:sz w:val="22"/>
+        </w:rPr>
+      </w:pPr>
+      <w:r>
+        <w:rPr>
+          <w:i/>
+          <w:sz w:val="22"/>
+        </w:rPr>
+        <w:t>What are the main benefits of having a system?</w:t>
+      </w:r>
+    </w:p>
+    <w:p>
+      <w:pPr>
+        <w:spacing w:line="276" w:lineRule="auto"/>
+        <w:jc w:val="both"/>
+        <w:rPr>
+          <w:i/>
+          <w:sz w:val="22"/>
+        </w:rPr>
+      </w:pPr>
+      <w:r>
+        <w:rPr>
+          <w:i/>
+          <w:sz w:val="22"/>
+        </w:rPr>
+        <w:t>State all the reasons</w:t>
+      </w:r>
+      <w:r>
+        <w:rPr>
+          <w:i/>
+          <w:sz w:val="22"/>
+        </w:rPr>
+        <w:t xml:space="preserve"> above</w:t>
+      </w:r>
+      <w:r>
+        <w:rPr>
+          <w:i/>
+          <w:sz w:val="22"/>
+        </w:rPr>
+        <w:t xml:space="preserve"> wh</w:t>
+      </w:r>
+      <w:r>
+        <w:rPr>
+          <w:i/>
+          <w:sz w:val="22"/>
+        </w:rPr>
+        <w:t>y these resulted to having an expense tracking software.</w:t>
       </w:r>
     </w:p>
     <w:p>
@@ -2794,22 +2835,12 @@
         </w:rPr>
         <w:t>What is the system all about?</w:t>
       </w:r>
-    </w:p>
-    <w:p>
-      <w:pPr>
-        <w:spacing w:line="276" w:lineRule="auto"/>
-        <w:jc w:val="both"/>
-        <w:rPr>
-          <w:i/>
-          <w:sz w:val="22"/>
-        </w:rPr>
-      </w:pPr>
-      <w:r>
-        <w:rPr>
-          <w:i/>
-          <w:sz w:val="22"/>
-        </w:rPr>
-        <w:t>What are the main benefits of having a system?</w:t>
+      <w:r>
+        <w:rPr>
+          <w:i/>
+          <w:sz w:val="22"/>
+        </w:rPr>
+        <w:t xml:space="preserve"> (note: indicate that it is a web app not desktop or mobile app)</w:t>
       </w:r>
     </w:p>
     <w:p>
@@ -2899,7 +2930,7 @@
         <w:spacing w:before="0" w:line="276" w:lineRule="auto"/>
         <w:jc w:val="both"/>
       </w:pPr>
-      <w:bookmarkStart w:id="2" w:name="_Toc57993016"/>
+      <w:bookmarkStart w:id="2" w:name="_Toc58233534"/>
       <w:r>
         <w:lastRenderedPageBreak/>
         <w:t>Objectives</w:t>
@@ -2918,7 +2949,7 @@
         <w:spacing w:before="0" w:line="276" w:lineRule="auto"/>
         <w:jc w:val="both"/>
       </w:pPr>
-      <w:bookmarkStart w:id="3" w:name="_Toc57993017"/>
+      <w:bookmarkStart w:id="3" w:name="_Toc58233535"/>
       <w:r>
         <w:t>General Objective</w:t>
       </w:r>
@@ -2962,7 +2993,7 @@
         <w:spacing w:before="0" w:line="276" w:lineRule="auto"/>
         <w:jc w:val="both"/>
       </w:pPr>
-      <w:bookmarkStart w:id="4" w:name="_Toc57993018"/>
+      <w:bookmarkStart w:id="4" w:name="_Toc58233536"/>
       <w:r>
         <w:t>Specific Objectives</w:t>
       </w:r>
@@ -3076,7 +3107,7 @@
         <w:spacing w:before="0" w:line="276" w:lineRule="auto"/>
         <w:jc w:val="both"/>
       </w:pPr>
-      <w:bookmarkStart w:id="5" w:name="_Toc57993019"/>
+      <w:bookmarkStart w:id="5" w:name="_Toc58233537"/>
       <w:r>
         <w:lastRenderedPageBreak/>
         <w:t>Scope and Limitation</w:t>
@@ -3091,12 +3122,27 @@
           <w:i/>
         </w:rPr>
       </w:pPr>
+    </w:p>
+    <w:p>
+      <w:pPr>
+        <w:spacing w:line="276" w:lineRule="auto"/>
+        <w:jc w:val="both"/>
+        <w:rPr>
+          <w:i/>
+        </w:rPr>
+      </w:pPr>
       <w:r>
         <w:rPr>
           <w:i/>
         </w:rPr>
         <w:t xml:space="preserve">What is this all about? </w:t>
       </w:r>
+    </w:p>
+    <w:p>
+      <w:pPr>
+        <w:spacing w:line="276" w:lineRule="auto"/>
+        <w:jc w:val="both"/>
+      </w:pPr>
     </w:p>
     <w:p>
       <w:pPr>
@@ -3104,7 +3150,7 @@
         <w:spacing w:before="0" w:line="276" w:lineRule="auto"/>
         <w:jc w:val="both"/>
       </w:pPr>
-      <w:bookmarkStart w:id="6" w:name="_Toc57993020"/>
+      <w:bookmarkStart w:id="6" w:name="_Toc58233538"/>
       <w:r>
         <w:t>Scope of the project</w:t>
       </w:r>
@@ -3259,7 +3305,7 @@
         <w:spacing w:before="0" w:line="276" w:lineRule="auto"/>
         <w:jc w:val="both"/>
       </w:pPr>
-      <w:bookmarkStart w:id="7" w:name="_Toc57993021"/>
+      <w:bookmarkStart w:id="7" w:name="_Toc58233539"/>
       <w:r>
         <w:t>Limitation</w:t>
       </w:r>
@@ -3292,7 +3338,13 @@
         <w:rPr>
           <w:sz w:val="22"/>
         </w:rPr>
-        <w:t>Payment system/</w:t>
+        <w:t>Built in p</w:t>
+      </w:r>
+      <w:r>
+        <w:rPr>
+          <w:sz w:val="22"/>
+        </w:rPr>
+        <w:t>ayment system or</w:t>
       </w:r>
       <w:r>
         <w:rPr>
@@ -3357,11 +3409,13 @@
         <w:spacing w:line="276" w:lineRule="auto"/>
         <w:jc w:val="both"/>
         <w:rPr>
-          <w:sz w:val="22"/>
-        </w:rPr>
-      </w:pPr>
-      <w:r>
-        <w:rPr>
+          <w:strike/>
+          <w:sz w:val="22"/>
+        </w:rPr>
+      </w:pPr>
+      <w:r>
+        <w:rPr>
+          <w:strike/>
           <w:sz w:val="22"/>
         </w:rPr>
         <w:t>Notifications</w:t>
@@ -3386,7 +3440,7 @@
         <w:spacing w:before="0" w:line="276" w:lineRule="auto"/>
         <w:jc w:val="both"/>
       </w:pPr>
-      <w:bookmarkStart w:id="8" w:name="_Toc57993022"/>
+      <w:bookmarkStart w:id="8" w:name="_Toc58233540"/>
       <w:r>
         <w:lastRenderedPageBreak/>
         <w:t>System Overview</w:t>
@@ -3427,11 +3481,18 @@
         <w:spacing w:before="0" w:line="276" w:lineRule="auto"/>
         <w:jc w:val="both"/>
       </w:pPr>
-      <w:bookmarkStart w:id="9" w:name="_Toc57993023"/>
+      <w:bookmarkStart w:id="9" w:name="_Toc58233541"/>
       <w:r>
         <w:t>System Environment</w:t>
       </w:r>
       <w:bookmarkEnd w:id="9"/>
+    </w:p>
+    <w:p>
+      <w:pPr>
+        <w:rPr>
+          <w:i/>
+        </w:rPr>
+      </w:pPr>
     </w:p>
     <w:p>
       <w:pPr>
@@ -3754,7 +3815,7 @@
         <w:spacing w:before="0" w:line="276" w:lineRule="auto"/>
         <w:jc w:val="both"/>
       </w:pPr>
-      <w:bookmarkStart w:id="10" w:name="_Toc57993024"/>
+      <w:bookmarkStart w:id="10" w:name="_Toc58233542"/>
       <w:r>
         <w:lastRenderedPageBreak/>
         <w:t>System Design Specification</w:t>
@@ -3766,6 +3827,15 @@
         <w:spacing w:line="276" w:lineRule="auto"/>
         <w:jc w:val="both"/>
         <w:rPr>
+          <w:sz w:val="22"/>
+        </w:rPr>
+      </w:pPr>
+    </w:p>
+    <w:p>
+      <w:pPr>
+        <w:spacing w:line="276" w:lineRule="auto"/>
+        <w:jc w:val="both"/>
+        <w:rPr>
           <w:i/>
           <w:sz w:val="22"/>
         </w:rPr>
@@ -3777,6 +3847,15 @@
         </w:rPr>
         <w:t>What is system design specification and why do we need it?</w:t>
       </w:r>
+    </w:p>
+    <w:p>
+      <w:pPr>
+        <w:spacing w:line="276" w:lineRule="auto"/>
+        <w:jc w:val="both"/>
+        <w:rPr>
+          <w:sz w:val="22"/>
+        </w:rPr>
+      </w:pPr>
     </w:p>
     <w:p>
       <w:pPr>
@@ -3787,7 +3866,7 @@
       <w:r>
         <w:tab/>
       </w:r>
-      <w:bookmarkStart w:id="11" w:name="_Toc57993025"/>
+      <w:bookmarkStart w:id="11" w:name="_Toc58233543"/>
       <w:r>
         <w:t>Process Specification</w:t>
       </w:r>
@@ -3953,7 +4032,7 @@
         <w:lastRenderedPageBreak/>
         <w:tab/>
       </w:r>
-      <w:bookmarkStart w:id="12" w:name="_Toc57993026"/>
+      <w:bookmarkStart w:id="12" w:name="_Toc58233544"/>
       <w:r>
         <w:t>Data Specification</w:t>
       </w:r>
@@ -4026,7 +4105,7 @@
         <w:spacing w:before="0" w:line="276" w:lineRule="auto"/>
         <w:jc w:val="both"/>
       </w:pPr>
-      <w:bookmarkStart w:id="13" w:name="_Toc57993027"/>
+      <w:bookmarkStart w:id="13" w:name="_Toc58233545"/>
       <w:r>
         <w:lastRenderedPageBreak/>
         <w:t>Bibliography</w:t>
@@ -4535,7 +4614,7 @@
         <w:spacing w:before="0" w:line="276" w:lineRule="auto"/>
         <w:jc w:val="both"/>
       </w:pPr>
-      <w:bookmarkStart w:id="14" w:name="_Toc57993028"/>
+      <w:bookmarkStart w:id="14" w:name="_Toc58233546"/>
       <w:r>
         <w:lastRenderedPageBreak/>
         <w:t>Appendices</w:t>
@@ -4555,7 +4634,7 @@
         <w:spacing w:before="0" w:line="276" w:lineRule="auto"/>
         <w:jc w:val="both"/>
       </w:pPr>
-      <w:bookmarkStart w:id="15" w:name="_Toc57993029"/>
+      <w:bookmarkStart w:id="15" w:name="_Toc58233547"/>
       <w:r>
         <w:t>Appendix A (Gantt Chart)</w:t>
       </w:r>
@@ -4590,7 +4669,7 @@
         <w:spacing w:before="0" w:line="276" w:lineRule="auto"/>
         <w:jc w:val="both"/>
       </w:pPr>
-      <w:bookmarkStart w:id="16" w:name="_Toc57993030"/>
+      <w:bookmarkStart w:id="16" w:name="_Toc58233548"/>
       <w:r>
         <w:lastRenderedPageBreak/>
         <w:t>Appendix B</w:t>
@@ -4653,7 +4732,7 @@
           <w:szCs w:val="26"/>
         </w:rPr>
       </w:pPr>
-      <w:bookmarkStart w:id="17" w:name="_Toc57993031"/>
+      <w:bookmarkStart w:id="17" w:name="_Toc58233549"/>
       <w:r>
         <w:lastRenderedPageBreak/>
         <w:t>Appendix C</w:t>
@@ -4685,7 +4764,7 @@
         <w:spacing w:before="0" w:line="276" w:lineRule="auto"/>
         <w:jc w:val="both"/>
       </w:pPr>
-      <w:bookmarkStart w:id="18" w:name="_Toc57993032"/>
+      <w:bookmarkStart w:id="18" w:name="_Toc58233550"/>
       <w:r>
         <w:lastRenderedPageBreak/>
         <w:t>Appendix D</w:t>
@@ -4717,7 +4796,7 @@
       <w:r>
         <w:tab/>
       </w:r>
-      <w:bookmarkStart w:id="19" w:name="_Toc57993033"/>
+      <w:bookmarkStart w:id="19" w:name="_Toc58233551"/>
       <w:r>
         <w:t>Access, Authentication and Authorization</w:t>
       </w:r>
@@ -4776,7 +4855,7 @@
       <w:r>
         <w:tab/>
       </w:r>
-      <w:bookmarkStart w:id="20" w:name="_Toc57993034"/>
+      <w:bookmarkStart w:id="20" w:name="_Toc58233552"/>
       <w:r>
         <w:t>Application Modules</w:t>
       </w:r>
@@ -4793,6 +4872,19 @@
           <w:sz w:val="22"/>
         </w:rPr>
         <w:tab/>
+      </w:r>
+    </w:p>
+    <w:p>
+      <w:pPr>
+        <w:ind w:firstLine="720"/>
+        <w:rPr>
+          <w:sz w:val="22"/>
+        </w:rPr>
+      </w:pPr>
+      <w:r>
+        <w:rPr>
+          <w:sz w:val="22"/>
+        </w:rPr>
         <w:t>Main (includ</w:t>
       </w:r>
       <w:r>
@@ -4829,15 +4921,32 @@
     <w:p>
       <w:pPr>
         <w:rPr>
-          <w:sz w:val="22"/>
-        </w:rPr>
-      </w:pPr>
-      <w:r>
-        <w:rPr>
+          <w:i/>
+          <w:sz w:val="22"/>
+        </w:rPr>
+      </w:pPr>
+      <w:r>
+        <w:rPr>
+          <w:i/>
           <w:sz w:val="22"/>
         </w:rPr>
         <w:tab/>
       </w:r>
+      <w:r>
+        <w:rPr>
+          <w:i/>
+          <w:sz w:val="22"/>
+        </w:rPr>
+        <w:t>(note: state all meaning of button with icons only)</w:t>
+      </w:r>
+    </w:p>
+    <w:p>
+      <w:pPr>
+        <w:ind w:firstLine="720"/>
+        <w:rPr>
+          <w:sz w:val="22"/>
+        </w:rPr>
+      </w:pPr>
     </w:p>
     <w:p>
       <w:pPr>
@@ -5092,12 +5201,18 @@
     </w:p>
     <w:p>
       <w:pPr>
+        <w:rPr>
+          <w:sz w:val="22"/>
+        </w:rPr>
+      </w:pPr>
+    </w:p>
+    <w:p>
+      <w:pPr>
         <w:pStyle w:val="Heading3"/>
         <w:ind w:firstLine="720"/>
       </w:pPr>
-      <w:bookmarkStart w:id="21" w:name="_Toc57993035"/>
-      <w:r>
-        <w:lastRenderedPageBreak/>
+      <w:bookmarkStart w:id="21" w:name="_Toc58233553"/>
+      <w:r>
         <w:t>Basic Tasks</w:t>
       </w:r>
       <w:r>
@@ -5149,7 +5264,7 @@
       <w:r>
         <w:tab/>
       </w:r>
-      <w:bookmarkStart w:id="22" w:name="_Toc57993036"/>
+      <w:bookmarkStart w:id="22" w:name="_Toc58233554"/>
       <w:r>
         <w:t>Troubleshooting</w:t>
       </w:r>
@@ -5290,13 +5405,7 @@
         <w:rPr>
           <w:sz w:val="22"/>
         </w:rPr>
-        <w:t>Deactivated account</w:t>
-      </w:r>
-      <w:r>
-        <w:rPr>
-          <w:sz w:val="22"/>
-        </w:rPr>
-        <w:t xml:space="preserve"> </w:t>
+        <w:t xml:space="preserve">Deactivated account </w:t>
       </w:r>
       <w:r>
         <w:br w:type="page"/>
@@ -5308,7 +5417,7 @@
         <w:spacing w:before="0" w:line="276" w:lineRule="auto"/>
         <w:jc w:val="both"/>
       </w:pPr>
-      <w:bookmarkStart w:id="23" w:name="_Toc57993037"/>
+      <w:bookmarkStart w:id="23" w:name="_Toc58233555"/>
       <w:r>
         <w:lastRenderedPageBreak/>
         <w:t>Appendix E (</w:t>
@@ -5591,7 +5700,7 @@
         <w:spacing w:before="0" w:line="276" w:lineRule="auto"/>
         <w:jc w:val="both"/>
       </w:pPr>
-      <w:bookmarkStart w:id="24" w:name="_Toc57993038"/>
+      <w:bookmarkStart w:id="24" w:name="_Toc58233556"/>
       <w:r>
         <w:lastRenderedPageBreak/>
         <w:t>Appendix F (</w:t>
@@ -5614,7 +5723,7 @@
       <w:r>
         <w:tab/>
       </w:r>
-      <w:bookmarkStart w:id="25" w:name="_Toc57993039"/>
+      <w:bookmarkStart w:id="25" w:name="_Toc58233557"/>
       <w:r>
         <w:t>Hardware Requirements</w:t>
       </w:r>
@@ -5658,7 +5767,7 @@
       <w:r>
         <w:tab/>
       </w:r>
-      <w:bookmarkStart w:id="26" w:name="_Toc57993040"/>
+      <w:bookmarkStart w:id="26" w:name="_Toc58233558"/>
       <w:r>
         <w:t>Software Requirements</w:t>
       </w:r>
@@ -5701,7 +5810,7 @@
       <w:r>
         <w:tab/>
       </w:r>
-      <w:bookmarkStart w:id="27" w:name="_Toc57993041"/>
+      <w:bookmarkStart w:id="27" w:name="_Toc58233559"/>
       <w:r>
         <w:t>Linux Server Configuration</w:t>
       </w:r>
@@ -5739,7 +5848,7 @@
       <w:r>
         <w:tab/>
       </w:r>
-      <w:bookmarkStart w:id="28" w:name="_Toc57993042"/>
+      <w:bookmarkStart w:id="28" w:name="_Toc58233560"/>
       <w:r>
         <w:t>Apache Configuration</w:t>
       </w:r>
@@ -5777,7 +5886,7 @@
       <w:r>
         <w:tab/>
       </w:r>
-      <w:bookmarkStart w:id="29" w:name="_Toc57993043"/>
+      <w:bookmarkStart w:id="29" w:name="_Toc58233561"/>
       <w:r>
         <w:t>MySQL Configuration</w:t>
       </w:r>
@@ -5815,7 +5924,7 @@
       <w:r>
         <w:tab/>
       </w:r>
-      <w:bookmarkStart w:id="30" w:name="_Toc57993044"/>
+      <w:bookmarkStart w:id="30" w:name="_Toc58233562"/>
       <w:r>
         <w:t>Application Deployment</w:t>
       </w:r>
@@ -6581,6 +6690,7 @@
   <w:style w:type="character" w:default="1" w:styleId="DefaultParagraphFont">
     <w:name w:val="Default Paragraph Font"/>
     <w:uiPriority w:val="1"/>
+    <w:semiHidden/>
     <w:unhideWhenUsed/>
   </w:style>
   <w:style w:type="table" w:default="1" w:styleId="TableNormal">
@@ -7361,7 +7471,7 @@
 </file>
 
 <file path=customXml/itemProps1.xml><?xml version="1.0" encoding="utf-8"?>
-<ds:datastoreItem xmlns:ds="http://schemas.openxmlformats.org/officeDocument/2006/customXml" ds:itemID="{2DE68A8C-D245-49BE-868A-8127FA6D6AE3}">
+<ds:datastoreItem xmlns:ds="http://schemas.openxmlformats.org/officeDocument/2006/customXml" ds:itemID="{B3EB015A-E35C-4C31-A58F-1AF4F7893E35}">
   <ds:schemaRefs>
     <ds:schemaRef ds:uri="http://schemas.openxmlformats.org/officeDocument/2006/bibliography"/>
   </ds:schemaRefs>

</xml_diff>

<commit_message>
modified docs; prevent restoration of expenses that are associated with reports; added payment history
</commit_message>
<xml_diff>
--- a/resources/docs/Documentation.docx
+++ b/resources/docs/Documentation.docx
@@ -8,7 +8,13 @@
         <w:jc w:val="center"/>
       </w:pPr>
       <w:r>
-        <w:t>EXPENSE TRACKING SOFTWARE</w:t>
+        <w:t xml:space="preserve">EMPLOYEE </w:t>
+      </w:r>
+      <w:r>
+        <w:t xml:space="preserve">EXPENSE TRACKING </w:t>
+      </w:r>
+      <w:r>
+        <w:t>SYSTEM</w:t>
       </w:r>
     </w:p>
     <w:p>
@@ -39,8 +45,6 @@
           <w:rFonts w:asciiTheme="majorHAnsi" w:hAnsiTheme="majorHAnsi"/>
         </w:rPr>
       </w:pPr>
-      <w:bookmarkStart w:id="0" w:name="_GoBack"/>
-      <w:bookmarkEnd w:id="0"/>
     </w:p>
     <w:p>
       <w:pPr>
@@ -2587,12 +2591,12 @@
         <w:spacing w:before="0" w:line="276" w:lineRule="auto"/>
         <w:jc w:val="both"/>
       </w:pPr>
-      <w:bookmarkStart w:id="1" w:name="_Toc58233533"/>
+      <w:bookmarkStart w:id="0" w:name="_Toc58233533"/>
       <w:r>
         <w:lastRenderedPageBreak/>
         <w:t>Introduction</w:t>
       </w:r>
-      <w:bookmarkEnd w:id="1"/>
+      <w:bookmarkEnd w:id="0"/>
     </w:p>
     <w:p>
       <w:pPr>
@@ -2930,12 +2934,12 @@
         <w:spacing w:before="0" w:line="276" w:lineRule="auto"/>
         <w:jc w:val="both"/>
       </w:pPr>
-      <w:bookmarkStart w:id="2" w:name="_Toc58233534"/>
+      <w:bookmarkStart w:id="1" w:name="_Toc58233534"/>
       <w:r>
         <w:lastRenderedPageBreak/>
         <w:t>Objectives</w:t>
       </w:r>
-      <w:bookmarkEnd w:id="2"/>
+      <w:bookmarkEnd w:id="1"/>
     </w:p>
     <w:p>
       <w:pPr>
@@ -2949,11 +2953,11 @@
         <w:spacing w:before="0" w:line="276" w:lineRule="auto"/>
         <w:jc w:val="both"/>
       </w:pPr>
-      <w:bookmarkStart w:id="3" w:name="_Toc58233535"/>
+      <w:bookmarkStart w:id="2" w:name="_Toc58233535"/>
       <w:r>
         <w:t>General Objective</w:t>
       </w:r>
-      <w:bookmarkEnd w:id="3"/>
+      <w:bookmarkEnd w:id="2"/>
     </w:p>
     <w:p>
       <w:pPr>
@@ -2993,30 +2997,30 @@
         <w:spacing w:before="0" w:line="276" w:lineRule="auto"/>
         <w:jc w:val="both"/>
       </w:pPr>
-      <w:bookmarkStart w:id="4" w:name="_Toc58233536"/>
+      <w:bookmarkStart w:id="3" w:name="_Toc58233536"/>
       <w:r>
         <w:t>Specific Objectives</w:t>
       </w:r>
-      <w:bookmarkEnd w:id="4"/>
-    </w:p>
-    <w:p>
-      <w:pPr>
-        <w:spacing w:line="276" w:lineRule="auto"/>
-      </w:pPr>
-    </w:p>
-    <w:p>
-      <w:pPr>
-        <w:spacing w:line="276" w:lineRule="auto"/>
-        <w:jc w:val="both"/>
-        <w:rPr>
-          <w:sz w:val="22"/>
-        </w:rPr>
-      </w:pPr>
-      <w:r>
-        <w:rPr>
-          <w:sz w:val="22"/>
-        </w:rPr>
-        <w:t>Manage and recording of expenses including expense analytics</w:t>
+      <w:bookmarkEnd w:id="3"/>
+    </w:p>
+    <w:p>
+      <w:pPr>
+        <w:spacing w:line="276" w:lineRule="auto"/>
+      </w:pPr>
+    </w:p>
+    <w:p>
+      <w:pPr>
+        <w:spacing w:line="276" w:lineRule="auto"/>
+        <w:jc w:val="both"/>
+        <w:rPr>
+          <w:sz w:val="22"/>
+        </w:rPr>
+      </w:pPr>
+      <w:r>
+        <w:rPr>
+          <w:sz w:val="22"/>
+        </w:rPr>
+        <w:t xml:space="preserve">Manage and recording of expenses </w:t>
       </w:r>
     </w:p>
     <w:p>
@@ -3032,6 +3036,27 @@
           <w:sz w:val="22"/>
         </w:rPr>
         <w:t>View and monitoring overall expenses per employee</w:t>
+      </w:r>
+    </w:p>
+    <w:p>
+      <w:pPr>
+        <w:spacing w:line="276" w:lineRule="auto"/>
+        <w:jc w:val="both"/>
+        <w:rPr>
+          <w:sz w:val="22"/>
+        </w:rPr>
+      </w:pPr>
+      <w:r>
+        <w:rPr>
+          <w:sz w:val="22"/>
+        </w:rPr>
+        <w:t xml:space="preserve">Employee </w:t>
+      </w:r>
+      <w:r>
+        <w:rPr>
+          <w:sz w:val="22"/>
+        </w:rPr>
+        <w:t>expense analytics</w:t>
       </w:r>
     </w:p>
     <w:p>
@@ -3107,12 +3132,12 @@
         <w:spacing w:before="0" w:line="276" w:lineRule="auto"/>
         <w:jc w:val="both"/>
       </w:pPr>
-      <w:bookmarkStart w:id="5" w:name="_Toc58233537"/>
+      <w:bookmarkStart w:id="4" w:name="_Toc58233537"/>
       <w:r>
         <w:lastRenderedPageBreak/>
         <w:t>Scope and Limitation</w:t>
       </w:r>
-      <w:bookmarkEnd w:id="5"/>
+      <w:bookmarkEnd w:id="4"/>
     </w:p>
     <w:p>
       <w:pPr>
@@ -3150,11 +3175,11 @@
         <w:spacing w:before="0" w:line="276" w:lineRule="auto"/>
         <w:jc w:val="both"/>
       </w:pPr>
-      <w:bookmarkStart w:id="6" w:name="_Toc58233538"/>
+      <w:bookmarkStart w:id="5" w:name="_Toc58233538"/>
       <w:r>
         <w:t>Scope of the project</w:t>
       </w:r>
-      <w:bookmarkEnd w:id="6"/>
+      <w:bookmarkEnd w:id="5"/>
     </w:p>
     <w:p>
       <w:pPr>
@@ -3305,11 +3330,11 @@
         <w:spacing w:before="0" w:line="276" w:lineRule="auto"/>
         <w:jc w:val="both"/>
       </w:pPr>
-      <w:bookmarkStart w:id="7" w:name="_Toc58233539"/>
+      <w:bookmarkStart w:id="6" w:name="_Toc58233539"/>
       <w:r>
         <w:t>Limitation</w:t>
       </w:r>
-      <w:bookmarkEnd w:id="7"/>
+      <w:bookmarkEnd w:id="6"/>
     </w:p>
     <w:p>
       <w:pPr>
@@ -3440,12 +3465,12 @@
         <w:spacing w:before="0" w:line="276" w:lineRule="auto"/>
         <w:jc w:val="both"/>
       </w:pPr>
-      <w:bookmarkStart w:id="8" w:name="_Toc58233540"/>
+      <w:bookmarkStart w:id="7" w:name="_Toc58233540"/>
       <w:r>
         <w:lastRenderedPageBreak/>
         <w:t>System Overview</w:t>
       </w:r>
-      <w:bookmarkEnd w:id="8"/>
+      <w:bookmarkEnd w:id="7"/>
     </w:p>
     <w:p/>
     <w:p>
@@ -3481,11 +3506,11 @@
         <w:spacing w:before="0" w:line="276" w:lineRule="auto"/>
         <w:jc w:val="both"/>
       </w:pPr>
-      <w:bookmarkStart w:id="9" w:name="_Toc58233541"/>
+      <w:bookmarkStart w:id="8" w:name="_Toc58233541"/>
       <w:r>
         <w:t>System Environment</w:t>
       </w:r>
-      <w:bookmarkEnd w:id="9"/>
+      <w:bookmarkEnd w:id="8"/>
     </w:p>
     <w:p>
       <w:pPr>
@@ -3536,21 +3561,7 @@
         <w:rPr>
           <w:sz w:val="22"/>
         </w:rPr>
-        <w:t xml:space="preserve">Development: </w:t>
-      </w:r>
-      <w:proofErr w:type="spellStart"/>
-      <w:r>
-        <w:rPr>
-          <w:sz w:val="22"/>
-        </w:rPr>
-        <w:t>Netbeans</w:t>
-      </w:r>
-      <w:proofErr w:type="spellEnd"/>
-      <w:r>
-        <w:rPr>
-          <w:sz w:val="22"/>
-        </w:rPr>
-        <w:t xml:space="preserve"> 6.8 + Grails 1.2.1, Visual Studio Code 1.51</w:t>
+        <w:t>Development: Netbeans 6.8 + Grails 1.2.1, Visual Studio Code 1.51</w:t>
       </w:r>
     </w:p>
     <w:p>
@@ -3646,21 +3657,7 @@
         <w:rPr>
           <w:sz w:val="22"/>
         </w:rPr>
-        <w:t xml:space="preserve">Revision control: </w:t>
-      </w:r>
-      <w:proofErr w:type="spellStart"/>
-      <w:r>
-        <w:rPr>
-          <w:sz w:val="22"/>
-        </w:rPr>
-        <w:t>Sourceforge</w:t>
-      </w:r>
-      <w:proofErr w:type="spellEnd"/>
-      <w:r>
-        <w:rPr>
-          <w:sz w:val="22"/>
-        </w:rPr>
-        <w:t xml:space="preserve"> Subversion -</w:t>
+        <w:t>Revision control: Sourceforge Subversion -</w:t>
       </w:r>
     </w:p>
     <w:p>
@@ -3740,21 +3737,7 @@
           <w:sz w:val="22"/>
         </w:rPr>
         <w:tab/>
-        <w:t xml:space="preserve">Web Application Frameworks: Vue.js 2.5, </w:t>
-      </w:r>
-      <w:proofErr w:type="spellStart"/>
-      <w:r>
-        <w:rPr>
-          <w:sz w:val="22"/>
-        </w:rPr>
-        <w:t>Laravel</w:t>
-      </w:r>
-      <w:proofErr w:type="spellEnd"/>
-      <w:r>
-        <w:rPr>
-          <w:sz w:val="22"/>
-        </w:rPr>
-        <w:t xml:space="preserve"> 7.28</w:t>
+        <w:t>Web Application Frameworks: Vue.js 2.5, Laravel 7.28</w:t>
       </w:r>
     </w:p>
     <w:p>
@@ -3770,21 +3753,7 @@
           <w:sz w:val="22"/>
         </w:rPr>
         <w:tab/>
-        <w:t xml:space="preserve">UI Libraries: </w:t>
-      </w:r>
-      <w:proofErr w:type="spellStart"/>
-      <w:r>
-        <w:rPr>
-          <w:sz w:val="22"/>
-        </w:rPr>
-        <w:t>Vuetify</w:t>
-      </w:r>
-      <w:proofErr w:type="spellEnd"/>
-      <w:r>
-        <w:rPr>
-          <w:sz w:val="22"/>
-        </w:rPr>
-        <w:t xml:space="preserve"> 2.3</w:t>
+        <w:t>UI Libraries: Vuetify 2.3</w:t>
       </w:r>
     </w:p>
     <w:p>
@@ -3815,12 +3784,12 @@
         <w:spacing w:before="0" w:line="276" w:lineRule="auto"/>
         <w:jc w:val="both"/>
       </w:pPr>
-      <w:bookmarkStart w:id="10" w:name="_Toc58233542"/>
+      <w:bookmarkStart w:id="9" w:name="_Toc58233542"/>
       <w:r>
         <w:lastRenderedPageBreak/>
         <w:t>System Design Specification</w:t>
       </w:r>
-      <w:bookmarkEnd w:id="10"/>
+      <w:bookmarkEnd w:id="9"/>
     </w:p>
     <w:p>
       <w:pPr>
@@ -3866,11 +3835,11 @@
       <w:r>
         <w:tab/>
       </w:r>
-      <w:bookmarkStart w:id="11" w:name="_Toc58233543"/>
+      <w:bookmarkStart w:id="10" w:name="_Toc58233543"/>
       <w:r>
         <w:t>Process Specification</w:t>
       </w:r>
-      <w:bookmarkEnd w:id="11"/>
+      <w:bookmarkEnd w:id="10"/>
     </w:p>
     <w:p>
       <w:pPr>
@@ -4032,11 +4001,11 @@
         <w:lastRenderedPageBreak/>
         <w:tab/>
       </w:r>
-      <w:bookmarkStart w:id="12" w:name="_Toc58233544"/>
+      <w:bookmarkStart w:id="11" w:name="_Toc58233544"/>
       <w:r>
         <w:t>Data Specification</w:t>
       </w:r>
-      <w:bookmarkEnd w:id="12"/>
+      <w:bookmarkEnd w:id="11"/>
     </w:p>
     <w:p>
       <w:pPr>
@@ -4105,76 +4074,48 @@
         <w:spacing w:before="0" w:line="276" w:lineRule="auto"/>
         <w:jc w:val="both"/>
       </w:pPr>
-      <w:bookmarkStart w:id="13" w:name="_Toc58233545"/>
+      <w:bookmarkStart w:id="12" w:name="_Toc58233545"/>
       <w:r>
         <w:lastRenderedPageBreak/>
         <w:t>Bibliography</w:t>
       </w:r>
-      <w:bookmarkEnd w:id="13"/>
-    </w:p>
-    <w:p>
-      <w:pPr>
-        <w:rPr>
-          <w:sz w:val="22"/>
-        </w:rPr>
-      </w:pPr>
-    </w:p>
-    <w:p>
-      <w:pPr>
-        <w:spacing w:line="276" w:lineRule="auto"/>
-        <w:jc w:val="both"/>
-        <w:rPr>
-          <w:sz w:val="22"/>
-        </w:rPr>
-      </w:pPr>
-      <w:r>
-        <w:rPr>
-          <w:sz w:val="22"/>
-        </w:rPr>
-        <w:t xml:space="preserve">Andrews, R., Ansari, A., &amp; </w:t>
-      </w:r>
-      <w:proofErr w:type="spellStart"/>
-      <w:r>
-        <w:rPr>
-          <w:sz w:val="22"/>
-        </w:rPr>
-        <w:t>Currim</w:t>
-      </w:r>
-      <w:proofErr w:type="spellEnd"/>
-      <w:r>
-        <w:rPr>
-          <w:sz w:val="22"/>
-        </w:rPr>
-        <w:t>, I. (2002). Hierarchical Bayes Versus Finite Mixture Conjoint</w:t>
-      </w:r>
-    </w:p>
-    <w:p>
-      <w:pPr>
-        <w:spacing w:line="276" w:lineRule="auto"/>
-        <w:jc w:val="both"/>
-        <w:rPr>
-          <w:sz w:val="22"/>
-        </w:rPr>
-      </w:pPr>
-      <w:r>
-        <w:rPr>
-          <w:sz w:val="22"/>
-        </w:rPr>
-        <w:t xml:space="preserve">Analysis Models: A Comparison of Fit, Prediction, and </w:t>
-      </w:r>
-      <w:proofErr w:type="spellStart"/>
-      <w:r>
-        <w:rPr>
-          <w:sz w:val="22"/>
-        </w:rPr>
-        <w:t>Partworth</w:t>
-      </w:r>
-      <w:proofErr w:type="spellEnd"/>
-      <w:r>
-        <w:rPr>
-          <w:sz w:val="22"/>
-        </w:rPr>
-        <w:t xml:space="preserve"> Recovery. Journal of</w:t>
+      <w:bookmarkEnd w:id="12"/>
+    </w:p>
+    <w:p>
+      <w:pPr>
+        <w:rPr>
+          <w:sz w:val="22"/>
+        </w:rPr>
+      </w:pPr>
+    </w:p>
+    <w:p>
+      <w:pPr>
+        <w:spacing w:line="276" w:lineRule="auto"/>
+        <w:jc w:val="both"/>
+        <w:rPr>
+          <w:sz w:val="22"/>
+        </w:rPr>
+      </w:pPr>
+      <w:r>
+        <w:rPr>
+          <w:sz w:val="22"/>
+        </w:rPr>
+        <w:t>Andrews, R., Ansari, A., &amp; Currim, I. (2002). Hierarchical Bayes Versus Finite Mixture Conjoint</w:t>
+      </w:r>
+    </w:p>
+    <w:p>
+      <w:pPr>
+        <w:spacing w:line="276" w:lineRule="auto"/>
+        <w:jc w:val="both"/>
+        <w:rPr>
+          <w:sz w:val="22"/>
+        </w:rPr>
+      </w:pPr>
+      <w:r>
+        <w:rPr>
+          <w:sz w:val="22"/>
+        </w:rPr>
+        <w:t>Analysis Models: A Comparison of Fit, Prediction, and Partworth Recovery. Journal of</w:t>
       </w:r>
     </w:p>
     <w:p>
@@ -4200,19 +4141,11 @@
           <w:sz w:val="22"/>
         </w:rPr>
       </w:pPr>
-      <w:proofErr w:type="spellStart"/>
-      <w:r>
-        <w:rPr>
-          <w:sz w:val="22"/>
-        </w:rPr>
-        <w:t>Gerchev</w:t>
-      </w:r>
-      <w:proofErr w:type="spellEnd"/>
-      <w:r>
-        <w:rPr>
-          <w:sz w:val="22"/>
-        </w:rPr>
-        <w:t xml:space="preserve"> I. (2014). The 5 most popular frontend frameworks compared. Available at:</w:t>
+      <w:r>
+        <w:rPr>
+          <w:sz w:val="22"/>
+        </w:rPr>
+        <w:t>Gerchev I. (2014). The 5 most popular frontend frameworks compared. Available at:</w:t>
       </w:r>
     </w:p>
     <w:p>
@@ -4253,19 +4186,11 @@
           <w:sz w:val="22"/>
         </w:rPr>
       </w:pPr>
-      <w:proofErr w:type="spellStart"/>
-      <w:r>
-        <w:rPr>
-          <w:sz w:val="22"/>
-        </w:rPr>
-        <w:t>Infosurv</w:t>
-      </w:r>
-      <w:proofErr w:type="spellEnd"/>
-      <w:r>
-        <w:rPr>
-          <w:sz w:val="22"/>
-        </w:rPr>
-        <w:t>. (2016). “Are Open-Ended Questions Qualitative Research?” www.infosurv.com/open-</w:t>
+      <w:r>
+        <w:rPr>
+          <w:sz w:val="22"/>
+        </w:rPr>
+        <w:t>Infosurv. (2016). “Are Open-Ended Questions Qualitative Research?” www.infosurv.com/open-</w:t>
       </w:r>
     </w:p>
     <w:p>
@@ -4291,48 +4216,26 @@
           <w:sz w:val="22"/>
         </w:rPr>
       </w:pPr>
-      <w:proofErr w:type="spellStart"/>
-      <w:r>
-        <w:rPr>
-          <w:sz w:val="22"/>
-        </w:rPr>
-        <w:t>Jiaqin</w:t>
-      </w:r>
-      <w:proofErr w:type="spellEnd"/>
-      <w:r>
-        <w:rPr>
-          <w:sz w:val="22"/>
-        </w:rPr>
-        <w:t xml:space="preserve"> Yang, Jan Flynn and Krista Anderson of Georgia College and State University (2005) E-</w:t>
-      </w:r>
-    </w:p>
-    <w:p>
-      <w:pPr>
-        <w:spacing w:line="276" w:lineRule="auto"/>
-        <w:jc w:val="both"/>
-        <w:rPr>
-          <w:sz w:val="22"/>
-        </w:rPr>
-      </w:pPr>
-      <w:r>
-        <w:rPr>
-          <w:sz w:val="22"/>
-        </w:rPr>
-        <w:t xml:space="preserve">Business Application in the Hospitality Industry: A Case </w:t>
-      </w:r>
-      <w:proofErr w:type="spellStart"/>
-      <w:r>
-        <w:rPr>
-          <w:sz w:val="22"/>
-        </w:rPr>
-        <w:t>StudyCommunications</w:t>
-      </w:r>
-      <w:proofErr w:type="spellEnd"/>
-      <w:r>
-        <w:rPr>
-          <w:sz w:val="22"/>
-        </w:rPr>
-        <w:t xml:space="preserve"> of the</w:t>
+      <w:r>
+        <w:rPr>
+          <w:sz w:val="22"/>
+        </w:rPr>
+        <w:t>Jiaqin Yang, Jan Flynn and Krista Anderson of Georgia College and State University (2005) E-</w:t>
+      </w:r>
+    </w:p>
+    <w:p>
+      <w:pPr>
+        <w:spacing w:line="276" w:lineRule="auto"/>
+        <w:jc w:val="both"/>
+        <w:rPr>
+          <w:sz w:val="22"/>
+        </w:rPr>
+      </w:pPr>
+      <w:r>
+        <w:rPr>
+          <w:sz w:val="22"/>
+        </w:rPr>
+        <w:t>Business Application in the Hospitality Industry: A Case StudyCommunications of the</w:t>
       </w:r>
     </w:p>
     <w:p>
@@ -4377,59 +4280,23 @@
         <w:rPr>
           <w:sz w:val="22"/>
         </w:rPr>
-        <w:t>data-collection-2. (</w:t>
-      </w:r>
-      <w:proofErr w:type="spellStart"/>
-      <w:r>
-        <w:rPr>
-          <w:sz w:val="22"/>
-        </w:rPr>
-        <w:t>retrived</w:t>
-      </w:r>
-      <w:proofErr w:type="spellEnd"/>
-      <w:r>
-        <w:rPr>
-          <w:sz w:val="22"/>
-        </w:rPr>
-        <w:t xml:space="preserve"> on August 15, 2017)</w:t>
-      </w:r>
-    </w:p>
-    <w:p>
-      <w:pPr>
-        <w:spacing w:line="276" w:lineRule="auto"/>
-        <w:jc w:val="both"/>
-        <w:rPr>
-          <w:sz w:val="22"/>
-        </w:rPr>
-      </w:pPr>
-      <w:r>
-        <w:rPr>
-          <w:sz w:val="22"/>
-        </w:rPr>
-        <w:t xml:space="preserve">Larry Hill (2016) ‘Springer-Miller Case Study of Online Booking for Marriot </w:t>
-      </w:r>
-      <w:proofErr w:type="spellStart"/>
-      <w:r>
-        <w:rPr>
-          <w:sz w:val="22"/>
-        </w:rPr>
-        <w:t>SpaSoft</w:t>
-      </w:r>
-      <w:proofErr w:type="spellEnd"/>
-      <w:r>
-        <w:rPr>
-          <w:sz w:val="22"/>
-        </w:rPr>
-        <w:t xml:space="preserve">’ </w:t>
-      </w:r>
-      <w:proofErr w:type="spellStart"/>
-      <w:r>
-        <w:rPr>
-          <w:sz w:val="22"/>
-        </w:rPr>
-        <w:t>Atrio</w:t>
-      </w:r>
-      <w:proofErr w:type="spellEnd"/>
+        <w:t>data-collection-2. (retrived on August 15, 2017)</w:t>
+      </w:r>
+    </w:p>
+    <w:p>
+      <w:pPr>
+        <w:spacing w:line="276" w:lineRule="auto"/>
+        <w:jc w:val="both"/>
+        <w:rPr>
+          <w:sz w:val="22"/>
+        </w:rPr>
+      </w:pPr>
+      <w:r>
+        <w:rPr>
+          <w:sz w:val="22"/>
+        </w:rPr>
+        <w:t>Larry Hill (2016) ‘Springer-Miller Case Study of Online Booking for Marriot SpaSoft’ Atrio</w:t>
+      </w:r>
     </w:p>
     <w:p>
       <w:pPr>
@@ -4454,47 +4321,11 @@
           <w:sz w:val="22"/>
         </w:rPr>
       </w:pPr>
-      <w:proofErr w:type="spellStart"/>
-      <w:r>
-        <w:rPr>
-          <w:sz w:val="22"/>
-        </w:rPr>
-        <w:t>Rayport</w:t>
-      </w:r>
-      <w:proofErr w:type="spellEnd"/>
-      <w:r>
-        <w:rPr>
-          <w:sz w:val="22"/>
-        </w:rPr>
-        <w:t xml:space="preserve">, J. and </w:t>
-      </w:r>
-      <w:proofErr w:type="spellStart"/>
-      <w:r>
-        <w:rPr>
-          <w:sz w:val="22"/>
-        </w:rPr>
-        <w:t>Jaworski</w:t>
-      </w:r>
-      <w:proofErr w:type="spellEnd"/>
-      <w:r>
-        <w:rPr>
-          <w:sz w:val="22"/>
-        </w:rPr>
-        <w:t xml:space="preserve">, B. (2002). Cases in </w:t>
-      </w:r>
-      <w:proofErr w:type="spellStart"/>
-      <w:r>
-        <w:rPr>
-          <w:sz w:val="22"/>
-        </w:rPr>
-        <w:t>eCommerce</w:t>
-      </w:r>
-      <w:proofErr w:type="spellEnd"/>
-      <w:r>
-        <w:rPr>
-          <w:sz w:val="22"/>
-        </w:rPr>
-        <w:t>. New York: McGraw-Hill Companies,</w:t>
+      <w:r>
+        <w:rPr>
+          <w:sz w:val="22"/>
+        </w:rPr>
+        <w:t>Rayport, J. and Jaworski, B. (2002). Cases in eCommerce. New York: McGraw-Hill Companies,</w:t>
       </w:r>
     </w:p>
     <w:p>
@@ -4550,19 +4381,11 @@
           <w:sz w:val="22"/>
         </w:rPr>
       </w:pPr>
-      <w:proofErr w:type="spellStart"/>
-      <w:r>
-        <w:rPr>
-          <w:sz w:val="22"/>
-        </w:rPr>
-        <w:t>SurveyMonkey</w:t>
-      </w:r>
-      <w:proofErr w:type="spellEnd"/>
-      <w:r>
-        <w:rPr>
-          <w:sz w:val="22"/>
-        </w:rPr>
-        <w:t>, “Open-Ended Questions: Your Ticket to Qualitative Data.”</w:t>
+      <w:r>
+        <w:rPr>
+          <w:sz w:val="22"/>
+        </w:rPr>
+        <w:t>SurveyMonkey, “Open-Ended Questions: Your Ticket to Qualitative Data.”</w:t>
       </w:r>
     </w:p>
     <w:p>
@@ -4614,12 +4437,12 @@
         <w:spacing w:before="0" w:line="276" w:lineRule="auto"/>
         <w:jc w:val="both"/>
       </w:pPr>
-      <w:bookmarkStart w:id="14" w:name="_Toc58233546"/>
+      <w:bookmarkStart w:id="13" w:name="_Toc58233546"/>
       <w:r>
         <w:lastRenderedPageBreak/>
         <w:t>Appendices</w:t>
       </w:r>
-      <w:bookmarkEnd w:id="14"/>
+      <w:bookmarkEnd w:id="13"/>
     </w:p>
     <w:p>
       <w:pPr>
@@ -4634,11 +4457,11 @@
         <w:spacing w:before="0" w:line="276" w:lineRule="auto"/>
         <w:jc w:val="both"/>
       </w:pPr>
-      <w:bookmarkStart w:id="15" w:name="_Toc58233547"/>
+      <w:bookmarkStart w:id="14" w:name="_Toc58233547"/>
       <w:r>
         <w:t>Appendix A (Gantt Chart)</w:t>
       </w:r>
-      <w:bookmarkEnd w:id="15"/>
+      <w:bookmarkEnd w:id="14"/>
     </w:p>
     <w:p>
       <w:pPr>
@@ -4669,7 +4492,7 @@
         <w:spacing w:before="0" w:line="276" w:lineRule="auto"/>
         <w:jc w:val="both"/>
       </w:pPr>
-      <w:bookmarkStart w:id="16" w:name="_Toc58233548"/>
+      <w:bookmarkStart w:id="15" w:name="_Toc58233548"/>
       <w:r>
         <w:lastRenderedPageBreak/>
         <w:t>Appendix B</w:t>
@@ -4677,7 +4500,7 @@
       <w:r>
         <w:t xml:space="preserve"> (Definition of Terms)</w:t>
       </w:r>
-      <w:bookmarkEnd w:id="16"/>
+      <w:bookmarkEnd w:id="15"/>
     </w:p>
     <w:p>
       <w:pPr>
@@ -4697,6 +4520,89 @@
           <w:sz w:val="22"/>
         </w:rPr>
         <w:t>Accounting terms</w:t>
+      </w:r>
+    </w:p>
+    <w:p>
+      <w:pPr>
+        <w:ind w:firstLine="720"/>
+        <w:rPr>
+          <w:sz w:val="22"/>
+        </w:rPr>
+      </w:pPr>
+      <w:r>
+        <w:rPr>
+          <w:sz w:val="22"/>
+        </w:rPr>
+        <w:t>Expense</w:t>
+      </w:r>
+    </w:p>
+    <w:p>
+      <w:pPr>
+        <w:rPr>
+          <w:sz w:val="22"/>
+        </w:rPr>
+      </w:pPr>
+      <w:r>
+        <w:rPr>
+          <w:sz w:val="22"/>
+        </w:rPr>
+        <w:tab/>
+        <w:t>Replenishment</w:t>
+      </w:r>
+    </w:p>
+    <w:p>
+      <w:pPr>
+        <w:rPr>
+          <w:sz w:val="22"/>
+        </w:rPr>
+      </w:pPr>
+      <w:r>
+        <w:rPr>
+          <w:sz w:val="22"/>
+        </w:rPr>
+        <w:tab/>
+        <w:t>Reimbursement</w:t>
+      </w:r>
+    </w:p>
+    <w:p>
+      <w:pPr>
+        <w:rPr>
+          <w:sz w:val="22"/>
+        </w:rPr>
+      </w:pPr>
+      <w:r>
+        <w:rPr>
+          <w:sz w:val="22"/>
+        </w:rPr>
+        <w:t>IT technical terms</w:t>
+      </w:r>
+    </w:p>
+    <w:p>
+      <w:pPr>
+        <w:rPr>
+          <w:sz w:val="22"/>
+        </w:rPr>
+      </w:pPr>
+      <w:r>
+        <w:rPr>
+          <w:sz w:val="22"/>
+        </w:rPr>
+        <w:tab/>
+        <w:t>Database</w:t>
+      </w:r>
+    </w:p>
+    <w:p>
+      <w:pPr>
+        <w:rPr>
+          <w:sz w:val="22"/>
+        </w:rPr>
+      </w:pPr>
+      <w:r>
+        <w:rPr>
+          <w:sz w:val="22"/>
+        </w:rPr>
+        <w:tab/>
+        <w:t>Database Management System</w:t>
       </w:r>
     </w:p>
     <w:p>
@@ -4712,8 +4618,11 @@
         <w:rPr>
           <w:sz w:val="22"/>
         </w:rPr>
-        <w:t>IT technical terms</w:t>
-      </w:r>
+        <w:tab/>
+        <w:t>Server</w:t>
+      </w:r>
+      <w:bookmarkStart w:id="16" w:name="_GoBack"/>
+      <w:bookmarkEnd w:id="16"/>
       <w:r>
         <w:rPr>
           <w:sz w:val="22"/>
@@ -5502,23 +5411,7 @@
           <w:i/>
           <w:sz w:val="22"/>
         </w:rPr>
-        <w:t xml:space="preserve"> such as material design, </w:t>
-      </w:r>
-      <w:proofErr w:type="spellStart"/>
-      <w:r>
-        <w:rPr>
-          <w:i/>
-          <w:sz w:val="22"/>
-        </w:rPr>
-        <w:t>vuetify</w:t>
-      </w:r>
-      <w:proofErr w:type="spellEnd"/>
-      <w:r>
-        <w:rPr>
-          <w:i/>
-          <w:sz w:val="22"/>
-        </w:rPr>
-        <w:t xml:space="preserve"> framework, and icons and fonts</w:t>
+        <w:t xml:space="preserve"> such as material design, vuetify framework, and icons and fonts</w:t>
       </w:r>
       <w:r>
         <w:rPr>
@@ -5547,33 +5440,8 @@
           <w:i/>
           <w:sz w:val="22"/>
         </w:rPr>
-        <w:t xml:space="preserve"> such as </w:t>
-      </w:r>
-      <w:proofErr w:type="spellStart"/>
-      <w:r>
-        <w:rPr>
-          <w:i/>
-          <w:sz w:val="22"/>
-        </w:rPr>
-        <w:t>vue</w:t>
-      </w:r>
-      <w:proofErr w:type="spellEnd"/>
-      <w:r>
-        <w:rPr>
-          <w:i/>
-          <w:sz w:val="22"/>
-        </w:rPr>
-        <w:t xml:space="preserve">-router, </w:t>
-      </w:r>
-      <w:proofErr w:type="spellStart"/>
-      <w:r>
-        <w:rPr>
-          <w:i/>
-          <w:sz w:val="22"/>
-        </w:rPr>
-        <w:t>vuex</w:t>
-      </w:r>
-      <w:proofErr w:type="spellEnd"/>
+        <w:t xml:space="preserve"> such as vue-router, vuex</w:t>
+      </w:r>
       <w:r>
         <w:rPr>
           <w:i/>
@@ -5589,83 +5457,26 @@
           <w:sz w:val="22"/>
         </w:rPr>
       </w:pPr>
-      <w:proofErr w:type="spellStart"/>
-      <w:r>
-        <w:rPr>
-          <w:i/>
-          <w:sz w:val="22"/>
-        </w:rPr>
-        <w:t>laravel</w:t>
-      </w:r>
-      <w:proofErr w:type="spellEnd"/>
-      <w:r>
-        <w:rPr>
-          <w:i/>
-          <w:sz w:val="22"/>
-        </w:rPr>
-        <w:t xml:space="preserve"> tools and libraries</w:t>
-      </w:r>
-      <w:r>
-        <w:rPr>
-          <w:i/>
-          <w:sz w:val="22"/>
-        </w:rPr>
-        <w:t xml:space="preserve"> including </w:t>
-      </w:r>
-      <w:proofErr w:type="spellStart"/>
-      <w:r>
-        <w:rPr>
-          <w:i/>
-          <w:sz w:val="22"/>
-        </w:rPr>
-        <w:t>laravel</w:t>
-      </w:r>
-      <w:proofErr w:type="spellEnd"/>
-      <w:r>
-        <w:rPr>
-          <w:i/>
-          <w:sz w:val="22"/>
-        </w:rPr>
-        <w:t xml:space="preserve"> sanctum for authentication</w:t>
-      </w:r>
-      <w:r>
-        <w:rPr>
-          <w:i/>
-          <w:sz w:val="22"/>
-        </w:rPr>
-        <w:t xml:space="preserve">, </w:t>
-      </w:r>
-      <w:proofErr w:type="spellStart"/>
-      <w:r>
-        <w:rPr>
-          <w:i/>
-          <w:sz w:val="22"/>
-        </w:rPr>
-        <w:t>spatie</w:t>
-      </w:r>
-      <w:proofErr w:type="spellEnd"/>
-      <w:r>
-        <w:rPr>
-          <w:i/>
-          <w:sz w:val="22"/>
-        </w:rPr>
-        <w:t xml:space="preserve"> </w:t>
-      </w:r>
-      <w:proofErr w:type="spellStart"/>
-      <w:r>
-        <w:rPr>
-          <w:i/>
-          <w:sz w:val="22"/>
-        </w:rPr>
-        <w:t>laravel</w:t>
-      </w:r>
-      <w:proofErr w:type="spellEnd"/>
-      <w:r>
-        <w:rPr>
-          <w:i/>
-          <w:sz w:val="22"/>
-        </w:rPr>
-        <w:t xml:space="preserve"> permission, </w:t>
+      <w:r>
+        <w:rPr>
+          <w:i/>
+          <w:sz w:val="22"/>
+        </w:rPr>
+        <w:t>laravel tools and libraries</w:t>
+      </w:r>
+      <w:r>
+        <w:rPr>
+          <w:i/>
+          <w:sz w:val="22"/>
+        </w:rPr>
+        <w:t xml:space="preserve"> including laravel sanctum for authentication</w:t>
+      </w:r>
+      <w:r>
+        <w:rPr>
+          <w:i/>
+          <w:sz w:val="22"/>
+        </w:rPr>
+        <w:t xml:space="preserve">, spatie laravel permission, </w:t>
       </w:r>
     </w:p>
     <w:p>
@@ -6042,7 +5853,7 @@
           <w:rPr>
             <w:noProof/>
           </w:rPr>
-          <w:t>16</w:t>
+          <w:t>11</w:t>
         </w:r>
         <w:r>
           <w:rPr>
@@ -7471,7 +7282,7 @@
 </file>
 
 <file path=customXml/itemProps1.xml><?xml version="1.0" encoding="utf-8"?>
-<ds:datastoreItem xmlns:ds="http://schemas.openxmlformats.org/officeDocument/2006/customXml" ds:itemID="{B3EB015A-E35C-4C31-A58F-1AF4F7893E35}">
+<ds:datastoreItem xmlns:ds="http://schemas.openxmlformats.org/officeDocument/2006/customXml" ds:itemID="{27D2E567-CA89-48FD-99C6-17CB1E5ED518}">
   <ds:schemaRefs>
     <ds:schemaRef ds:uri="http://schemas.openxmlformats.org/officeDocument/2006/bibliography"/>
   </ds:schemaRefs>

</xml_diff>

<commit_message>
added temporarily expense summary reports format on playground
</commit_message>
<xml_diff>
--- a/resources/docs/Documentation.docx
+++ b/resources/docs/Documentation.docx
@@ -2576,7 +2576,8 @@
         <w:pStyle w:val="Heading1"/>
         <w:jc w:val="both"/>
         <w:sectPr>
-          <w:footerReference w:type="default" r:id="rId7"/>
+          <w:headerReference w:type="default" r:id="rId7"/>
+          <w:footerReference w:type="default" r:id="rId8"/>
           <w:pgSz w:w="12240" w:h="15840"/>
           <w:pgMar w:top="1440" w:right="1440" w:bottom="1440" w:left="1440" w:header="720" w:footer="720" w:gutter="0"/>
           <w:pgNumType w:start="1"/>
@@ -3058,6 +3059,32 @@
         </w:rPr>
         <w:t>expense analytics</w:t>
       </w:r>
+      <w:r>
+        <w:rPr>
+          <w:sz w:val="22"/>
+        </w:rPr>
+        <w:t>/ Provide statist</w:t>
+      </w:r>
+      <w:r>
+        <w:rPr>
+          <w:sz w:val="22"/>
+        </w:rPr>
+        <w:t>i</w:t>
+      </w:r>
+      <w:r>
+        <w:rPr>
+          <w:sz w:val="22"/>
+        </w:rPr>
+        <w:t xml:space="preserve">c </w:t>
+      </w:r>
+      <w:bookmarkStart w:id="4" w:name="_GoBack"/>
+      <w:bookmarkEnd w:id="4"/>
+      <w:r>
+        <w:rPr>
+          <w:sz w:val="22"/>
+        </w:rPr>
+        <w:t>reports</w:t>
+      </w:r>
     </w:p>
     <w:p>
       <w:pPr>
@@ -3132,12 +3159,12 @@
         <w:spacing w:before="0" w:line="276" w:lineRule="auto"/>
         <w:jc w:val="both"/>
       </w:pPr>
-      <w:bookmarkStart w:id="4" w:name="_Toc58233537"/>
+      <w:bookmarkStart w:id="5" w:name="_Toc58233537"/>
       <w:r>
         <w:lastRenderedPageBreak/>
         <w:t>Scope and Limitation</w:t>
       </w:r>
-      <w:bookmarkEnd w:id="4"/>
+      <w:bookmarkEnd w:id="5"/>
     </w:p>
     <w:p>
       <w:pPr>
@@ -3175,11 +3202,11 @@
         <w:spacing w:before="0" w:line="276" w:lineRule="auto"/>
         <w:jc w:val="both"/>
       </w:pPr>
-      <w:bookmarkStart w:id="5" w:name="_Toc58233538"/>
+      <w:bookmarkStart w:id="6" w:name="_Toc58233538"/>
       <w:r>
         <w:t>Scope of the project</w:t>
       </w:r>
-      <w:bookmarkEnd w:id="5"/>
+      <w:bookmarkEnd w:id="6"/>
     </w:p>
     <w:p>
       <w:pPr>
@@ -3330,11 +3357,11 @@
         <w:spacing w:before="0" w:line="276" w:lineRule="auto"/>
         <w:jc w:val="both"/>
       </w:pPr>
-      <w:bookmarkStart w:id="6" w:name="_Toc58233539"/>
+      <w:bookmarkStart w:id="7" w:name="_Toc58233539"/>
       <w:r>
         <w:t>Limitation</w:t>
       </w:r>
-      <w:bookmarkEnd w:id="6"/>
+      <w:bookmarkEnd w:id="7"/>
     </w:p>
     <w:p>
       <w:pPr>
@@ -3465,12 +3492,12 @@
         <w:spacing w:before="0" w:line="276" w:lineRule="auto"/>
         <w:jc w:val="both"/>
       </w:pPr>
-      <w:bookmarkStart w:id="7" w:name="_Toc58233540"/>
+      <w:bookmarkStart w:id="8" w:name="_Toc58233540"/>
       <w:r>
         <w:lastRenderedPageBreak/>
         <w:t>System Overview</w:t>
       </w:r>
-      <w:bookmarkEnd w:id="7"/>
+      <w:bookmarkEnd w:id="8"/>
     </w:p>
     <w:p/>
     <w:p>
@@ -3506,11 +3533,11 @@
         <w:spacing w:before="0" w:line="276" w:lineRule="auto"/>
         <w:jc w:val="both"/>
       </w:pPr>
-      <w:bookmarkStart w:id="8" w:name="_Toc58233541"/>
+      <w:bookmarkStart w:id="9" w:name="_Toc58233541"/>
       <w:r>
         <w:t>System Environment</w:t>
       </w:r>
-      <w:bookmarkEnd w:id="8"/>
+      <w:bookmarkEnd w:id="9"/>
     </w:p>
     <w:p>
       <w:pPr>
@@ -3561,7 +3588,21 @@
         <w:rPr>
           <w:sz w:val="22"/>
         </w:rPr>
-        <w:t>Development: Netbeans 6.8 + Grails 1.2.1, Visual Studio Code 1.51</w:t>
+        <w:t xml:space="preserve">Development: </w:t>
+      </w:r>
+      <w:proofErr w:type="spellStart"/>
+      <w:r>
+        <w:rPr>
+          <w:sz w:val="22"/>
+        </w:rPr>
+        <w:t>Netbeans</w:t>
+      </w:r>
+      <w:proofErr w:type="spellEnd"/>
+      <w:r>
+        <w:rPr>
+          <w:sz w:val="22"/>
+        </w:rPr>
+        <w:t xml:space="preserve"> 6.8 + Grails 1.2.1, Visual Studio Code 1.51</w:t>
       </w:r>
     </w:p>
     <w:p>
@@ -3657,7 +3698,21 @@
         <w:rPr>
           <w:sz w:val="22"/>
         </w:rPr>
-        <w:t>Revision control: Sourceforge Subversion -</w:t>
+        <w:t xml:space="preserve">Revision control: </w:t>
+      </w:r>
+      <w:proofErr w:type="spellStart"/>
+      <w:r>
+        <w:rPr>
+          <w:sz w:val="22"/>
+        </w:rPr>
+        <w:t>Sourceforge</w:t>
+      </w:r>
+      <w:proofErr w:type="spellEnd"/>
+      <w:r>
+        <w:rPr>
+          <w:sz w:val="22"/>
+        </w:rPr>
+        <w:t xml:space="preserve"> Subversion -</w:t>
       </w:r>
     </w:p>
     <w:p>
@@ -3737,7 +3792,21 @@
           <w:sz w:val="22"/>
         </w:rPr>
         <w:tab/>
-        <w:t>Web Application Frameworks: Vue.js 2.5, Laravel 7.28</w:t>
+        <w:t xml:space="preserve">Web Application Frameworks: Vue.js 2.5, </w:t>
+      </w:r>
+      <w:proofErr w:type="spellStart"/>
+      <w:r>
+        <w:rPr>
+          <w:sz w:val="22"/>
+        </w:rPr>
+        <w:t>Laravel</w:t>
+      </w:r>
+      <w:proofErr w:type="spellEnd"/>
+      <w:r>
+        <w:rPr>
+          <w:sz w:val="22"/>
+        </w:rPr>
+        <w:t xml:space="preserve"> 7.28</w:t>
       </w:r>
     </w:p>
     <w:p>
@@ -3753,7 +3822,21 @@
           <w:sz w:val="22"/>
         </w:rPr>
         <w:tab/>
-        <w:t>UI Libraries: Vuetify 2.3</w:t>
+        <w:t xml:space="preserve">UI Libraries: </w:t>
+      </w:r>
+      <w:proofErr w:type="spellStart"/>
+      <w:r>
+        <w:rPr>
+          <w:sz w:val="22"/>
+        </w:rPr>
+        <w:t>Vuetify</w:t>
+      </w:r>
+      <w:proofErr w:type="spellEnd"/>
+      <w:r>
+        <w:rPr>
+          <w:sz w:val="22"/>
+        </w:rPr>
+        <w:t xml:space="preserve"> 2.3</w:t>
       </w:r>
     </w:p>
     <w:p>
@@ -3784,12 +3867,12 @@
         <w:spacing w:before="0" w:line="276" w:lineRule="auto"/>
         <w:jc w:val="both"/>
       </w:pPr>
-      <w:bookmarkStart w:id="9" w:name="_Toc58233542"/>
+      <w:bookmarkStart w:id="10" w:name="_Toc58233542"/>
       <w:r>
         <w:lastRenderedPageBreak/>
         <w:t>System Design Specification</w:t>
       </w:r>
-      <w:bookmarkEnd w:id="9"/>
+      <w:bookmarkEnd w:id="10"/>
     </w:p>
     <w:p>
       <w:pPr>
@@ -3835,11 +3918,11 @@
       <w:r>
         <w:tab/>
       </w:r>
-      <w:bookmarkStart w:id="10" w:name="_Toc58233543"/>
+      <w:bookmarkStart w:id="11" w:name="_Toc58233543"/>
       <w:r>
         <w:t>Process Specification</w:t>
       </w:r>
-      <w:bookmarkEnd w:id="10"/>
+      <w:bookmarkEnd w:id="11"/>
     </w:p>
     <w:p>
       <w:pPr>
@@ -4001,11 +4084,11 @@
         <w:lastRenderedPageBreak/>
         <w:tab/>
       </w:r>
-      <w:bookmarkStart w:id="11" w:name="_Toc58233544"/>
+      <w:bookmarkStart w:id="12" w:name="_Toc58233544"/>
       <w:r>
         <w:t>Data Specification</w:t>
       </w:r>
-      <w:bookmarkEnd w:id="11"/>
+      <w:bookmarkEnd w:id="12"/>
     </w:p>
     <w:p>
       <w:pPr>
@@ -4074,48 +4157,76 @@
         <w:spacing w:before="0" w:line="276" w:lineRule="auto"/>
         <w:jc w:val="both"/>
       </w:pPr>
-      <w:bookmarkStart w:id="12" w:name="_Toc58233545"/>
+      <w:bookmarkStart w:id="13" w:name="_Toc58233545"/>
       <w:r>
         <w:lastRenderedPageBreak/>
         <w:t>Bibliography</w:t>
       </w:r>
-      <w:bookmarkEnd w:id="12"/>
-    </w:p>
-    <w:p>
-      <w:pPr>
-        <w:rPr>
-          <w:sz w:val="22"/>
-        </w:rPr>
-      </w:pPr>
-    </w:p>
-    <w:p>
-      <w:pPr>
-        <w:spacing w:line="276" w:lineRule="auto"/>
-        <w:jc w:val="both"/>
-        <w:rPr>
-          <w:sz w:val="22"/>
-        </w:rPr>
-      </w:pPr>
-      <w:r>
-        <w:rPr>
-          <w:sz w:val="22"/>
-        </w:rPr>
-        <w:t>Andrews, R., Ansari, A., &amp; Currim, I. (2002). Hierarchical Bayes Versus Finite Mixture Conjoint</w:t>
-      </w:r>
-    </w:p>
-    <w:p>
-      <w:pPr>
-        <w:spacing w:line="276" w:lineRule="auto"/>
-        <w:jc w:val="both"/>
-        <w:rPr>
-          <w:sz w:val="22"/>
-        </w:rPr>
-      </w:pPr>
-      <w:r>
-        <w:rPr>
-          <w:sz w:val="22"/>
-        </w:rPr>
-        <w:t>Analysis Models: A Comparison of Fit, Prediction, and Partworth Recovery. Journal of</w:t>
+      <w:bookmarkEnd w:id="13"/>
+    </w:p>
+    <w:p>
+      <w:pPr>
+        <w:rPr>
+          <w:sz w:val="22"/>
+        </w:rPr>
+      </w:pPr>
+    </w:p>
+    <w:p>
+      <w:pPr>
+        <w:spacing w:line="276" w:lineRule="auto"/>
+        <w:jc w:val="both"/>
+        <w:rPr>
+          <w:sz w:val="22"/>
+        </w:rPr>
+      </w:pPr>
+      <w:r>
+        <w:rPr>
+          <w:sz w:val="22"/>
+        </w:rPr>
+        <w:t xml:space="preserve">Andrews, R., Ansari, A., &amp; </w:t>
+      </w:r>
+      <w:proofErr w:type="spellStart"/>
+      <w:r>
+        <w:rPr>
+          <w:sz w:val="22"/>
+        </w:rPr>
+        <w:t>Currim</w:t>
+      </w:r>
+      <w:proofErr w:type="spellEnd"/>
+      <w:r>
+        <w:rPr>
+          <w:sz w:val="22"/>
+        </w:rPr>
+        <w:t>, I. (2002). Hierarchical Bayes Versus Finite Mixture Conjoint</w:t>
+      </w:r>
+    </w:p>
+    <w:p>
+      <w:pPr>
+        <w:spacing w:line="276" w:lineRule="auto"/>
+        <w:jc w:val="both"/>
+        <w:rPr>
+          <w:sz w:val="22"/>
+        </w:rPr>
+      </w:pPr>
+      <w:r>
+        <w:rPr>
+          <w:sz w:val="22"/>
+        </w:rPr>
+        <w:t xml:space="preserve">Analysis Models: A Comparison of Fit, Prediction, and </w:t>
+      </w:r>
+      <w:proofErr w:type="spellStart"/>
+      <w:r>
+        <w:rPr>
+          <w:sz w:val="22"/>
+        </w:rPr>
+        <w:t>Partworth</w:t>
+      </w:r>
+      <w:proofErr w:type="spellEnd"/>
+      <w:r>
+        <w:rPr>
+          <w:sz w:val="22"/>
+        </w:rPr>
+        <w:t xml:space="preserve"> Recovery. Journal of</w:t>
       </w:r>
     </w:p>
     <w:p>
@@ -4141,11 +4252,19 @@
           <w:sz w:val="22"/>
         </w:rPr>
       </w:pPr>
-      <w:r>
-        <w:rPr>
-          <w:sz w:val="22"/>
-        </w:rPr>
-        <w:t>Gerchev I. (2014). The 5 most popular frontend frameworks compared. Available at:</w:t>
+      <w:proofErr w:type="spellStart"/>
+      <w:r>
+        <w:rPr>
+          <w:sz w:val="22"/>
+        </w:rPr>
+        <w:t>Gerchev</w:t>
+      </w:r>
+      <w:proofErr w:type="spellEnd"/>
+      <w:r>
+        <w:rPr>
+          <w:sz w:val="22"/>
+        </w:rPr>
+        <w:t xml:space="preserve"> I. (2014). The 5 most popular frontend frameworks compared. Available at:</w:t>
       </w:r>
     </w:p>
     <w:p>
@@ -4186,11 +4305,19 @@
           <w:sz w:val="22"/>
         </w:rPr>
       </w:pPr>
-      <w:r>
-        <w:rPr>
-          <w:sz w:val="22"/>
-        </w:rPr>
-        <w:t>Infosurv. (2016). “Are Open-Ended Questions Qualitative Research?” www.infosurv.com/open-</w:t>
+      <w:proofErr w:type="spellStart"/>
+      <w:r>
+        <w:rPr>
+          <w:sz w:val="22"/>
+        </w:rPr>
+        <w:t>Infosurv</w:t>
+      </w:r>
+      <w:proofErr w:type="spellEnd"/>
+      <w:r>
+        <w:rPr>
+          <w:sz w:val="22"/>
+        </w:rPr>
+        <w:t>. (2016). “Are Open-Ended Questions Qualitative Research?” www.infosurv.com/open-</w:t>
       </w:r>
     </w:p>
     <w:p>
@@ -4216,26 +4343,48 @@
           <w:sz w:val="22"/>
         </w:rPr>
       </w:pPr>
-      <w:r>
-        <w:rPr>
-          <w:sz w:val="22"/>
-        </w:rPr>
-        <w:t>Jiaqin Yang, Jan Flynn and Krista Anderson of Georgia College and State University (2005) E-</w:t>
-      </w:r>
-    </w:p>
-    <w:p>
-      <w:pPr>
-        <w:spacing w:line="276" w:lineRule="auto"/>
-        <w:jc w:val="both"/>
-        <w:rPr>
-          <w:sz w:val="22"/>
-        </w:rPr>
-      </w:pPr>
-      <w:r>
-        <w:rPr>
-          <w:sz w:val="22"/>
-        </w:rPr>
-        <w:t>Business Application in the Hospitality Industry: A Case StudyCommunications of the</w:t>
+      <w:proofErr w:type="spellStart"/>
+      <w:r>
+        <w:rPr>
+          <w:sz w:val="22"/>
+        </w:rPr>
+        <w:t>Jiaqin</w:t>
+      </w:r>
+      <w:proofErr w:type="spellEnd"/>
+      <w:r>
+        <w:rPr>
+          <w:sz w:val="22"/>
+        </w:rPr>
+        <w:t xml:space="preserve"> Yang, Jan Flynn and Krista Anderson of Georgia College and State University (2005) E-</w:t>
+      </w:r>
+    </w:p>
+    <w:p>
+      <w:pPr>
+        <w:spacing w:line="276" w:lineRule="auto"/>
+        <w:jc w:val="both"/>
+        <w:rPr>
+          <w:sz w:val="22"/>
+        </w:rPr>
+      </w:pPr>
+      <w:r>
+        <w:rPr>
+          <w:sz w:val="22"/>
+        </w:rPr>
+        <w:t xml:space="preserve">Business Application in the Hospitality Industry: A Case </w:t>
+      </w:r>
+      <w:proofErr w:type="spellStart"/>
+      <w:r>
+        <w:rPr>
+          <w:sz w:val="22"/>
+        </w:rPr>
+        <w:t>StudyCommunications</w:t>
+      </w:r>
+      <w:proofErr w:type="spellEnd"/>
+      <w:r>
+        <w:rPr>
+          <w:sz w:val="22"/>
+        </w:rPr>
+        <w:t xml:space="preserve"> of the</w:t>
       </w:r>
     </w:p>
     <w:p>
@@ -4280,23 +4429,59 @@
         <w:rPr>
           <w:sz w:val="22"/>
         </w:rPr>
-        <w:t>data-collection-2. (retrived on August 15, 2017)</w:t>
-      </w:r>
-    </w:p>
-    <w:p>
-      <w:pPr>
-        <w:spacing w:line="276" w:lineRule="auto"/>
-        <w:jc w:val="both"/>
-        <w:rPr>
-          <w:sz w:val="22"/>
-        </w:rPr>
-      </w:pPr>
-      <w:r>
-        <w:rPr>
-          <w:sz w:val="22"/>
-        </w:rPr>
-        <w:t>Larry Hill (2016) ‘Springer-Miller Case Study of Online Booking for Marriot SpaSoft’ Atrio</w:t>
-      </w:r>
+        <w:t>data-collection-2. (</w:t>
+      </w:r>
+      <w:proofErr w:type="spellStart"/>
+      <w:r>
+        <w:rPr>
+          <w:sz w:val="22"/>
+        </w:rPr>
+        <w:t>retrived</w:t>
+      </w:r>
+      <w:proofErr w:type="spellEnd"/>
+      <w:r>
+        <w:rPr>
+          <w:sz w:val="22"/>
+        </w:rPr>
+        <w:t xml:space="preserve"> on August 15, 2017)</w:t>
+      </w:r>
+    </w:p>
+    <w:p>
+      <w:pPr>
+        <w:spacing w:line="276" w:lineRule="auto"/>
+        <w:jc w:val="both"/>
+        <w:rPr>
+          <w:sz w:val="22"/>
+        </w:rPr>
+      </w:pPr>
+      <w:r>
+        <w:rPr>
+          <w:sz w:val="22"/>
+        </w:rPr>
+        <w:t xml:space="preserve">Larry Hill (2016) ‘Springer-Miller Case Study of Online Booking for Marriot </w:t>
+      </w:r>
+      <w:proofErr w:type="spellStart"/>
+      <w:r>
+        <w:rPr>
+          <w:sz w:val="22"/>
+        </w:rPr>
+        <w:t>SpaSoft</w:t>
+      </w:r>
+      <w:proofErr w:type="spellEnd"/>
+      <w:r>
+        <w:rPr>
+          <w:sz w:val="22"/>
+        </w:rPr>
+        <w:t xml:space="preserve">’ </w:t>
+      </w:r>
+      <w:proofErr w:type="spellStart"/>
+      <w:r>
+        <w:rPr>
+          <w:sz w:val="22"/>
+        </w:rPr>
+        <w:t>Atrio</w:t>
+      </w:r>
+      <w:proofErr w:type="spellEnd"/>
     </w:p>
     <w:p>
       <w:pPr>
@@ -4321,11 +4506,47 @@
           <w:sz w:val="22"/>
         </w:rPr>
       </w:pPr>
-      <w:r>
-        <w:rPr>
-          <w:sz w:val="22"/>
-        </w:rPr>
-        <w:t>Rayport, J. and Jaworski, B. (2002). Cases in eCommerce. New York: McGraw-Hill Companies,</w:t>
+      <w:proofErr w:type="spellStart"/>
+      <w:r>
+        <w:rPr>
+          <w:sz w:val="22"/>
+        </w:rPr>
+        <w:t>Rayport</w:t>
+      </w:r>
+      <w:proofErr w:type="spellEnd"/>
+      <w:r>
+        <w:rPr>
+          <w:sz w:val="22"/>
+        </w:rPr>
+        <w:t xml:space="preserve">, J. and </w:t>
+      </w:r>
+      <w:proofErr w:type="spellStart"/>
+      <w:r>
+        <w:rPr>
+          <w:sz w:val="22"/>
+        </w:rPr>
+        <w:t>Jaworski</w:t>
+      </w:r>
+      <w:proofErr w:type="spellEnd"/>
+      <w:r>
+        <w:rPr>
+          <w:sz w:val="22"/>
+        </w:rPr>
+        <w:t xml:space="preserve">, B. (2002). Cases in </w:t>
+      </w:r>
+      <w:proofErr w:type="spellStart"/>
+      <w:r>
+        <w:rPr>
+          <w:sz w:val="22"/>
+        </w:rPr>
+        <w:t>eCommerce</w:t>
+      </w:r>
+      <w:proofErr w:type="spellEnd"/>
+      <w:r>
+        <w:rPr>
+          <w:sz w:val="22"/>
+        </w:rPr>
+        <w:t>. New York: McGraw-Hill Companies,</w:t>
       </w:r>
     </w:p>
     <w:p>
@@ -4381,11 +4602,19 @@
           <w:sz w:val="22"/>
         </w:rPr>
       </w:pPr>
-      <w:r>
-        <w:rPr>
-          <w:sz w:val="22"/>
-        </w:rPr>
-        <w:t>SurveyMonkey, “Open-Ended Questions: Your Ticket to Qualitative Data.”</w:t>
+      <w:proofErr w:type="spellStart"/>
+      <w:r>
+        <w:rPr>
+          <w:sz w:val="22"/>
+        </w:rPr>
+        <w:t>SurveyMonkey</w:t>
+      </w:r>
+      <w:proofErr w:type="spellEnd"/>
+      <w:r>
+        <w:rPr>
+          <w:sz w:val="22"/>
+        </w:rPr>
+        <w:t>, “Open-Ended Questions: Your Ticket to Qualitative Data.”</w:t>
       </w:r>
     </w:p>
     <w:p>
@@ -4437,12 +4666,12 @@
         <w:spacing w:before="0" w:line="276" w:lineRule="auto"/>
         <w:jc w:val="both"/>
       </w:pPr>
-      <w:bookmarkStart w:id="13" w:name="_Toc58233546"/>
+      <w:bookmarkStart w:id="14" w:name="_Toc58233546"/>
       <w:r>
         <w:lastRenderedPageBreak/>
         <w:t>Appendices</w:t>
       </w:r>
-      <w:bookmarkEnd w:id="13"/>
+      <w:bookmarkEnd w:id="14"/>
     </w:p>
     <w:p>
       <w:pPr>
@@ -4457,11 +4686,11 @@
         <w:spacing w:before="0" w:line="276" w:lineRule="auto"/>
         <w:jc w:val="both"/>
       </w:pPr>
-      <w:bookmarkStart w:id="14" w:name="_Toc58233547"/>
+      <w:bookmarkStart w:id="15" w:name="_Toc58233547"/>
       <w:r>
         <w:t>Appendix A (Gantt Chart)</w:t>
       </w:r>
-      <w:bookmarkEnd w:id="14"/>
+      <w:bookmarkEnd w:id="15"/>
     </w:p>
     <w:p>
       <w:pPr>
@@ -4492,7 +4721,7 @@
         <w:spacing w:before="0" w:line="276" w:lineRule="auto"/>
         <w:jc w:val="both"/>
       </w:pPr>
-      <w:bookmarkStart w:id="15" w:name="_Toc58233548"/>
+      <w:bookmarkStart w:id="16" w:name="_Toc58233548"/>
       <w:r>
         <w:lastRenderedPageBreak/>
         <w:t>Appendix B</w:t>
@@ -4500,7 +4729,7 @@
       <w:r>
         <w:t xml:space="preserve"> (Definition of Terms)</w:t>
       </w:r>
-      <w:bookmarkEnd w:id="15"/>
+      <w:bookmarkEnd w:id="16"/>
     </w:p>
     <w:p>
       <w:pPr>
@@ -4621,8 +4850,6 @@
         <w:tab/>
         <w:t>Server</w:t>
       </w:r>
-      <w:bookmarkStart w:id="16" w:name="_GoBack"/>
-      <w:bookmarkEnd w:id="16"/>
       <w:r>
         <w:rPr>
           <w:sz w:val="22"/>
@@ -4738,7 +4965,21 @@
           <w:i/>
           <w:sz w:val="22"/>
         </w:rPr>
-        <w:t xml:space="preserve"> how to access the system, etc</w:t>
+        <w:t xml:space="preserve"> how to access the system,</w:t>
+      </w:r>
+      <w:r>
+        <w:rPr>
+          <w:i/>
+          <w:sz w:val="22"/>
+        </w:rPr>
+        <w:t xml:space="preserve"> what link can you access it to,</w:t>
+      </w:r>
+      <w:r>
+        <w:rPr>
+          <w:i/>
+          <w:sz w:val="22"/>
+        </w:rPr>
+        <w:t xml:space="preserve"> etc</w:t>
       </w:r>
       <w:r>
         <w:rPr>
@@ -4846,7 +5087,21 @@
           <w:i/>
           <w:sz w:val="22"/>
         </w:rPr>
-        <w:t>(note: state all meaning of button with icons only)</w:t>
+        <w:t>(note: state all meaning of button with icons only</w:t>
+      </w:r>
+      <w:r>
+        <w:rPr>
+          <w:i/>
+          <w:sz w:val="22"/>
+        </w:rPr>
+        <w:t>, and status colors</w:t>
+      </w:r>
+      <w:r>
+        <w:rPr>
+          <w:i/>
+          <w:sz w:val="22"/>
+        </w:rPr>
+        <w:t>)</w:t>
       </w:r>
     </w:p>
     <w:p>
@@ -4938,6 +5193,57 @@
     <w:p>
       <w:pPr>
         <w:rPr>
+          <w:i/>
+          <w:sz w:val="22"/>
+        </w:rPr>
+      </w:pPr>
+      <w:r>
+        <w:rPr>
+          <w:i/>
+          <w:sz w:val="22"/>
+        </w:rPr>
+        <w:tab/>
+        <w:t>(note: state all</w:t>
+      </w:r>
+      <w:r>
+        <w:rPr>
+          <w:i/>
+          <w:sz w:val="22"/>
+        </w:rPr>
+        <w:t xml:space="preserve"> statuses and</w:t>
+      </w:r>
+      <w:r>
+        <w:rPr>
+          <w:i/>
+          <w:sz w:val="22"/>
+        </w:rPr>
+        <w:t xml:space="preserve"> </w:t>
+      </w:r>
+      <w:r>
+        <w:rPr>
+          <w:i/>
+          <w:sz w:val="22"/>
+        </w:rPr>
+        <w:t>their corresponding</w:t>
+      </w:r>
+      <w:r>
+        <w:rPr>
+          <w:i/>
+          <w:sz w:val="22"/>
+        </w:rPr>
+        <w:t xml:space="preserve"> colors</w:t>
+      </w:r>
+      <w:r>
+        <w:rPr>
+          <w:i/>
+          <w:sz w:val="22"/>
+        </w:rPr>
+        <w:t>)</w:t>
+      </w:r>
+    </w:p>
+    <w:p>
+      <w:pPr>
+        <w:rPr>
           <w:sz w:val="22"/>
         </w:rPr>
       </w:pPr>
@@ -4959,6 +5265,50 @@
     <w:p>
       <w:pPr>
         <w:rPr>
+          <w:i/>
+          <w:sz w:val="22"/>
+        </w:rPr>
+      </w:pPr>
+      <w:r>
+        <w:rPr>
+          <w:i/>
+          <w:sz w:val="22"/>
+        </w:rPr>
+        <w:tab/>
+        <w:t>(note: state all</w:t>
+      </w:r>
+      <w:r>
+        <w:rPr>
+          <w:i/>
+          <w:sz w:val="22"/>
+        </w:rPr>
+        <w:t xml:space="preserve"> statuses and</w:t>
+      </w:r>
+      <w:r>
+        <w:rPr>
+          <w:i/>
+          <w:sz w:val="22"/>
+        </w:rPr>
+        <w:t xml:space="preserve"> </w:t>
+      </w:r>
+      <w:r>
+        <w:rPr>
+          <w:i/>
+          <w:sz w:val="22"/>
+        </w:rPr>
+        <w:t>their corresponding</w:t>
+      </w:r>
+      <w:r>
+        <w:rPr>
+          <w:i/>
+          <w:sz w:val="22"/>
+        </w:rPr>
+        <w:t xml:space="preserve"> colors)</w:t>
+      </w:r>
+    </w:p>
+    <w:p>
+      <w:pPr>
+        <w:rPr>
           <w:sz w:val="22"/>
         </w:rPr>
       </w:pPr>
@@ -4980,6 +5330,50 @@
     <w:p>
       <w:pPr>
         <w:rPr>
+          <w:i/>
+          <w:sz w:val="22"/>
+        </w:rPr>
+      </w:pPr>
+      <w:r>
+        <w:rPr>
+          <w:i/>
+          <w:sz w:val="22"/>
+        </w:rPr>
+        <w:tab/>
+        <w:t>(note: state all</w:t>
+      </w:r>
+      <w:r>
+        <w:rPr>
+          <w:i/>
+          <w:sz w:val="22"/>
+        </w:rPr>
+        <w:t xml:space="preserve"> statuses and</w:t>
+      </w:r>
+      <w:r>
+        <w:rPr>
+          <w:i/>
+          <w:sz w:val="22"/>
+        </w:rPr>
+        <w:t xml:space="preserve"> </w:t>
+      </w:r>
+      <w:r>
+        <w:rPr>
+          <w:i/>
+          <w:sz w:val="22"/>
+        </w:rPr>
+        <w:t>their corresponding</w:t>
+      </w:r>
+      <w:r>
+        <w:rPr>
+          <w:i/>
+          <w:sz w:val="22"/>
+        </w:rPr>
+        <w:t xml:space="preserve"> colors)</w:t>
+      </w:r>
+    </w:p>
+    <w:p>
+      <w:pPr>
+        <w:rPr>
           <w:sz w:val="22"/>
         </w:rPr>
       </w:pPr>
@@ -5057,6 +5451,7 @@
         <w:rPr>
           <w:sz w:val="22"/>
         </w:rPr>
+        <w:lastRenderedPageBreak/>
         <w:tab/>
         <w:t>Expense Types</w:t>
       </w:r>
@@ -5166,9 +5561,6 @@
         <w:pStyle w:val="Heading3"/>
         <w:spacing w:before="0" w:line="276" w:lineRule="auto"/>
         <w:jc w:val="both"/>
-        <w:rPr>
-          <w:color w:val="1F4D78" w:themeColor="accent1" w:themeShade="7F"/>
-        </w:rPr>
       </w:pPr>
       <w:r>
         <w:tab/>
@@ -5179,6 +5571,7 @@
       </w:r>
       <w:bookmarkEnd w:id="22"/>
     </w:p>
+    <w:p/>
     <w:p>
       <w:pPr>
         <w:rPr>
@@ -5244,6 +5637,13 @@
         </w:rPr>
         <w:t>Server down/error</w:t>
       </w:r>
+    </w:p>
+    <w:p>
+      <w:pPr>
+        <w:rPr>
+          <w:sz w:val="22"/>
+        </w:rPr>
+      </w:pPr>
     </w:p>
     <w:p>
       <w:pPr>
@@ -5399,19 +5799,44 @@
           <w:sz w:val="22"/>
         </w:rPr>
       </w:pPr>
-      <w:r>
-        <w:rPr>
-          <w:i/>
-          <w:sz w:val="22"/>
-        </w:rPr>
-        <w:t>ui tools</w:t>
-      </w:r>
-      <w:r>
-        <w:rPr>
-          <w:i/>
-          <w:sz w:val="22"/>
-        </w:rPr>
-        <w:t xml:space="preserve"> such as material design, vuetify framework, and icons and fonts</w:t>
+      <w:proofErr w:type="spellStart"/>
+      <w:r>
+        <w:rPr>
+          <w:i/>
+          <w:sz w:val="22"/>
+        </w:rPr>
+        <w:t>ui</w:t>
+      </w:r>
+      <w:proofErr w:type="spellEnd"/>
+      <w:r>
+        <w:rPr>
+          <w:i/>
+          <w:sz w:val="22"/>
+        </w:rPr>
+        <w:t xml:space="preserve"> tools</w:t>
+      </w:r>
+      <w:r>
+        <w:rPr>
+          <w:i/>
+          <w:sz w:val="22"/>
+        </w:rPr>
+        <w:t xml:space="preserve"> such as material design, </w:t>
+      </w:r>
+      <w:proofErr w:type="spellStart"/>
+      <w:r>
+        <w:rPr>
+          <w:i/>
+          <w:sz w:val="22"/>
+        </w:rPr>
+        <w:t>vuetify</w:t>
+      </w:r>
+      <w:proofErr w:type="spellEnd"/>
+      <w:r>
+        <w:rPr>
+          <w:i/>
+          <w:sz w:val="22"/>
+        </w:rPr>
+        <w:t xml:space="preserve"> framework, and icons and fonts</w:t>
       </w:r>
       <w:r>
         <w:rPr>
@@ -5440,8 +5865,33 @@
           <w:i/>
           <w:sz w:val="22"/>
         </w:rPr>
-        <w:t xml:space="preserve"> such as vue-router, vuex</w:t>
-      </w:r>
+        <w:t xml:space="preserve"> such as </w:t>
+      </w:r>
+      <w:proofErr w:type="spellStart"/>
+      <w:r>
+        <w:rPr>
+          <w:i/>
+          <w:sz w:val="22"/>
+        </w:rPr>
+        <w:t>vue</w:t>
+      </w:r>
+      <w:proofErr w:type="spellEnd"/>
+      <w:r>
+        <w:rPr>
+          <w:i/>
+          <w:sz w:val="22"/>
+        </w:rPr>
+        <w:t xml:space="preserve">-router, </w:t>
+      </w:r>
+      <w:proofErr w:type="spellStart"/>
+      <w:r>
+        <w:rPr>
+          <w:i/>
+          <w:sz w:val="22"/>
+        </w:rPr>
+        <w:t>vuex</w:t>
+      </w:r>
+      <w:proofErr w:type="spellEnd"/>
       <w:r>
         <w:rPr>
           <w:i/>
@@ -5457,26 +5907,83 @@
           <w:sz w:val="22"/>
         </w:rPr>
       </w:pPr>
-      <w:r>
-        <w:rPr>
-          <w:i/>
-          <w:sz w:val="22"/>
-        </w:rPr>
-        <w:t>laravel tools and libraries</w:t>
-      </w:r>
-      <w:r>
-        <w:rPr>
-          <w:i/>
-          <w:sz w:val="22"/>
-        </w:rPr>
-        <w:t xml:space="preserve"> including laravel sanctum for authentication</w:t>
-      </w:r>
-      <w:r>
-        <w:rPr>
-          <w:i/>
-          <w:sz w:val="22"/>
-        </w:rPr>
-        <w:t xml:space="preserve">, spatie laravel permission, </w:t>
+      <w:proofErr w:type="spellStart"/>
+      <w:r>
+        <w:rPr>
+          <w:i/>
+          <w:sz w:val="22"/>
+        </w:rPr>
+        <w:t>laravel</w:t>
+      </w:r>
+      <w:proofErr w:type="spellEnd"/>
+      <w:r>
+        <w:rPr>
+          <w:i/>
+          <w:sz w:val="22"/>
+        </w:rPr>
+        <w:t xml:space="preserve"> tools and libraries</w:t>
+      </w:r>
+      <w:r>
+        <w:rPr>
+          <w:i/>
+          <w:sz w:val="22"/>
+        </w:rPr>
+        <w:t xml:space="preserve"> including </w:t>
+      </w:r>
+      <w:proofErr w:type="spellStart"/>
+      <w:r>
+        <w:rPr>
+          <w:i/>
+          <w:sz w:val="22"/>
+        </w:rPr>
+        <w:t>laravel</w:t>
+      </w:r>
+      <w:proofErr w:type="spellEnd"/>
+      <w:r>
+        <w:rPr>
+          <w:i/>
+          <w:sz w:val="22"/>
+        </w:rPr>
+        <w:t xml:space="preserve"> sanctum for authentication</w:t>
+      </w:r>
+      <w:r>
+        <w:rPr>
+          <w:i/>
+          <w:sz w:val="22"/>
+        </w:rPr>
+        <w:t xml:space="preserve">, </w:t>
+      </w:r>
+      <w:proofErr w:type="spellStart"/>
+      <w:r>
+        <w:rPr>
+          <w:i/>
+          <w:sz w:val="22"/>
+        </w:rPr>
+        <w:t>spatie</w:t>
+      </w:r>
+      <w:proofErr w:type="spellEnd"/>
+      <w:r>
+        <w:rPr>
+          <w:i/>
+          <w:sz w:val="22"/>
+        </w:rPr>
+        <w:t xml:space="preserve"> </w:t>
+      </w:r>
+      <w:proofErr w:type="spellStart"/>
+      <w:r>
+        <w:rPr>
+          <w:i/>
+          <w:sz w:val="22"/>
+        </w:rPr>
+        <w:t>laravel</w:t>
+      </w:r>
+      <w:proofErr w:type="spellEnd"/>
+      <w:r>
+        <w:rPr>
+          <w:i/>
+          <w:sz w:val="22"/>
+        </w:rPr>
+        <w:t xml:space="preserve"> permission, </w:t>
       </w:r>
     </w:p>
     <w:p>
@@ -5766,8 +6273,48 @@
         </w:rPr>
       </w:pPr>
     </w:p>
+    <w:p>
+      <w:pPr>
+        <w:spacing w:line="276" w:lineRule="auto"/>
+        <w:jc w:val="both"/>
+        <w:rPr>
+          <w:sz w:val="22"/>
+        </w:rPr>
+      </w:pPr>
+      <w:r>
+        <w:rPr>
+          <w:sz w:val="22"/>
+        </w:rPr>
+        <w:tab/>
+      </w:r>
+      <w:r>
+        <w:rPr>
+          <w:sz w:val="22"/>
+        </w:rPr>
+        <w:t>Discuss File</w:t>
+      </w:r>
+      <w:r>
+        <w:rPr>
+          <w:sz w:val="22"/>
+        </w:rPr>
+        <w:t>/Database</w:t>
+      </w:r>
+      <w:r>
+        <w:rPr>
+          <w:sz w:val="22"/>
+        </w:rPr>
+        <w:t xml:space="preserve"> Backup</w:t>
+      </w:r>
+      <w:r>
+        <w:rPr>
+          <w:sz w:val="22"/>
+        </w:rPr>
+        <w:t xml:space="preserve"> and Restoration</w:t>
+      </w:r>
+    </w:p>
     <w:sectPr>
-      <w:footerReference w:type="default" r:id="rId8"/>
+      <w:headerReference w:type="default" r:id="rId9"/>
+      <w:footerReference w:type="default" r:id="rId10"/>
       <w:pgSz w:w="12240" w:h="15840"/>
       <w:pgMar w:top="1440" w:right="1440" w:bottom="1440" w:left="1440" w:header="720" w:footer="720" w:gutter="0"/>
       <w:pgNumType w:start="1"/>
@@ -5853,7 +6400,7 @@
           <w:rPr>
             <w:noProof/>
           </w:rPr>
-          <w:t>11</w:t>
+          <w:t>16</w:t>
         </w:r>
         <w:r>
           <w:rPr>
@@ -5895,6 +6442,119 @@
     </w:p>
   </w:footnote>
 </w:footnotes>
+</file>
+
+<file path=word/header1.xml><?xml version="1.0" encoding="utf-8"?>
+<w:hdr xmlns:wpc="http://schemas.microsoft.com/office/word/2010/wordprocessingCanvas" xmlns:cx="http://schemas.microsoft.com/office/drawing/2014/chartex" xmlns:cx1="http://schemas.microsoft.com/office/drawing/2015/9/8/chartex" xmlns:cx2="http://schemas.microsoft.com/office/drawing/2015/10/21/chartex" xmlns:mc="http://schemas.openxmlformats.org/markup-compatibility/2006" xmlns:o="urn:schemas-microsoft-com:office:office" xmlns:r="http://schemas.openxmlformats.org/officeDocument/2006/relationships" xmlns:m="http://schemas.openxmlformats.org/officeDocument/2006/math" xmlns:v="urn:schemas-microsoft-com:vml" xmlns:wp14="http://schemas.microsoft.com/office/word/2010/wordprocessingDrawing" xmlns:wp="http://schemas.openxmlformats.org/drawingml/2006/wordprocessingDrawing" xmlns:w10="urn:schemas-microsoft-com:office:word" xmlns:w="http://schemas.openxmlformats.org/wordprocessingml/2006/main" xmlns:w14="http://schemas.microsoft.com/office/word/2010/wordml" xmlns:w15="http://schemas.microsoft.com/office/word/2012/wordml" xmlns:w16se="http://schemas.microsoft.com/office/word/2015/wordml/symex" xmlns:wpg="http://schemas.microsoft.com/office/word/2010/wordprocessingGroup" xmlns:wpi="http://schemas.microsoft.com/office/word/2010/wordprocessingInk" xmlns:wne="http://schemas.microsoft.com/office/word/2006/wordml" xmlns:wps="http://schemas.microsoft.com/office/word/2010/wordprocessingShape" mc:Ignorable="w14 w15 w16se wp14">
+  <w:p>
+    <w:pPr>
+      <w:pStyle w:val="Header"/>
+      <w:tabs>
+        <w:tab w:val="clear" w:pos="4680"/>
+        <w:tab w:val="clear" w:pos="9360"/>
+      </w:tabs>
+      <w:jc w:val="right"/>
+      <w:rPr>
+        <w:color w:val="5B9BD5" w:themeColor="accent1"/>
+      </w:rPr>
+    </w:pPr>
+  </w:p>
+  <w:p>
+    <w:pPr>
+      <w:pStyle w:val="Header"/>
+      <w:jc w:val="right"/>
+    </w:pPr>
+  </w:p>
+</w:hdr>
+</file>
+
+<file path=word/header2.xml><?xml version="1.0" encoding="utf-8"?>
+<w:hdr xmlns:wpc="http://schemas.microsoft.com/office/word/2010/wordprocessingCanvas" xmlns:cx="http://schemas.microsoft.com/office/drawing/2014/chartex" xmlns:cx1="http://schemas.microsoft.com/office/drawing/2015/9/8/chartex" xmlns:cx2="http://schemas.microsoft.com/office/drawing/2015/10/21/chartex" xmlns:mc="http://schemas.openxmlformats.org/markup-compatibility/2006" xmlns:o="urn:schemas-microsoft-com:office:office" xmlns:r="http://schemas.openxmlformats.org/officeDocument/2006/relationships" xmlns:m="http://schemas.openxmlformats.org/officeDocument/2006/math" xmlns:v="urn:schemas-microsoft-com:vml" xmlns:wp14="http://schemas.microsoft.com/office/word/2010/wordprocessingDrawing" xmlns:wp="http://schemas.openxmlformats.org/drawingml/2006/wordprocessingDrawing" xmlns:w10="urn:schemas-microsoft-com:office:word" xmlns:w="http://schemas.openxmlformats.org/wordprocessingml/2006/main" xmlns:w14="http://schemas.microsoft.com/office/word/2010/wordml" xmlns:w15="http://schemas.microsoft.com/office/word/2012/wordml" xmlns:w16se="http://schemas.microsoft.com/office/word/2015/wordml/symex" xmlns:wpg="http://schemas.microsoft.com/office/word/2010/wordprocessingGroup" xmlns:wpi="http://schemas.microsoft.com/office/word/2010/wordprocessingInk" xmlns:wne="http://schemas.microsoft.com/office/word/2006/wordml" xmlns:wps="http://schemas.microsoft.com/office/word/2010/wordprocessingShape" mc:Ignorable="w14 w15 w16se wp14">
+  <w:p>
+    <w:pPr>
+      <w:pStyle w:val="Header"/>
+      <w:tabs>
+        <w:tab w:val="clear" w:pos="4680"/>
+        <w:tab w:val="clear" w:pos="9360"/>
+      </w:tabs>
+      <w:jc w:val="right"/>
+      <w:rPr>
+        <w:color w:val="5B9BD5" w:themeColor="accent1"/>
+      </w:rPr>
+    </w:pPr>
+  </w:p>
+  <w:p>
+    <w:pPr>
+      <w:pStyle w:val="Header"/>
+      <w:tabs>
+        <w:tab w:val="clear" w:pos="4680"/>
+        <w:tab w:val="clear" w:pos="9360"/>
+      </w:tabs>
+      <w:jc w:val="right"/>
+      <w:rPr>
+        <w:color w:val="5B9BD5" w:themeColor="accent1"/>
+      </w:rPr>
+    </w:pPr>
+    <w:sdt>
+      <w:sdtPr>
+        <w:rPr>
+          <w:color w:val="5B9BD5" w:themeColor="accent1"/>
+        </w:rPr>
+        <w:alias w:val="Title"/>
+        <w:tag w:val=""/>
+        <w:id w:val="-973368028"/>
+        <w:placeholder>
+          <w:docPart w:val="26FB4E1F6306400BB347626B5BEE30D9"/>
+        </w:placeholder>
+        <w:dataBinding w:prefixMappings="xmlns:ns0='http://purl.org/dc/elements/1.1/' xmlns:ns1='http://schemas.openxmlformats.org/package/2006/metadata/core-properties' " w:xpath="/ns1:coreProperties[1]/ns0:title[1]" w:storeItemID="{6C3C8BC8-F283-45AE-878A-BAB7291924A1}"/>
+        <w:text/>
+      </w:sdtPr>
+      <w:sdtContent>
+        <w:r>
+          <w:rPr>
+            <w:color w:val="5B9BD5" w:themeColor="accent1"/>
+          </w:rPr>
+          <w:t>Employee Expense Tracking System</w:t>
+        </w:r>
+      </w:sdtContent>
+    </w:sdt>
+    <w:r>
+      <w:rPr>
+        <w:color w:val="5B9BD5" w:themeColor="accent1"/>
+      </w:rPr>
+      <w:t xml:space="preserve"> | </w:t>
+    </w:r>
+    <w:sdt>
+      <w:sdtPr>
+        <w:rPr>
+          <w:color w:val="5B9BD5" w:themeColor="accent1"/>
+        </w:rPr>
+        <w:alias w:val="Author"/>
+        <w:tag w:val=""/>
+        <w:id w:val="-725598950"/>
+        <w:placeholder>
+          <w:docPart w:val="548B544B61914E738859EDA10DF7C6BC"/>
+        </w:placeholder>
+        <w:dataBinding w:prefixMappings="xmlns:ns0='http://purl.org/dc/elements/1.1/' xmlns:ns1='http://schemas.openxmlformats.org/package/2006/metadata/core-properties' " w:xpath="/ns1:coreProperties[1]/ns0:creator[1]" w:storeItemID="{6C3C8BC8-F283-45AE-878A-BAB7291924A1}"/>
+        <w:text/>
+      </w:sdtPr>
+      <w:sdtContent>
+        <w:r>
+          <w:rPr>
+            <w:color w:val="5B9BD5" w:themeColor="accent1"/>
+          </w:rPr>
+          <w:t>Twin-Circa Marketing</w:t>
+        </w:r>
+      </w:sdtContent>
+    </w:sdt>
+  </w:p>
+  <w:p>
+    <w:pPr>
+      <w:pStyle w:val="Header"/>
+      <w:jc w:val="right"/>
+    </w:pPr>
+  </w:p>
+</w:hdr>
 </file>
 
 <file path=word/styles.xml><?xml version="1.0" encoding="utf-8"?>
@@ -7016,6 +7676,585 @@
 </w:styles>
 </file>
 
+<file path=word/glossary/document.xml><?xml version="1.0" encoding="utf-8"?>
+<w:glossaryDocument xmlns:wpc="http://schemas.microsoft.com/office/word/2010/wordprocessingCanvas" xmlns:cx="http://schemas.microsoft.com/office/drawing/2014/chartex" xmlns:cx1="http://schemas.microsoft.com/office/drawing/2015/9/8/chartex" xmlns:cx2="http://schemas.microsoft.com/office/drawing/2015/10/21/chartex" xmlns:mc="http://schemas.openxmlformats.org/markup-compatibility/2006" xmlns:o="urn:schemas-microsoft-com:office:office" xmlns:r="http://schemas.openxmlformats.org/officeDocument/2006/relationships" xmlns:m="http://schemas.openxmlformats.org/officeDocument/2006/math" xmlns:v="urn:schemas-microsoft-com:vml" xmlns:wp14="http://schemas.microsoft.com/office/word/2010/wordprocessingDrawing" xmlns:wp="http://schemas.openxmlformats.org/drawingml/2006/wordprocessingDrawing" xmlns:w10="urn:schemas-microsoft-com:office:word" xmlns:w="http://schemas.openxmlformats.org/wordprocessingml/2006/main" xmlns:w14="http://schemas.microsoft.com/office/word/2010/wordml" xmlns:w15="http://schemas.microsoft.com/office/word/2012/wordml" xmlns:w16se="http://schemas.microsoft.com/office/word/2015/wordml/symex" xmlns:wpg="http://schemas.microsoft.com/office/word/2010/wordprocessingGroup" xmlns:wpi="http://schemas.microsoft.com/office/word/2010/wordprocessingInk" xmlns:wne="http://schemas.microsoft.com/office/word/2006/wordml" xmlns:wps="http://schemas.microsoft.com/office/word/2010/wordprocessingShape" mc:Ignorable="w14 w15 w16se wp14">
+  <w:docParts>
+    <w:docPart>
+      <w:docPartPr>
+        <w:name w:val="26FB4E1F6306400BB347626B5BEE30D9"/>
+        <w:category>
+          <w:name w:val="General"/>
+          <w:gallery w:val="placeholder"/>
+        </w:category>
+        <w:types>
+          <w:type w:val="bbPlcHdr"/>
+        </w:types>
+        <w:behaviors>
+          <w:behavior w:val="content"/>
+        </w:behaviors>
+        <w:guid w:val="{21D13489-0117-40EE-BFC0-1F00528EDD77}"/>
+      </w:docPartPr>
+      <w:docPartBody>
+        <w:p>
+          <w:pPr>
+            <w:pStyle w:val="26FB4E1F6306400BB347626B5BEE30D9"/>
+          </w:pPr>
+          <w:r>
+            <w:rPr>
+              <w:color w:val="5B9BD5" w:themeColor="accent1"/>
+            </w:rPr>
+            <w:t>[Document title]</w:t>
+          </w:r>
+        </w:p>
+      </w:docPartBody>
+    </w:docPart>
+    <w:docPart>
+      <w:docPartPr>
+        <w:name w:val="548B544B61914E738859EDA10DF7C6BC"/>
+        <w:category>
+          <w:name w:val="General"/>
+          <w:gallery w:val="placeholder"/>
+        </w:category>
+        <w:types>
+          <w:type w:val="bbPlcHdr"/>
+        </w:types>
+        <w:behaviors>
+          <w:behavior w:val="content"/>
+        </w:behaviors>
+        <w:guid w:val="{92E7ED5C-9A40-4C49-ABA2-2937416ABD5B}"/>
+      </w:docPartPr>
+      <w:docPartBody>
+        <w:p>
+          <w:pPr>
+            <w:pStyle w:val="548B544B61914E738859EDA10DF7C6BC"/>
+          </w:pPr>
+          <w:r>
+            <w:t>[Author Name]</w:t>
+          </w:r>
+        </w:p>
+      </w:docPartBody>
+    </w:docPart>
+  </w:docParts>
+</w:glossaryDocument>
+</file>
+
+<file path=word/glossary/fontTable.xml><?xml version="1.0" encoding="utf-8"?>
+<w:fonts xmlns:mc="http://schemas.openxmlformats.org/markup-compatibility/2006" xmlns:r="http://schemas.openxmlformats.org/officeDocument/2006/relationships" xmlns:w="http://schemas.openxmlformats.org/wordprocessingml/2006/main" xmlns:w14="http://schemas.microsoft.com/office/word/2010/wordml" xmlns:w15="http://schemas.microsoft.com/office/word/2012/wordml" xmlns:w16se="http://schemas.microsoft.com/office/word/2015/wordml/symex" mc:Ignorable="w14 w15 w16se">
+  <w:font w:name="Calibri">
+    <w:panose1 w:val="020F0502020204030204"/>
+    <w:charset w:val="00"/>
+    <w:family w:val="swiss"/>
+    <w:pitch w:val="variable"/>
+    <w:sig w:usb0="E00002FF" w:usb1="4000ACFF" w:usb2="00000001" w:usb3="00000000" w:csb0="0000019F" w:csb1="00000000"/>
+  </w:font>
+  <w:font w:name="Times New Roman">
+    <w:panose1 w:val="02020603050405020304"/>
+    <w:charset w:val="00"/>
+    <w:family w:val="roman"/>
+    <w:pitch w:val="variable"/>
+    <w:sig w:usb0="E0002AFF" w:usb1="C0007841" w:usb2="00000009" w:usb3="00000000" w:csb0="000001FF" w:csb1="00000000"/>
+  </w:font>
+  <w:font w:name="Calibri Light">
+    <w:panose1 w:val="020F0302020204030204"/>
+    <w:charset w:val="00"/>
+    <w:family w:val="swiss"/>
+    <w:pitch w:val="variable"/>
+    <w:sig w:usb0="A00002EF" w:usb1="4000207B" w:usb2="00000000" w:usb3="00000000" w:csb0="0000019F" w:csb1="00000000"/>
+  </w:font>
+</w:fonts>
+</file>
+
+<file path=word/glossary/settings.xml><?xml version="1.0" encoding="utf-8"?>
+<w:settings xmlns:mc="http://schemas.openxmlformats.org/markup-compatibility/2006" xmlns:o="urn:schemas-microsoft-com:office:office" xmlns:r="http://schemas.openxmlformats.org/officeDocument/2006/relationships" xmlns:m="http://schemas.openxmlformats.org/officeDocument/2006/math" xmlns:v="urn:schemas-microsoft-com:vml" xmlns:w10="urn:schemas-microsoft-com:office:word" xmlns:w="http://schemas.openxmlformats.org/wordprocessingml/2006/main" xmlns:w14="http://schemas.microsoft.com/office/word/2010/wordml" xmlns:w15="http://schemas.microsoft.com/office/word/2012/wordml" xmlns:w16se="http://schemas.microsoft.com/office/word/2015/wordml/symex" xmlns:sl="http://schemas.openxmlformats.org/schemaLibrary/2006/main" mc:Ignorable="w14 w15 w16se">
+  <w:view w:val="normal"/>
+  <w:defaultTabStop w:val="720"/>
+  <w:characterSpacingControl w:val="doNotCompress"/>
+  <w:compat>
+    <w:useFELayout/>
+    <w:compatSetting w:name="compatibilityMode" w:uri="http://schemas.microsoft.com/office/word" w:val="15"/>
+    <w:compatSetting w:name="overrideTableStyleFontSizeAndJustification" w:uri="http://schemas.microsoft.com/office/word" w:val="1"/>
+    <w:compatSetting w:name="enableOpenTypeFeatures" w:uri="http://schemas.microsoft.com/office/word" w:val="1"/>
+    <w:compatSetting w:name="doNotFlipMirrorIndents" w:uri="http://schemas.microsoft.com/office/word" w:val="1"/>
+    <w:compatSetting w:name="differentiateMultirowTableHeaders" w:uri="http://schemas.microsoft.com/office/word" w:val="1"/>
+  </w:compat>
+  <w:rsids>
+    <w:rsidRoot w:val="00B92AE8"/>
+    <w:rsid w:val="002242AB"/>
+    <w:rsid w:val="00B92AE8"/>
+  </w:rsids>
+  <m:mathPr>
+    <m:mathFont m:val="Cambria Math"/>
+    <m:brkBin m:val="before"/>
+    <m:brkBinSub m:val="--"/>
+    <m:smallFrac m:val="0"/>
+    <m:dispDef/>
+    <m:lMargin m:val="0"/>
+    <m:rMargin m:val="0"/>
+    <m:defJc m:val="centerGroup"/>
+    <m:wrapIndent m:val="1440"/>
+    <m:intLim m:val="subSup"/>
+    <m:naryLim m:val="undOvr"/>
+  </m:mathPr>
+  <w:themeFontLang w:val="en-US"/>
+  <w:clrSchemeMapping w:bg1="light1" w:t1="dark1" w:bg2="light2" w:t2="dark2" w:accent1="accent1" w:accent2="accent2" w:accent3="accent3" w:accent4="accent4" w:accent5="accent5" w:accent6="accent6" w:hyperlink="hyperlink" w:followedHyperlink="followedHyperlink"/>
+  <w:decimalSymbol w:val="."/>
+  <w:listSeparator w:val=","/>
+  <w15:chartTrackingRefBased/>
+</w:settings>
+</file>
+
+<file path=word/glossary/styles.xml><?xml version="1.0" encoding="utf-8"?>
+<w:styles xmlns:mc="http://schemas.openxmlformats.org/markup-compatibility/2006" xmlns:r="http://schemas.openxmlformats.org/officeDocument/2006/relationships" xmlns:w="http://schemas.openxmlformats.org/wordprocessingml/2006/main" xmlns:w14="http://schemas.microsoft.com/office/word/2010/wordml" xmlns:w15="http://schemas.microsoft.com/office/word/2012/wordml" xmlns:w16se="http://schemas.microsoft.com/office/word/2015/wordml/symex" mc:Ignorable="w14 w15 w16se">
+  <w:docDefaults>
+    <w:rPrDefault>
+      <w:rPr>
+        <w:rFonts w:asciiTheme="minorHAnsi" w:eastAsiaTheme="minorEastAsia" w:hAnsiTheme="minorHAnsi" w:cstheme="minorBidi"/>
+        <w:sz w:val="22"/>
+        <w:szCs w:val="22"/>
+        <w:lang w:val="en-US" w:eastAsia="en-US" w:bidi="ar-SA"/>
+      </w:rPr>
+    </w:rPrDefault>
+    <w:pPrDefault>
+      <w:pPr>
+        <w:spacing w:after="160" w:line="259" w:lineRule="auto"/>
+      </w:pPr>
+    </w:pPrDefault>
+  </w:docDefaults>
+  <w:latentStyles w:defLockedState="0" w:defUIPriority="99" w:defSemiHidden="0" w:defUnhideWhenUsed="0" w:defQFormat="0" w:count="372">
+    <w:lsdException w:name="Normal" w:uiPriority="0" w:qFormat="1"/>
+    <w:lsdException w:name="heading 1" w:uiPriority="9" w:qFormat="1"/>
+    <w:lsdException w:name="heading 2" w:semiHidden="1" w:uiPriority="9" w:unhideWhenUsed="1" w:qFormat="1"/>
+    <w:lsdException w:name="heading 3" w:semiHidden="1" w:uiPriority="9" w:unhideWhenUsed="1" w:qFormat="1"/>
+    <w:lsdException w:name="heading 4" w:semiHidden="1" w:uiPriority="9" w:unhideWhenUsed="1" w:qFormat="1"/>
+    <w:lsdException w:name="heading 5" w:semiHidden="1" w:uiPriority="9" w:unhideWhenUsed="1" w:qFormat="1"/>
+    <w:lsdException w:name="heading 6" w:semiHidden="1" w:uiPriority="9" w:unhideWhenUsed="1" w:qFormat="1"/>
+    <w:lsdException w:name="heading 7" w:semiHidden="1" w:uiPriority="9" w:unhideWhenUsed="1" w:qFormat="1"/>
+    <w:lsdException w:name="heading 8" w:semiHidden="1" w:uiPriority="9" w:unhideWhenUsed="1" w:qFormat="1"/>
+    <w:lsdException w:name="heading 9" w:semiHidden="1" w:uiPriority="9" w:unhideWhenUsed="1" w:qFormat="1"/>
+    <w:lsdException w:name="index 1" w:semiHidden="1" w:unhideWhenUsed="1"/>
+    <w:lsdException w:name="index 2" w:semiHidden="1" w:unhideWhenUsed="1"/>
+    <w:lsdException w:name="index 3" w:semiHidden="1" w:unhideWhenUsed="1"/>
+    <w:lsdException w:name="index 4" w:semiHidden="1" w:unhideWhenUsed="1"/>
+    <w:lsdException w:name="index 5" w:semiHidden="1" w:unhideWhenUsed="1"/>
+    <w:lsdException w:name="index 6" w:semiHidden="1" w:unhideWhenUsed="1"/>
+    <w:lsdException w:name="index 7" w:semiHidden="1" w:unhideWhenUsed="1"/>
+    <w:lsdException w:name="index 8" w:semiHidden="1" w:unhideWhenUsed="1"/>
+    <w:lsdException w:name="index 9" w:semiHidden="1" w:unhideWhenUsed="1"/>
+    <w:lsdException w:name="toc 1" w:semiHidden="1" w:uiPriority="39" w:unhideWhenUsed="1"/>
+    <w:lsdException w:name="toc 2" w:semiHidden="1" w:uiPriority="39" w:unhideWhenUsed="1"/>
+    <w:lsdException w:name="toc 3" w:semiHidden="1" w:uiPriority="39" w:unhideWhenUsed="1"/>
+    <w:lsdException w:name="toc 4" w:semiHidden="1" w:uiPriority="39" w:unhideWhenUsed="1"/>
+    <w:lsdException w:name="toc 5" w:semiHidden="1" w:uiPriority="39" w:unhideWhenUsed="1"/>
+    <w:lsdException w:name="toc 6" w:semiHidden="1" w:uiPriority="39" w:unhideWhenUsed="1"/>
+    <w:lsdException w:name="toc 7" w:semiHidden="1" w:uiPriority="39" w:unhideWhenUsed="1"/>
+    <w:lsdException w:name="toc 8" w:semiHidden="1" w:uiPriority="39" w:unhideWhenUsed="1"/>
+    <w:lsdException w:name="toc 9" w:semiHidden="1" w:uiPriority="39" w:unhideWhenUsed="1"/>
+    <w:lsdException w:name="Normal Indent" w:semiHidden="1" w:unhideWhenUsed="1"/>
+    <w:lsdException w:name="footnote text" w:semiHidden="1" w:unhideWhenUsed="1"/>
+    <w:lsdException w:name="annotation text" w:semiHidden="1" w:unhideWhenUsed="1"/>
+    <w:lsdException w:name="header" w:semiHidden="1" w:unhideWhenUsed="1"/>
+    <w:lsdException w:name="footer" w:semiHidden="1" w:unhideWhenUsed="1"/>
+    <w:lsdException w:name="index heading" w:semiHidden="1" w:unhideWhenUsed="1"/>
+    <w:lsdException w:name="caption" w:semiHidden="1" w:uiPriority="35" w:unhideWhenUsed="1" w:qFormat="1"/>
+    <w:lsdException w:name="table of figures" w:semiHidden="1" w:unhideWhenUsed="1"/>
+    <w:lsdException w:name="envelope address" w:semiHidden="1" w:unhideWhenUsed="1"/>
+    <w:lsdException w:name="envelope return" w:semiHidden="1" w:unhideWhenUsed="1"/>
+    <w:lsdException w:name="footnote reference" w:semiHidden="1" w:unhideWhenUsed="1"/>
+    <w:lsdException w:name="annotation reference" w:semiHidden="1" w:unhideWhenUsed="1"/>
+    <w:lsdException w:name="line number" w:semiHidden="1" w:unhideWhenUsed="1"/>
+    <w:lsdException w:name="page number" w:semiHidden="1" w:unhideWhenUsed="1"/>
+    <w:lsdException w:name="endnote reference" w:semiHidden="1" w:unhideWhenUsed="1"/>
+    <w:lsdException w:name="endnote text" w:semiHidden="1" w:unhideWhenUsed="1"/>
+    <w:lsdException w:name="table of authorities" w:semiHidden="1" w:unhideWhenUsed="1"/>
+    <w:lsdException w:name="macro" w:semiHidden="1" w:unhideWhenUsed="1"/>
+    <w:lsdException w:name="toa heading" w:semiHidden="1" w:unhideWhenUsed="1"/>
+    <w:lsdException w:name="List" w:semiHidden="1" w:unhideWhenUsed="1"/>
+    <w:lsdException w:name="List Bullet" w:semiHidden="1" w:unhideWhenUsed="1"/>
+    <w:lsdException w:name="List Number" w:semiHidden="1" w:unhideWhenUsed="1"/>
+    <w:lsdException w:name="List 2" w:semiHidden="1" w:unhideWhenUsed="1"/>
+    <w:lsdException w:name="List 3" w:semiHidden="1" w:unhideWhenUsed="1"/>
+    <w:lsdException w:name="List 4" w:semiHidden="1" w:unhideWhenUsed="1"/>
+    <w:lsdException w:name="List 5" w:semiHidden="1" w:unhideWhenUsed="1"/>
+    <w:lsdException w:name="List Bullet 2" w:semiHidden="1" w:unhideWhenUsed="1"/>
+    <w:lsdException w:name="List Bullet 3" w:semiHidden="1" w:unhideWhenUsed="1"/>
+    <w:lsdException w:name="List Bullet 4" w:semiHidden="1" w:unhideWhenUsed="1"/>
+    <w:lsdException w:name="List Bullet 5" w:semiHidden="1" w:unhideWhenUsed="1"/>
+    <w:lsdException w:name="List Number 2" w:semiHidden="1" w:unhideWhenUsed="1"/>
+    <w:lsdException w:name="List Number 3" w:semiHidden="1" w:unhideWhenUsed="1"/>
+    <w:lsdException w:name="List Number 4" w:semiHidden="1" w:unhideWhenUsed="1"/>
+    <w:lsdException w:name="List Number 5" w:semiHidden="1" w:unhideWhenUsed="1"/>
+    <w:lsdException w:name="Title" w:uiPriority="10" w:qFormat="1"/>
+    <w:lsdException w:name="Closing" w:semiHidden="1" w:unhideWhenUsed="1"/>
+    <w:lsdException w:name="Signature" w:semiHidden="1" w:unhideWhenUsed="1"/>
+    <w:lsdException w:name="Default Paragraph Font" w:semiHidden="1" w:uiPriority="1" w:unhideWhenUsed="1"/>
+    <w:lsdException w:name="Body Text" w:semiHidden="1" w:unhideWhenUsed="1"/>
+    <w:lsdException w:name="Body Text Indent" w:semiHidden="1" w:unhideWhenUsed="1"/>
+    <w:lsdException w:name="List Continue" w:semiHidden="1" w:unhideWhenUsed="1"/>
+    <w:lsdException w:name="List Continue 2" w:semiHidden="1" w:unhideWhenUsed="1"/>
+    <w:lsdException w:name="List Continue 3" w:semiHidden="1" w:unhideWhenUsed="1"/>
+    <w:lsdException w:name="List Continue 4" w:semiHidden="1" w:unhideWhenUsed="1"/>
+    <w:lsdException w:name="List Continue 5" w:semiHidden="1" w:unhideWhenUsed="1"/>
+    <w:lsdException w:name="Message Header" w:semiHidden="1" w:unhideWhenUsed="1"/>
+    <w:lsdException w:name="Subtitle" w:uiPriority="11" w:qFormat="1"/>
+    <w:lsdException w:name="Salutation" w:semiHidden="1" w:unhideWhenUsed="1"/>
+    <w:lsdException w:name="Date" w:semiHidden="1" w:unhideWhenUsed="1"/>
+    <w:lsdException w:name="Body Text First Indent" w:semiHidden="1" w:unhideWhenUsed="1"/>
+    <w:lsdException w:name="Body Text First Indent 2" w:semiHidden="1" w:unhideWhenUsed="1"/>
+    <w:lsdException w:name="Note Heading" w:semiHidden="1" w:unhideWhenUsed="1"/>
+    <w:lsdException w:name="Body Text 2" w:semiHidden="1" w:unhideWhenUsed="1"/>
+    <w:lsdException w:name="Body Text 3" w:semiHidden="1" w:unhideWhenUsed="1"/>
+    <w:lsdException w:name="Body Text Indent 2" w:semiHidden="1" w:unhideWhenUsed="1"/>
+    <w:lsdException w:name="Body Text Indent 3" w:semiHidden="1" w:unhideWhenUsed="1"/>
+    <w:lsdException w:name="Block Text" w:semiHidden="1" w:unhideWhenUsed="1"/>
+    <w:lsdException w:name="Hyperlink" w:semiHidden="1" w:unhideWhenUsed="1"/>
+    <w:lsdException w:name="FollowedHyperlink" w:semiHidden="1" w:unhideWhenUsed="1"/>
+    <w:lsdException w:name="Strong" w:uiPriority="22" w:qFormat="1"/>
+    <w:lsdException w:name="Emphasis" w:uiPriority="20" w:qFormat="1"/>
+    <w:lsdException w:name="Document Map" w:semiHidden="1" w:unhideWhenUsed="1"/>
+    <w:lsdException w:name="Plain Text" w:semiHidden="1" w:unhideWhenUsed="1"/>
+    <w:lsdException w:name="E-mail Signature" w:semiHidden="1" w:unhideWhenUsed="1"/>
+    <w:lsdException w:name="HTML Top of Form" w:semiHidden="1" w:unhideWhenUsed="1"/>
+    <w:lsdException w:name="HTML Bottom of Form" w:semiHidden="1" w:unhideWhenUsed="1"/>
+    <w:lsdException w:name="Normal (Web)" w:semiHidden="1" w:unhideWhenUsed="1"/>
+    <w:lsdException w:name="HTML Acronym" w:semiHidden="1" w:unhideWhenUsed="1"/>
+    <w:lsdException w:name="HTML Address" w:semiHidden="1" w:unhideWhenUsed="1"/>
+    <w:lsdException w:name="HTML Cite" w:semiHidden="1" w:unhideWhenUsed="1"/>
+    <w:lsdException w:name="HTML Code" w:semiHidden="1" w:unhideWhenUsed="1"/>
+    <w:lsdException w:name="HTML Definition" w:semiHidden="1" w:unhideWhenUsed="1"/>
+    <w:lsdException w:name="HTML Keyboard" w:semiHidden="1" w:unhideWhenUsed="1"/>
+    <w:lsdException w:name="HTML Preformatted" w:semiHidden="1" w:unhideWhenUsed="1"/>
+    <w:lsdException w:name="HTML Sample" w:semiHidden="1" w:unhideWhenUsed="1"/>
+    <w:lsdException w:name="HTML Typewriter" w:semiHidden="1" w:unhideWhenUsed="1"/>
+    <w:lsdException w:name="HTML Variable" w:semiHidden="1" w:unhideWhenUsed="1"/>
+    <w:lsdException w:name="Normal Table" w:semiHidden="1" w:unhideWhenUsed="1"/>
+    <w:lsdException w:name="annotation subject" w:semiHidden="1" w:unhideWhenUsed="1"/>
+    <w:lsdException w:name="No List" w:semiHidden="1" w:unhideWhenUsed="1"/>
+    <w:lsdException w:name="Outline List 1" w:semiHidden="1" w:unhideWhenUsed="1"/>
+    <w:lsdException w:name="Outline List 2" w:semiHidden="1" w:unhideWhenUsed="1"/>
+    <w:lsdException w:name="Outline List 3" w:semiHidden="1" w:unhideWhenUsed="1"/>
+    <w:lsdException w:name="Table Simple 1" w:semiHidden="1" w:unhideWhenUsed="1"/>
+    <w:lsdException w:name="Table Simple 2" w:semiHidden="1" w:unhideWhenUsed="1"/>
+    <w:lsdException w:name="Table Simple 3" w:semiHidden="1" w:unhideWhenUsed="1"/>
+    <w:lsdException w:name="Table Classic 1" w:semiHidden="1" w:unhideWhenUsed="1"/>
+    <w:lsdException w:name="Table Classic 2" w:semiHidden="1" w:unhideWhenUsed="1"/>
+    <w:lsdException w:name="Table Classic 3" w:semiHidden="1" w:unhideWhenUsed="1"/>
+    <w:lsdException w:name="Table Classic 4" w:semiHidden="1" w:unhideWhenUsed="1"/>
+    <w:lsdException w:name="Table Colorful 1" w:semiHidden="1" w:unhideWhenUsed="1"/>
+    <w:lsdException w:name="Table Colorful 2" w:semiHidden="1" w:unhideWhenUsed="1"/>
+    <w:lsdException w:name="Table Colorful 3" w:semiHidden="1" w:unhideWhenUsed="1"/>
+    <w:lsdException w:name="Table Columns 1" w:semiHidden="1" w:unhideWhenUsed="1"/>
+    <w:lsdException w:name="Table Columns 2" w:semiHidden="1" w:unhideWhenUsed="1"/>
+    <w:lsdException w:name="Table Columns 3" w:semiHidden="1" w:unhideWhenUsed="1"/>
+    <w:lsdException w:name="Table Columns 4" w:semiHidden="1" w:unhideWhenUsed="1"/>
+    <w:lsdException w:name="Table Columns 5" w:semiHidden="1" w:unhideWhenUsed="1"/>
+    <w:lsdException w:name="Table Grid 1" w:semiHidden="1" w:unhideWhenUsed="1"/>
+    <w:lsdException w:name="Table Grid 2" w:semiHidden="1" w:unhideWhenUsed="1"/>
+    <w:lsdException w:name="Table Grid 3" w:semiHidden="1" w:unhideWhenUsed="1"/>
+    <w:lsdException w:name="Table Grid 4" w:semiHidden="1" w:unhideWhenUsed="1"/>
+    <w:lsdException w:name="Table Grid 5" w:semiHidden="1" w:unhideWhenUsed="1"/>
+    <w:lsdException w:name="Table Grid 6" w:semiHidden="1" w:unhideWhenUsed="1"/>
+    <w:lsdException w:name="Table Grid 7" w:semiHidden="1" w:unhideWhenUsed="1"/>
+    <w:lsdException w:name="Table Grid 8" w:semiHidden="1" w:unhideWhenUsed="1"/>
+    <w:lsdException w:name="Table List 1" w:semiHidden="1" w:unhideWhenUsed="1"/>
+    <w:lsdException w:name="Table List 2" w:semiHidden="1" w:unhideWhenUsed="1"/>
+    <w:lsdException w:name="Table List 3" w:semiHidden="1" w:unhideWhenUsed="1"/>
+    <w:lsdException w:name="Table List 4" w:semiHidden="1" w:unhideWhenUsed="1"/>
+    <w:lsdException w:name="Table List 5" w:semiHidden="1" w:unhideWhenUsed="1"/>
+    <w:lsdException w:name="Table List 6" w:semiHidden="1" w:unhideWhenUsed="1"/>
+    <w:lsdException w:name="Table List 7" w:semiHidden="1" w:unhideWhenUsed="1"/>
+    <w:lsdException w:name="Table List 8" w:semiHidden="1" w:unhideWhenUsed="1"/>
+    <w:lsdException w:name="Table 3D effects 1" w:semiHidden="1" w:unhideWhenUsed="1"/>
+    <w:lsdException w:name="Table 3D effects 2" w:semiHidden="1" w:unhideWhenUsed="1"/>
+    <w:lsdException w:name="Table 3D effects 3" w:semiHidden="1" w:unhideWhenUsed="1"/>
+    <w:lsdException w:name="Table Contemporary" w:semiHidden="1" w:unhideWhenUsed="1"/>
+    <w:lsdException w:name="Table Elegant" w:semiHidden="1" w:unhideWhenUsed="1"/>
+    <w:lsdException w:name="Table Professional" w:semiHidden="1" w:unhideWhenUsed="1"/>
+    <w:lsdException w:name="Table Subtle 1" w:semiHidden="1" w:unhideWhenUsed="1"/>
+    <w:lsdException w:name="Table Subtle 2" w:semiHidden="1" w:unhideWhenUsed="1"/>
+    <w:lsdException w:name="Table Web 1" w:semiHidden="1" w:unhideWhenUsed="1"/>
+    <w:lsdException w:name="Table Web 2" w:semiHidden="1" w:unhideWhenUsed="1"/>
+    <w:lsdException w:name="Table Web 3" w:semiHidden="1" w:unhideWhenUsed="1"/>
+    <w:lsdException w:name="Balloon Text" w:semiHidden="1" w:unhideWhenUsed="1"/>
+    <w:lsdException w:name="Table Grid" w:uiPriority="39"/>
+    <w:lsdException w:name="Table Theme" w:semiHidden="1" w:unhideWhenUsed="1"/>
+    <w:lsdException w:name="Placeholder Text" w:semiHidden="1"/>
+    <w:lsdException w:name="No Spacing" w:uiPriority="1" w:qFormat="1"/>
+    <w:lsdException w:name="Light Shading" w:uiPriority="60"/>
+    <w:lsdException w:name="Light List" w:uiPriority="61"/>
+    <w:lsdException w:name="Light Grid" w:uiPriority="62"/>
+    <w:lsdException w:name="Medium Shading 1" w:uiPriority="63"/>
+    <w:lsdException w:name="Medium Shading 2" w:uiPriority="64"/>
+    <w:lsdException w:name="Medium List 1" w:uiPriority="65"/>
+    <w:lsdException w:name="Medium List 2" w:uiPriority="66"/>
+    <w:lsdException w:name="Medium Grid 1" w:uiPriority="67"/>
+    <w:lsdException w:name="Medium Grid 2" w:uiPriority="68"/>
+    <w:lsdException w:name="Medium Grid 3" w:uiPriority="69"/>
+    <w:lsdException w:name="Dark List" w:uiPriority="70"/>
+    <w:lsdException w:name="Colorful Shading" w:uiPriority="71"/>
+    <w:lsdException w:name="Colorful List" w:uiPriority="72"/>
+    <w:lsdException w:name="Colorful Grid" w:uiPriority="73"/>
+    <w:lsdException w:name="Light Shading Accent 1" w:uiPriority="60"/>
+    <w:lsdException w:name="Light List Accent 1" w:uiPriority="61"/>
+    <w:lsdException w:name="Light Grid Accent 1" w:uiPriority="62"/>
+    <w:lsdException w:name="Medium Shading 1 Accent 1" w:uiPriority="63"/>
+    <w:lsdException w:name="Medium Shading 2 Accent 1" w:uiPriority="64"/>
+    <w:lsdException w:name="Medium List 1 Accent 1" w:uiPriority="65"/>
+    <w:lsdException w:name="Revision" w:semiHidden="1"/>
+    <w:lsdException w:name="List Paragraph" w:uiPriority="34" w:qFormat="1"/>
+    <w:lsdException w:name="Quote" w:uiPriority="29" w:qFormat="1"/>
+    <w:lsdException w:name="Intense Quote" w:uiPriority="30" w:qFormat="1"/>
+    <w:lsdException w:name="Medium List 2 Accent 1" w:uiPriority="66"/>
+    <w:lsdException w:name="Medium Grid 1 Accent 1" w:uiPriority="67"/>
+    <w:lsdException w:name="Medium Grid 2 Accent 1" w:uiPriority="68"/>
+    <w:lsdException w:name="Medium Grid 3 Accent 1" w:uiPriority="69"/>
+    <w:lsdException w:name="Dark List Accent 1" w:uiPriority="70"/>
+    <w:lsdException w:name="Colorful Shading Accent 1" w:uiPriority="71"/>
+    <w:lsdException w:name="Colorful List Accent 1" w:uiPriority="72"/>
+    <w:lsdException w:name="Colorful Grid Accent 1" w:uiPriority="73"/>
+    <w:lsdException w:name="Light Shading Accent 2" w:uiPriority="60"/>
+    <w:lsdException w:name="Light List Accent 2" w:uiPriority="61"/>
+    <w:lsdException w:name="Light Grid Accent 2" w:uiPriority="62"/>
+    <w:lsdException w:name="Medium Shading 1 Accent 2" w:uiPriority="63"/>
+    <w:lsdException w:name="Medium Shading 2 Accent 2" w:uiPriority="64"/>
+    <w:lsdException w:name="Medium List 1 Accent 2" w:uiPriority="65"/>
+    <w:lsdException w:name="Medium List 2 Accent 2" w:uiPriority="66"/>
+    <w:lsdException w:name="Medium Grid 1 Accent 2" w:uiPriority="67"/>
+    <w:lsdException w:name="Medium Grid 2 Accent 2" w:uiPriority="68"/>
+    <w:lsdException w:name="Medium Grid 3 Accent 2" w:uiPriority="69"/>
+    <w:lsdException w:name="Dark List Accent 2" w:uiPriority="70"/>
+    <w:lsdException w:name="Colorful Shading Accent 2" w:uiPriority="71"/>
+    <w:lsdException w:name="Colorful List Accent 2" w:uiPriority="72"/>
+    <w:lsdException w:name="Colorful Grid Accent 2" w:uiPriority="73"/>
+    <w:lsdException w:name="Light Shading Accent 3" w:uiPriority="60"/>
+    <w:lsdException w:name="Light List Accent 3" w:uiPriority="61"/>
+    <w:lsdException w:name="Light Grid Accent 3" w:uiPriority="62"/>
+    <w:lsdException w:name="Medium Shading 1 Accent 3" w:uiPriority="63"/>
+    <w:lsdException w:name="Medium Shading 2 Accent 3" w:uiPriority="64"/>
+    <w:lsdException w:name="Medium List 1 Accent 3" w:uiPriority="65"/>
+    <w:lsdException w:name="Medium List 2 Accent 3" w:uiPriority="66"/>
+    <w:lsdException w:name="Medium Grid 1 Accent 3" w:uiPriority="67"/>
+    <w:lsdException w:name="Medium Grid 2 Accent 3" w:uiPriority="68"/>
+    <w:lsdException w:name="Medium Grid 3 Accent 3" w:uiPriority="69"/>
+    <w:lsdException w:name="Dark List Accent 3" w:uiPriority="70"/>
+    <w:lsdException w:name="Colorful Shading Accent 3" w:uiPriority="71"/>
+    <w:lsdException w:name="Colorful List Accent 3" w:uiPriority="72"/>
+    <w:lsdException w:name="Colorful Grid Accent 3" w:uiPriority="73"/>
+    <w:lsdException w:name="Light Shading Accent 4" w:uiPriority="60"/>
+    <w:lsdException w:name="Light List Accent 4" w:uiPriority="61"/>
+    <w:lsdException w:name="Light Grid Accent 4" w:uiPriority="62"/>
+    <w:lsdException w:name="Medium Shading 1 Accent 4" w:uiPriority="63"/>
+    <w:lsdException w:name="Medium Shading 2 Accent 4" w:uiPriority="64"/>
+    <w:lsdException w:name="Medium List 1 Accent 4" w:uiPriority="65"/>
+    <w:lsdException w:name="Medium List 2 Accent 4" w:uiPriority="66"/>
+    <w:lsdException w:name="Medium Grid 1 Accent 4" w:uiPriority="67"/>
+    <w:lsdException w:name="Medium Grid 2 Accent 4" w:uiPriority="68"/>
+    <w:lsdException w:name="Medium Grid 3 Accent 4" w:uiPriority="69"/>
+    <w:lsdException w:name="Dark List Accent 4" w:uiPriority="70"/>
+    <w:lsdException w:name="Colorful Shading Accent 4" w:uiPriority="71"/>
+    <w:lsdException w:name="Colorful List Accent 4" w:uiPriority="72"/>
+    <w:lsdException w:name="Colorful Grid Accent 4" w:uiPriority="73"/>
+    <w:lsdException w:name="Light Shading Accent 5" w:uiPriority="60"/>
+    <w:lsdException w:name="Light List Accent 5" w:uiPriority="61"/>
+    <w:lsdException w:name="Light Grid Accent 5" w:uiPriority="62"/>
+    <w:lsdException w:name="Medium Shading 1 Accent 5" w:uiPriority="63"/>
+    <w:lsdException w:name="Medium Shading 2 Accent 5" w:uiPriority="64"/>
+    <w:lsdException w:name="Medium List 1 Accent 5" w:uiPriority="65"/>
+    <w:lsdException w:name="Medium List 2 Accent 5" w:uiPriority="66"/>
+    <w:lsdException w:name="Medium Grid 1 Accent 5" w:uiPriority="67"/>
+    <w:lsdException w:name="Medium Grid 2 Accent 5" w:uiPriority="68"/>
+    <w:lsdException w:name="Medium Grid 3 Accent 5" w:uiPriority="69"/>
+    <w:lsdException w:name="Dark List Accent 5" w:uiPriority="70"/>
+    <w:lsdException w:name="Colorful Shading Accent 5" w:uiPriority="71"/>
+    <w:lsdException w:name="Colorful List Accent 5" w:uiPriority="72"/>
+    <w:lsdException w:name="Colorful Grid Accent 5" w:uiPriority="73"/>
+    <w:lsdException w:name="Light Shading Accent 6" w:uiPriority="60"/>
+    <w:lsdException w:name="Light List Accent 6" w:uiPriority="61"/>
+    <w:lsdException w:name="Light Grid Accent 6" w:uiPriority="62"/>
+    <w:lsdException w:name="Medium Shading 1 Accent 6" w:uiPriority="63"/>
+    <w:lsdException w:name="Medium Shading 2 Accent 6" w:uiPriority="64"/>
+    <w:lsdException w:name="Medium List 1 Accent 6" w:uiPriority="65"/>
+    <w:lsdException w:name="Medium List 2 Accent 6" w:uiPriority="66"/>
+    <w:lsdException w:name="Medium Grid 1 Accent 6" w:uiPriority="67"/>
+    <w:lsdException w:name="Medium Grid 2 Accent 6" w:uiPriority="68"/>
+    <w:lsdException w:name="Medium Grid 3 Accent 6" w:uiPriority="69"/>
+    <w:lsdException w:name="Dark List Accent 6" w:uiPriority="70"/>
+    <w:lsdException w:name="Colorful Shading Accent 6" w:uiPriority="71"/>
+    <w:lsdException w:name="Colorful List Accent 6" w:uiPriority="72"/>
+    <w:lsdException w:name="Colorful Grid Accent 6" w:uiPriority="73"/>
+    <w:lsdException w:name="Subtle Emphasis" w:uiPriority="19" w:qFormat="1"/>
+    <w:lsdException w:name="Intense Emphasis" w:uiPriority="21" w:qFormat="1"/>
+    <w:lsdException w:name="Subtle Reference" w:uiPriority="31" w:qFormat="1"/>
+    <w:lsdException w:name="Intense Reference" w:uiPriority="32" w:qFormat="1"/>
+    <w:lsdException w:name="Book Title" w:uiPriority="33" w:qFormat="1"/>
+    <w:lsdException w:name="Bibliography" w:semiHidden="1" w:uiPriority="37" w:unhideWhenUsed="1"/>
+    <w:lsdException w:name="TOC Heading" w:semiHidden="1" w:uiPriority="39" w:unhideWhenUsed="1" w:qFormat="1"/>
+    <w:lsdException w:name="Plain Table 1" w:uiPriority="41"/>
+    <w:lsdException w:name="Plain Table 2" w:uiPriority="42"/>
+    <w:lsdException w:name="Plain Table 3" w:uiPriority="43"/>
+    <w:lsdException w:name="Plain Table 4" w:uiPriority="44"/>
+    <w:lsdException w:name="Plain Table 5" w:uiPriority="45"/>
+    <w:lsdException w:name="Grid Table Light" w:uiPriority="40"/>
+    <w:lsdException w:name="Grid Table 1 Light" w:uiPriority="46"/>
+    <w:lsdException w:name="Grid Table 2" w:uiPriority="47"/>
+    <w:lsdException w:name="Grid Table 3" w:uiPriority="48"/>
+    <w:lsdException w:name="Grid Table 4" w:uiPriority="49"/>
+    <w:lsdException w:name="Grid Table 5 Dark" w:uiPriority="50"/>
+    <w:lsdException w:name="Grid Table 6 Colorful" w:uiPriority="51"/>
+    <w:lsdException w:name="Grid Table 7 Colorful" w:uiPriority="52"/>
+    <w:lsdException w:name="Grid Table 1 Light Accent 1" w:uiPriority="46"/>
+    <w:lsdException w:name="Grid Table 2 Accent 1" w:uiPriority="47"/>
+    <w:lsdException w:name="Grid Table 3 Accent 1" w:uiPriority="48"/>
+    <w:lsdException w:name="Grid Table 4 Accent 1" w:uiPriority="49"/>
+    <w:lsdException w:name="Grid Table 5 Dark Accent 1" w:uiPriority="50"/>
+    <w:lsdException w:name="Grid Table 6 Colorful Accent 1" w:uiPriority="51"/>
+    <w:lsdException w:name="Grid Table 7 Colorful Accent 1" w:uiPriority="52"/>
+    <w:lsdException w:name="Grid Table 1 Light Accent 2" w:uiPriority="46"/>
+    <w:lsdException w:name="Grid Table 2 Accent 2" w:uiPriority="47"/>
+    <w:lsdException w:name="Grid Table 3 Accent 2" w:uiPriority="48"/>
+    <w:lsdException w:name="Grid Table 4 Accent 2" w:uiPriority="49"/>
+    <w:lsdException w:name="Grid Table 5 Dark Accent 2" w:uiPriority="50"/>
+    <w:lsdException w:name="Grid Table 6 Colorful Accent 2" w:uiPriority="51"/>
+    <w:lsdException w:name="Grid Table 7 Colorful Accent 2" w:uiPriority="52"/>
+    <w:lsdException w:name="Grid Table 1 Light Accent 3" w:uiPriority="46"/>
+    <w:lsdException w:name="Grid Table 2 Accent 3" w:uiPriority="47"/>
+    <w:lsdException w:name="Grid Table 3 Accent 3" w:uiPriority="48"/>
+    <w:lsdException w:name="Grid Table 4 Accent 3" w:uiPriority="49"/>
+    <w:lsdException w:name="Grid Table 5 Dark Accent 3" w:uiPriority="50"/>
+    <w:lsdException w:name="Grid Table 6 Colorful Accent 3" w:uiPriority="51"/>
+    <w:lsdException w:name="Grid Table 7 Colorful Accent 3" w:uiPriority="52"/>
+    <w:lsdException w:name="Grid Table 1 Light Accent 4" w:uiPriority="46"/>
+    <w:lsdException w:name="Grid Table 2 Accent 4" w:uiPriority="47"/>
+    <w:lsdException w:name="Grid Table 3 Accent 4" w:uiPriority="48"/>
+    <w:lsdException w:name="Grid Table 4 Accent 4" w:uiPriority="49"/>
+    <w:lsdException w:name="Grid Table 5 Dark Accent 4" w:uiPriority="50"/>
+    <w:lsdException w:name="Grid Table 6 Colorful Accent 4" w:uiPriority="51"/>
+    <w:lsdException w:name="Grid Table 7 Colorful Accent 4" w:uiPriority="52"/>
+    <w:lsdException w:name="Grid Table 1 Light Accent 5" w:uiPriority="46"/>
+    <w:lsdException w:name="Grid Table 2 Accent 5" w:uiPriority="47"/>
+    <w:lsdException w:name="Grid Table 3 Accent 5" w:uiPriority="48"/>
+    <w:lsdException w:name="Grid Table 4 Accent 5" w:uiPriority="49"/>
+    <w:lsdException w:name="Grid Table 5 Dark Accent 5" w:uiPriority="50"/>
+    <w:lsdException w:name="Grid Table 6 Colorful Accent 5" w:uiPriority="51"/>
+    <w:lsdException w:name="Grid Table 7 Colorful Accent 5" w:uiPriority="52"/>
+    <w:lsdException w:name="Grid Table 1 Light Accent 6" w:uiPriority="46"/>
+    <w:lsdException w:name="Grid Table 2 Accent 6" w:uiPriority="47"/>
+    <w:lsdException w:name="Grid Table 3 Accent 6" w:uiPriority="48"/>
+    <w:lsdException w:name="Grid Table 4 Accent 6" w:uiPriority="49"/>
+    <w:lsdException w:name="Grid Table 5 Dark Accent 6" w:uiPriority="50"/>
+    <w:lsdException w:name="Grid Table 6 Colorful Accent 6" w:uiPriority="51"/>
+    <w:lsdException w:name="Grid Table 7 Colorful Accent 6" w:uiPriority="52"/>
+    <w:lsdException w:name="List Table 1 Light" w:uiPriority="46"/>
+    <w:lsdException w:name="List Table 2" w:uiPriority="47"/>
+    <w:lsdException w:name="List Table 3" w:uiPriority="48"/>
+    <w:lsdException w:name="List Table 4" w:uiPriority="49"/>
+    <w:lsdException w:name="List Table 5 Dark" w:uiPriority="50"/>
+    <w:lsdException w:name="List Table 6 Colorful" w:uiPriority="51"/>
+    <w:lsdException w:name="List Table 7 Colorful" w:uiPriority="52"/>
+    <w:lsdException w:name="List Table 1 Light Accent 1" w:uiPriority="46"/>
+    <w:lsdException w:name="List Table 2 Accent 1" w:uiPriority="47"/>
+    <w:lsdException w:name="List Table 3 Accent 1" w:uiPriority="48"/>
+    <w:lsdException w:name="List Table 4 Accent 1" w:uiPriority="49"/>
+    <w:lsdException w:name="List Table 5 Dark Accent 1" w:uiPriority="50"/>
+    <w:lsdException w:name="List Table 6 Colorful Accent 1" w:uiPriority="51"/>
+    <w:lsdException w:name="List Table 7 Colorful Accent 1" w:uiPriority="52"/>
+    <w:lsdException w:name="List Table 1 Light Accent 2" w:uiPriority="46"/>
+    <w:lsdException w:name="List Table 2 Accent 2" w:uiPriority="47"/>
+    <w:lsdException w:name="List Table 3 Accent 2" w:uiPriority="48"/>
+    <w:lsdException w:name="List Table 4 Accent 2" w:uiPriority="49"/>
+    <w:lsdException w:name="List Table 5 Dark Accent 2" w:uiPriority="50"/>
+    <w:lsdException w:name="List Table 6 Colorful Accent 2" w:uiPriority="51"/>
+    <w:lsdException w:name="List Table 7 Colorful Accent 2" w:uiPriority="52"/>
+    <w:lsdException w:name="List Table 1 Light Accent 3" w:uiPriority="46"/>
+    <w:lsdException w:name="List Table 2 Accent 3" w:uiPriority="47"/>
+    <w:lsdException w:name="List Table 3 Accent 3" w:uiPriority="48"/>
+    <w:lsdException w:name="List Table 4 Accent 3" w:uiPriority="49"/>
+    <w:lsdException w:name="List Table 5 Dark Accent 3" w:uiPriority="50"/>
+    <w:lsdException w:name="List Table 6 Colorful Accent 3" w:uiPriority="51"/>
+    <w:lsdException w:name="List Table 7 Colorful Accent 3" w:uiPriority="52"/>
+    <w:lsdException w:name="List Table 1 Light Accent 4" w:uiPriority="46"/>
+    <w:lsdException w:name="List Table 2 Accent 4" w:uiPriority="47"/>
+    <w:lsdException w:name="List Table 3 Accent 4" w:uiPriority="48"/>
+    <w:lsdException w:name="List Table 4 Accent 4" w:uiPriority="49"/>
+    <w:lsdException w:name="List Table 5 Dark Accent 4" w:uiPriority="50"/>
+    <w:lsdException w:name="List Table 6 Colorful Accent 4" w:uiPriority="51"/>
+    <w:lsdException w:name="List Table 7 Colorful Accent 4" w:uiPriority="52"/>
+    <w:lsdException w:name="List Table 1 Light Accent 5" w:uiPriority="46"/>
+    <w:lsdException w:name="List Table 2 Accent 5" w:uiPriority="47"/>
+    <w:lsdException w:name="List Table 3 Accent 5" w:uiPriority="48"/>
+    <w:lsdException w:name="List Table 4 Accent 5" w:uiPriority="49"/>
+    <w:lsdException w:name="List Table 5 Dark Accent 5" w:uiPriority="50"/>
+    <w:lsdException w:name="List Table 6 Colorful Accent 5" w:uiPriority="51"/>
+    <w:lsdException w:name="List Table 7 Colorful Accent 5" w:uiPriority="52"/>
+    <w:lsdException w:name="List Table 1 Light Accent 6" w:uiPriority="46"/>
+    <w:lsdException w:name="List Table 2 Accent 6" w:uiPriority="47"/>
+    <w:lsdException w:name="List Table 3 Accent 6" w:uiPriority="48"/>
+    <w:lsdException w:name="List Table 4 Accent 6" w:uiPriority="49"/>
+    <w:lsdException w:name="List Table 5 Dark Accent 6" w:uiPriority="50"/>
+    <w:lsdException w:name="List Table 6 Colorful Accent 6" w:uiPriority="51"/>
+    <w:lsdException w:name="List Table 7 Colorful Accent 6" w:uiPriority="52"/>
+    <w:lsdException w:name="Mention" w:semiHidden="1" w:unhideWhenUsed="1"/>
+  </w:latentStyles>
+  <w:style w:type="paragraph" w:default="1" w:styleId="Normal">
+    <w:name w:val="Normal"/>
+    <w:qFormat/>
+  </w:style>
+  <w:style w:type="character" w:default="1" w:styleId="DefaultParagraphFont">
+    <w:name w:val="Default Paragraph Font"/>
+    <w:uiPriority w:val="1"/>
+    <w:semiHidden/>
+    <w:unhideWhenUsed/>
+  </w:style>
+  <w:style w:type="table" w:default="1" w:styleId="TableNormal">
+    <w:name w:val="Normal Table"/>
+    <w:uiPriority w:val="99"/>
+    <w:semiHidden/>
+    <w:unhideWhenUsed/>
+    <w:tblPr>
+      <w:tblInd w:w="0" w:type="dxa"/>
+      <w:tblCellMar>
+        <w:top w:w="0" w:type="dxa"/>
+        <w:left w:w="108" w:type="dxa"/>
+        <w:bottom w:w="0" w:type="dxa"/>
+        <w:right w:w="108" w:type="dxa"/>
+      </w:tblCellMar>
+    </w:tblPr>
+  </w:style>
+  <w:style w:type="numbering" w:default="1" w:styleId="NoList">
+    <w:name w:val="No List"/>
+    <w:uiPriority w:val="99"/>
+    <w:semiHidden/>
+    <w:unhideWhenUsed/>
+  </w:style>
+  <w:style w:type="paragraph" w:customStyle="1" w:styleId="D0D20997EAD64AAFAF3F7A0B0BD24AC4">
+    <w:name w:val="D0D20997EAD64AAFAF3F7A0B0BD24AC4"/>
+    <w:rsid w:val="00B92AE8"/>
+  </w:style>
+  <w:style w:type="paragraph" w:customStyle="1" w:styleId="F77C697C387949A38117D00FEA76BE1C">
+    <w:name w:val="F77C697C387949A38117D00FEA76BE1C"/>
+    <w:rsid w:val="00B92AE8"/>
+  </w:style>
+  <w:style w:type="paragraph" w:customStyle="1" w:styleId="F9E4887CEFC34708ADF9C4F83F77E421">
+    <w:name w:val="F9E4887CEFC34708ADF9C4F83F77E421"/>
+    <w:rsid w:val="00B92AE8"/>
+  </w:style>
+  <w:style w:type="paragraph" w:customStyle="1" w:styleId="26FB4E1F6306400BB347626B5BEE30D9">
+    <w:name w:val="26FB4E1F6306400BB347626B5BEE30D9"/>
+    <w:rsid w:val="00B92AE8"/>
+  </w:style>
+  <w:style w:type="paragraph" w:customStyle="1" w:styleId="548B544B61914E738859EDA10DF7C6BC">
+    <w:name w:val="548B544B61914E738859EDA10DF7C6BC"/>
+    <w:rsid w:val="00B92AE8"/>
+  </w:style>
+</w:styles>
+</file>
+
+<file path=word/glossary/webSettings.xml><?xml version="1.0" encoding="utf-8"?>
+<w:webSettings xmlns:mc="http://schemas.openxmlformats.org/markup-compatibility/2006" xmlns:r="http://schemas.openxmlformats.org/officeDocument/2006/relationships" xmlns:w="http://schemas.openxmlformats.org/wordprocessingml/2006/main" xmlns:w14="http://schemas.microsoft.com/office/word/2010/wordml" xmlns:w15="http://schemas.microsoft.com/office/word/2012/wordml" xmlns:w16se="http://schemas.microsoft.com/office/word/2015/wordml/symex" mc:Ignorable="w14 w15 w16se">
+  <w:optimizeForBrowser/>
+  <w:allowPNG/>
+</w:webSettings>
+</file>
+
 <file path=word/theme/theme1.xml><?xml version="1.0" encoding="utf-8"?>
 <a:theme xmlns:a="http://schemas.openxmlformats.org/drawingml/2006/main" name="Office Theme">
   <a:themeElements>
@@ -7282,7 +8521,7 @@
 </file>
 
 <file path=customXml/itemProps1.xml><?xml version="1.0" encoding="utf-8"?>
-<ds:datastoreItem xmlns:ds="http://schemas.openxmlformats.org/officeDocument/2006/customXml" ds:itemID="{27D2E567-CA89-48FD-99C6-17CB1E5ED518}">
+<ds:datastoreItem xmlns:ds="http://schemas.openxmlformats.org/officeDocument/2006/customXml" ds:itemID="{8CEFEC07-E5C3-4AFC-A2B4-053ABFFADCFF}">
   <ds:schemaRefs>
     <ds:schemaRef ds:uri="http://schemas.openxmlformats.org/officeDocument/2006/bibliography"/>
   </ds:schemaRefs>

</xml_diff>

<commit_message>
updates on form component when adding or editing exense report
</commit_message>
<xml_diff>
--- a/resources/docs/Documentation.docx
+++ b/resources/docs/Documentation.docx
@@ -3953,11 +3953,19 @@
         </w:rPr>
         <w:t xml:space="preserve">Database GUI Tool: </w:t>
       </w:r>
-      <w:r>
-        <w:rPr>
-          <w:sz w:val="22"/>
-        </w:rPr>
-        <w:t>SQLyog Community Edition</w:t>
+      <w:proofErr w:type="spellStart"/>
+      <w:r>
+        <w:rPr>
+          <w:sz w:val="22"/>
+        </w:rPr>
+        <w:t>SQLyog</w:t>
+      </w:r>
+      <w:proofErr w:type="spellEnd"/>
+      <w:r>
+        <w:rPr>
+          <w:sz w:val="22"/>
+        </w:rPr>
+        <w:t xml:space="preserve"> Community Edition</w:t>
       </w:r>
     </w:p>
     <w:p>
@@ -4053,8 +4061,16 @@
         <w:rPr>
           <w:sz w:val="22"/>
         </w:rPr>
-        <w:t>Version Control: Git</w:t>
-      </w:r>
+        <w:t xml:space="preserve">Version Control: </w:t>
+      </w:r>
+      <w:proofErr w:type="spellStart"/>
+      <w:r>
+        <w:rPr>
+          <w:sz w:val="22"/>
+        </w:rPr>
+        <w:t>Git</w:t>
+      </w:r>
+      <w:proofErr w:type="spellEnd"/>
     </w:p>
     <w:p>
       <w:pPr>
@@ -4101,7 +4117,21 @@
           <w:sz w:val="22"/>
         </w:rPr>
         <w:tab/>
-        <w:t>Web Application Frameworks: Vue.js 2.5, Laravel 7.28</w:t>
+        <w:t xml:space="preserve">Web Application Frameworks: Vue.js 2.5, </w:t>
+      </w:r>
+      <w:proofErr w:type="spellStart"/>
+      <w:r>
+        <w:rPr>
+          <w:sz w:val="22"/>
+        </w:rPr>
+        <w:t>Laravel</w:t>
+      </w:r>
+      <w:proofErr w:type="spellEnd"/>
+      <w:r>
+        <w:rPr>
+          <w:sz w:val="22"/>
+        </w:rPr>
+        <w:t xml:space="preserve"> 7.28</w:t>
       </w:r>
     </w:p>
     <w:p>
@@ -4117,7 +4147,21 @@
           <w:sz w:val="22"/>
         </w:rPr>
         <w:tab/>
-        <w:t>UI Libraries: Vuetify 2.3</w:t>
+        <w:t xml:space="preserve">UI Libraries: </w:t>
+      </w:r>
+      <w:proofErr w:type="spellStart"/>
+      <w:r>
+        <w:rPr>
+          <w:sz w:val="22"/>
+        </w:rPr>
+        <w:t>Vuetify</w:t>
+      </w:r>
+      <w:proofErr w:type="spellEnd"/>
+      <w:r>
+        <w:rPr>
+          <w:sz w:val="22"/>
+        </w:rPr>
+        <w:t xml:space="preserve"> 2.3</w:t>
       </w:r>
       <w:r>
         <w:br w:type="page"/>
@@ -4364,8 +4408,6 @@
       <w:r>
         <w:t>Entity Relationship Diagram</w:t>
       </w:r>
-      <w:bookmarkStart w:id="10" w:name="_GoBack"/>
-      <w:bookmarkEnd w:id="10"/>
     </w:p>
     <w:p/>
     <w:p>
@@ -4455,38 +4497,38 @@
       <w:pPr>
         <w:pStyle w:val="Heading1"/>
       </w:pPr>
-      <w:bookmarkStart w:id="11" w:name="_Toc61441947"/>
+      <w:bookmarkStart w:id="10" w:name="_Toc61441947"/>
       <w:r>
         <w:lastRenderedPageBreak/>
         <w:t>User Guide</w:t>
       </w:r>
+      <w:bookmarkEnd w:id="10"/>
+    </w:p>
+    <w:p>
+      <w:pPr>
+        <w:pStyle w:val="Heading2"/>
+      </w:pPr>
+      <w:bookmarkStart w:id="11" w:name="_Toc61441948"/>
+      <w:r>
+        <w:t>Access, Authentication, and Authorization</w:t>
+      </w:r>
       <w:bookmarkEnd w:id="11"/>
     </w:p>
     <w:p>
+      <w:r>
+        <w:t>Discuss roles and permissions, username password, how to access the system, what link can you access it to, etc.</w:t>
+      </w:r>
+    </w:p>
+    <w:p/>
+    <w:p>
       <w:pPr>
         <w:pStyle w:val="Heading2"/>
       </w:pPr>
-      <w:bookmarkStart w:id="12" w:name="_Toc61441948"/>
-      <w:r>
-        <w:t>Access, Authentication, and Authorization</w:t>
+      <w:bookmarkStart w:id="12" w:name="_Toc61441949"/>
+      <w:r>
+        <w:t>Application Modules</w:t>
       </w:r>
       <w:bookmarkEnd w:id="12"/>
-    </w:p>
-    <w:p>
-      <w:r>
-        <w:t>Discuss roles and permissions, username password, how to access the system, what link can you access it to, etc.</w:t>
-      </w:r>
-    </w:p>
-    <w:p/>
-    <w:p>
-      <w:pPr>
-        <w:pStyle w:val="Heading2"/>
-      </w:pPr>
-      <w:bookmarkStart w:id="13" w:name="_Toc61441949"/>
-      <w:r>
-        <w:t>Application Modules</w:t>
-      </w:r>
-      <w:bookmarkEnd w:id="13"/>
     </w:p>
     <w:p>
       <w:pPr>
@@ -5853,10 +5895,7 @@
         </w:numPr>
       </w:pPr>
       <w:r>
-        <w:t>Departments</w:t>
-      </w:r>
-      <w:r>
-        <w:t xml:space="preserve"> List</w:t>
+        <w:t>Departments List</w:t>
       </w:r>
     </w:p>
     <w:p>
@@ -5868,10 +5907,7 @@
         </w:numPr>
       </w:pPr>
       <w:r>
-        <w:t xml:space="preserve">Add </w:t>
-      </w:r>
-      <w:r>
-        <w:t>department</w:t>
+        <w:t>Add department</w:t>
       </w:r>
     </w:p>
     <w:p>
@@ -6004,10 +6040,7 @@
         </w:numPr>
       </w:pPr>
       <w:r>
-        <w:t>Job Designations</w:t>
-      </w:r>
-      <w:r>
-        <w:t xml:space="preserve"> List</w:t>
+        <w:t>Job Designations List</w:t>
       </w:r>
     </w:p>
     <w:p>
@@ -6019,10 +6052,7 @@
         </w:numPr>
       </w:pPr>
       <w:r>
-        <w:t xml:space="preserve">Add </w:t>
-      </w:r>
-      <w:r>
-        <w:t>job</w:t>
+        <w:t>Add job</w:t>
       </w:r>
     </w:p>
     <w:p>
@@ -6435,12 +6465,12 @@
       <w:pPr>
         <w:pStyle w:val="Heading2"/>
       </w:pPr>
-      <w:bookmarkStart w:id="14" w:name="_Toc61441950"/>
+      <w:bookmarkStart w:id="13" w:name="_Toc61441950"/>
       <w:r>
         <w:lastRenderedPageBreak/>
         <w:t>Basic Workflow</w:t>
       </w:r>
-      <w:bookmarkEnd w:id="14"/>
+      <w:bookmarkEnd w:id="13"/>
     </w:p>
     <w:p>
       <w:r>
@@ -6599,12 +6629,12 @@
       <w:pPr>
         <w:pStyle w:val="Heading2"/>
       </w:pPr>
-      <w:bookmarkStart w:id="15" w:name="_Toc61441951"/>
+      <w:bookmarkStart w:id="14" w:name="_Toc61441951"/>
       <w:r>
         <w:lastRenderedPageBreak/>
         <w:t>Configuration and Deployment</w:t>
       </w:r>
-      <w:bookmarkEnd w:id="15"/>
+      <w:bookmarkEnd w:id="14"/>
     </w:p>
     <w:p/>
     <w:p>
@@ -6612,11 +6642,11 @@
         <w:pStyle w:val="Heading3"/>
         <w:ind w:left="720"/>
       </w:pPr>
-      <w:bookmarkStart w:id="16" w:name="_Toc61441952"/>
+      <w:bookmarkStart w:id="15" w:name="_Toc61441952"/>
       <w:r>
         <w:t>Hardware Requirements</w:t>
       </w:r>
-      <w:bookmarkEnd w:id="16"/>
+      <w:bookmarkEnd w:id="15"/>
     </w:p>
     <w:p>
       <w:r>
@@ -6631,11 +6661,11 @@
         <w:pStyle w:val="Heading3"/>
         <w:ind w:left="720"/>
       </w:pPr>
-      <w:bookmarkStart w:id="17" w:name="_Toc61441953"/>
+      <w:bookmarkStart w:id="16" w:name="_Toc61441953"/>
       <w:r>
         <w:t>Software Requirements</w:t>
       </w:r>
-      <w:bookmarkEnd w:id="17"/>
+      <w:bookmarkEnd w:id="16"/>
     </w:p>
     <w:p>
       <w:r>
@@ -6650,11 +6680,11 @@
         <w:pStyle w:val="Heading3"/>
         <w:ind w:left="720"/>
       </w:pPr>
-      <w:bookmarkStart w:id="18" w:name="_Toc61441954"/>
+      <w:bookmarkStart w:id="17" w:name="_Toc61441954"/>
       <w:r>
         <w:t>Linux Server Configuration</w:t>
       </w:r>
-      <w:bookmarkEnd w:id="18"/>
+      <w:bookmarkEnd w:id="17"/>
     </w:p>
     <w:p>
       <w:r>
@@ -6669,11 +6699,11 @@
         <w:pStyle w:val="Heading3"/>
         <w:ind w:left="720"/>
       </w:pPr>
-      <w:bookmarkStart w:id="19" w:name="_Toc61441955"/>
+      <w:bookmarkStart w:id="18" w:name="_Toc61441955"/>
       <w:r>
         <w:t>Apache Configuration</w:t>
       </w:r>
-      <w:bookmarkEnd w:id="19"/>
+      <w:bookmarkEnd w:id="18"/>
     </w:p>
     <w:p>
       <w:r>
@@ -6688,11 +6718,11 @@
         <w:pStyle w:val="Heading3"/>
         <w:ind w:left="720"/>
       </w:pPr>
-      <w:bookmarkStart w:id="20" w:name="_Toc61441956"/>
+      <w:bookmarkStart w:id="19" w:name="_Toc61441956"/>
       <w:r>
         <w:t>MySQL Configuration</w:t>
       </w:r>
-      <w:bookmarkEnd w:id="20"/>
+      <w:bookmarkEnd w:id="19"/>
     </w:p>
     <w:p>
       <w:r>
@@ -6707,11 +6737,11 @@
         <w:pStyle w:val="Heading3"/>
         <w:ind w:left="720"/>
       </w:pPr>
-      <w:bookmarkStart w:id="21" w:name="_Toc61441957"/>
+      <w:bookmarkStart w:id="20" w:name="_Toc61441957"/>
       <w:r>
         <w:t>Application Deployment</w:t>
       </w:r>
-      <w:bookmarkEnd w:id="21"/>
+      <w:bookmarkEnd w:id="20"/>
     </w:p>
     <w:p>
       <w:r>
@@ -6738,12 +6768,12 @@
       <w:pPr>
         <w:pStyle w:val="Heading2"/>
       </w:pPr>
-      <w:bookmarkStart w:id="22" w:name="_Toc61441958"/>
+      <w:bookmarkStart w:id="21" w:name="_Toc61441958"/>
       <w:r>
         <w:lastRenderedPageBreak/>
         <w:t>Troubleshooting</w:t>
       </w:r>
-      <w:bookmarkEnd w:id="22"/>
+      <w:bookmarkEnd w:id="21"/>
     </w:p>
     <w:p>
       <w:r>
@@ -6751,7 +6781,15 @@
         <w:t xml:space="preserve">These are the common problems </w:t>
       </w:r>
       <w:r>
-        <w:t xml:space="preserve">that can be encountered blah blah: </w:t>
+        <w:t xml:space="preserve">that can be encountered blah </w:t>
+      </w:r>
+      <w:proofErr w:type="spellStart"/>
+      <w:r>
+        <w:t>blah</w:t>
+      </w:r>
+      <w:proofErr w:type="spellEnd"/>
+      <w:r>
+        <w:t xml:space="preserve">: </w:t>
       </w:r>
     </w:p>
     <w:p/>
@@ -6820,8 +6858,6 @@
       </w:r>
       <w:r>
         <w:tab/>
-      </w:r>
-      <w:r>
         <w:t>Contact helpdesk/technician for support</w:t>
       </w:r>
     </w:p>
@@ -6849,12 +6885,12 @@
         <w:spacing w:before="0" w:line="276" w:lineRule="auto"/>
         <w:jc w:val="both"/>
       </w:pPr>
-      <w:bookmarkStart w:id="23" w:name="_Toc61441959"/>
+      <w:bookmarkStart w:id="22" w:name="_Toc61441959"/>
       <w:r>
         <w:lastRenderedPageBreak/>
         <w:t>Bibliography</w:t>
       </w:r>
-      <w:bookmarkEnd w:id="23"/>
+      <w:bookmarkEnd w:id="22"/>
     </w:p>
     <w:p>
       <w:pPr>
@@ -6868,14 +6904,32 @@
         <w:spacing w:line="276" w:lineRule="auto"/>
         <w:jc w:val="both"/>
         <w:rPr>
-          <w:sz w:val="22"/>
-        </w:rPr>
-      </w:pPr>
-      <w:r>
-        <w:rPr>
-          <w:sz w:val="22"/>
-        </w:rPr>
-        <w:t>Andrews, R., Ansari, A., &amp; Currim, I. (2002). Hierarchical Bayes Versus Finite Mixture Conjoint</w:t>
+          <w:color w:val="FF0000"/>
+          <w:sz w:val="22"/>
+        </w:rPr>
+      </w:pPr>
+      <w:r>
+        <w:rPr>
+          <w:color w:val="FF0000"/>
+          <w:sz w:val="22"/>
+        </w:rPr>
+        <w:t xml:space="preserve">Andrews, R., Ansari, A., &amp; </w:t>
+      </w:r>
+      <w:proofErr w:type="spellStart"/>
+      <w:r>
+        <w:rPr>
+          <w:color w:val="FF0000"/>
+          <w:sz w:val="22"/>
+        </w:rPr>
+        <w:t>Currim</w:t>
+      </w:r>
+      <w:proofErr w:type="spellEnd"/>
+      <w:r>
+        <w:rPr>
+          <w:color w:val="FF0000"/>
+          <w:sz w:val="22"/>
+        </w:rPr>
+        <w:t>, I. (2002). Hierarchical Bayes Versus Finite Mixture Conjoint</w:t>
       </w:r>
     </w:p>
     <w:p>
@@ -6883,14 +6937,32 @@
         <w:spacing w:line="276" w:lineRule="auto"/>
         <w:jc w:val="both"/>
         <w:rPr>
-          <w:sz w:val="22"/>
-        </w:rPr>
-      </w:pPr>
-      <w:r>
-        <w:rPr>
-          <w:sz w:val="22"/>
-        </w:rPr>
-        <w:t>Analysis Models: A Comparison of Fit, Prediction, and Partworth Recovery. Journal of</w:t>
+          <w:color w:val="FF0000"/>
+          <w:sz w:val="22"/>
+        </w:rPr>
+      </w:pPr>
+      <w:r>
+        <w:rPr>
+          <w:color w:val="FF0000"/>
+          <w:sz w:val="22"/>
+        </w:rPr>
+        <w:t xml:space="preserve">Analysis Models: A Comparison of Fit, Prediction, and </w:t>
+      </w:r>
+      <w:proofErr w:type="spellStart"/>
+      <w:r>
+        <w:rPr>
+          <w:color w:val="FF0000"/>
+          <w:sz w:val="22"/>
+        </w:rPr>
+        <w:t>Partworth</w:t>
+      </w:r>
+      <w:proofErr w:type="spellEnd"/>
+      <w:r>
+        <w:rPr>
+          <w:color w:val="FF0000"/>
+          <w:sz w:val="22"/>
+        </w:rPr>
+        <w:t xml:space="preserve"> Recovery. Journal of</w:t>
       </w:r>
     </w:p>
     <w:p>
@@ -6898,11 +6970,13 @@
         <w:spacing w:line="276" w:lineRule="auto"/>
         <w:jc w:val="both"/>
         <w:rPr>
-          <w:sz w:val="22"/>
-        </w:rPr>
-      </w:pPr>
-      <w:r>
-        <w:rPr>
+          <w:color w:val="FF0000"/>
+          <w:sz w:val="22"/>
+        </w:rPr>
+      </w:pPr>
+      <w:r>
+        <w:rPr>
+          <w:color w:val="FF0000"/>
           <w:sz w:val="22"/>
         </w:rPr>
         <w:t>Marketing Research, 39, 87-98.</w:t>
@@ -6913,14 +6987,25 @@
         <w:spacing w:line="276" w:lineRule="auto"/>
         <w:jc w:val="both"/>
         <w:rPr>
-          <w:sz w:val="22"/>
-        </w:rPr>
-      </w:pPr>
-      <w:r>
-        <w:rPr>
-          <w:sz w:val="22"/>
-        </w:rPr>
-        <w:t>Gerchev I. (2014). The 5 most popular frontend frameworks compared. Available at:</w:t>
+          <w:color w:val="FF0000"/>
+          <w:sz w:val="22"/>
+        </w:rPr>
+      </w:pPr>
+      <w:proofErr w:type="spellStart"/>
+      <w:r>
+        <w:rPr>
+          <w:color w:val="FF0000"/>
+          <w:sz w:val="22"/>
+        </w:rPr>
+        <w:t>Gerchev</w:t>
+      </w:r>
+      <w:proofErr w:type="spellEnd"/>
+      <w:r>
+        <w:rPr>
+          <w:color w:val="FF0000"/>
+          <w:sz w:val="22"/>
+        </w:rPr>
+        <w:t xml:space="preserve"> I. (2014). The 5 most popular frontend frameworks compared. Available at:</w:t>
       </w:r>
     </w:p>
     <w:p>
@@ -6928,11 +7013,13 @@
         <w:spacing w:line="276" w:lineRule="auto"/>
         <w:jc w:val="both"/>
         <w:rPr>
-          <w:sz w:val="22"/>
-        </w:rPr>
-      </w:pPr>
-      <w:r>
-        <w:rPr>
+          <w:color w:val="FF0000"/>
+          <w:sz w:val="22"/>
+        </w:rPr>
+      </w:pPr>
+      <w:r>
+        <w:rPr>
+          <w:color w:val="FF0000"/>
           <w:sz w:val="22"/>
         </w:rPr>
         <w:t>http://www.sitepoint.com/5-most-popular-frontend-frameworks-compared/ [accessed</w:t>
@@ -6943,11 +7030,13 @@
         <w:spacing w:line="276" w:lineRule="auto"/>
         <w:jc w:val="both"/>
         <w:rPr>
-          <w:sz w:val="22"/>
-        </w:rPr>
-      </w:pPr>
-      <w:r>
-        <w:rPr>
+          <w:color w:val="FF0000"/>
+          <w:sz w:val="22"/>
+        </w:rPr>
+      </w:pPr>
+      <w:r>
+        <w:rPr>
+          <w:color w:val="FF0000"/>
           <w:sz w:val="22"/>
         </w:rPr>
         <w:t>3.3.2015]</w:t>
@@ -6958,14 +7047,25 @@
         <w:spacing w:line="276" w:lineRule="auto"/>
         <w:jc w:val="both"/>
         <w:rPr>
-          <w:sz w:val="22"/>
-        </w:rPr>
-      </w:pPr>
-      <w:r>
-        <w:rPr>
-          <w:sz w:val="22"/>
-        </w:rPr>
-        <w:t>Infosurv. (2016). “Are Open-Ended Questions Qualitative Research?” www.infosurv.com/open-</w:t>
+          <w:color w:val="FF0000"/>
+          <w:sz w:val="22"/>
+        </w:rPr>
+      </w:pPr>
+      <w:proofErr w:type="spellStart"/>
+      <w:r>
+        <w:rPr>
+          <w:color w:val="FF0000"/>
+          <w:sz w:val="22"/>
+        </w:rPr>
+        <w:t>Infosurv</w:t>
+      </w:r>
+      <w:proofErr w:type="spellEnd"/>
+      <w:r>
+        <w:rPr>
+          <w:color w:val="FF0000"/>
+          <w:sz w:val="22"/>
+        </w:rPr>
+        <w:t>. (2016). “Are Open-Ended Questions Qualitative Research?” www.infosurv.com/open-</w:t>
       </w:r>
     </w:p>
     <w:p>
@@ -6973,11 +7073,13 @@
         <w:spacing w:line="276" w:lineRule="auto"/>
         <w:jc w:val="both"/>
         <w:rPr>
-          <w:sz w:val="22"/>
-        </w:rPr>
-      </w:pPr>
-      <w:r>
-        <w:rPr>
+          <w:color w:val="FF0000"/>
+          <w:sz w:val="22"/>
+        </w:rPr>
+      </w:pPr>
+      <w:r>
+        <w:rPr>
+          <w:color w:val="FF0000"/>
           <w:sz w:val="22"/>
         </w:rPr>
         <w:t>ended-questions-qualitative-research/ (retrieved on August 6, 2017)</w:t>
@@ -6988,14 +7090,34 @@
         <w:spacing w:line="276" w:lineRule="auto"/>
         <w:jc w:val="both"/>
         <w:rPr>
-          <w:sz w:val="22"/>
-        </w:rPr>
-      </w:pPr>
-      <w:r>
-        <w:rPr>
-          <w:sz w:val="22"/>
-        </w:rPr>
-        <w:t>Jiaqin Yang, Jan Flynn and Krista Anderson of Georgia College and State University (2005) E-</w:t>
+          <w:color w:val="FF0000"/>
+          <w:sz w:val="22"/>
+        </w:rPr>
+      </w:pPr>
+      <w:proofErr w:type="spellStart"/>
+      <w:r>
+        <w:rPr>
+          <w:color w:val="FF0000"/>
+          <w:sz w:val="22"/>
+        </w:rPr>
+        <w:t>Jiaqin</w:t>
+      </w:r>
+      <w:proofErr w:type="spellEnd"/>
+      <w:r>
+        <w:rPr>
+          <w:color w:val="FF0000"/>
+          <w:sz w:val="22"/>
+        </w:rPr>
+        <w:t xml:space="preserve"> Yang, Jan Flynn and Krista Anderson of Georgia Colle</w:t>
+      </w:r>
+      <w:bookmarkStart w:id="23" w:name="_GoBack"/>
+      <w:bookmarkEnd w:id="23"/>
+      <w:r>
+        <w:rPr>
+          <w:color w:val="FF0000"/>
+          <w:sz w:val="22"/>
+        </w:rPr>
+        <w:t>ge and State University (2005) E-</w:t>
       </w:r>
     </w:p>
     <w:p>
@@ -7003,14 +7125,32 @@
         <w:spacing w:line="276" w:lineRule="auto"/>
         <w:jc w:val="both"/>
         <w:rPr>
-          <w:sz w:val="22"/>
-        </w:rPr>
-      </w:pPr>
-      <w:r>
-        <w:rPr>
-          <w:sz w:val="22"/>
-        </w:rPr>
-        <w:t>Business Application in the Hospitality Industry: A Case StudyCommunications of the</w:t>
+          <w:color w:val="FF0000"/>
+          <w:sz w:val="22"/>
+        </w:rPr>
+      </w:pPr>
+      <w:r>
+        <w:rPr>
+          <w:color w:val="FF0000"/>
+          <w:sz w:val="22"/>
+        </w:rPr>
+        <w:t xml:space="preserve">Business Application in the Hospitality Industry: A Case </w:t>
+      </w:r>
+      <w:proofErr w:type="spellStart"/>
+      <w:r>
+        <w:rPr>
+          <w:color w:val="FF0000"/>
+          <w:sz w:val="22"/>
+        </w:rPr>
+        <w:t>StudyCommunications</w:t>
+      </w:r>
+      <w:proofErr w:type="spellEnd"/>
+      <w:r>
+        <w:rPr>
+          <w:color w:val="FF0000"/>
+          <w:sz w:val="22"/>
+        </w:rPr>
+        <w:t xml:space="preserve"> of the</w:t>
       </w:r>
     </w:p>
     <w:p>
@@ -7018,11 +7158,13 @@
         <w:spacing w:line="276" w:lineRule="auto"/>
         <w:jc w:val="both"/>
         <w:rPr>
-          <w:sz w:val="22"/>
-        </w:rPr>
-      </w:pPr>
-      <w:r>
-        <w:rPr>
+          <w:color w:val="FF0000"/>
+          <w:sz w:val="22"/>
+        </w:rPr>
+      </w:pPr>
+      <w:r>
+        <w:rPr>
+          <w:color w:val="FF0000"/>
           <w:sz w:val="22"/>
         </w:rPr>
         <w:t>International Information Management Association, Volume 3 Issue</w:t>
@@ -7033,11 +7175,13 @@
         <w:spacing w:line="276" w:lineRule="auto"/>
         <w:jc w:val="both"/>
         <w:rPr>
-          <w:sz w:val="22"/>
-        </w:rPr>
-      </w:pPr>
-      <w:r>
-        <w:rPr>
+          <w:color w:val="FF0000"/>
+          <w:sz w:val="22"/>
+        </w:rPr>
+      </w:pPr>
+      <w:r>
+        <w:rPr>
+          <w:color w:val="FF0000"/>
           <w:sz w:val="22"/>
         </w:rPr>
         <w:t>KENPRO, (2016). “Interview Method of Data Collection” www.kenpro.org/interview-method-of-</w:t>
@@ -7048,14 +7192,32 @@
         <w:spacing w:line="276" w:lineRule="auto"/>
         <w:jc w:val="both"/>
         <w:rPr>
-          <w:sz w:val="22"/>
-        </w:rPr>
-      </w:pPr>
-      <w:r>
-        <w:rPr>
-          <w:sz w:val="22"/>
-        </w:rPr>
-        <w:t>data-collection-2. (retrived on August 15, 2017)</w:t>
+          <w:color w:val="FF0000"/>
+          <w:sz w:val="22"/>
+        </w:rPr>
+      </w:pPr>
+      <w:r>
+        <w:rPr>
+          <w:color w:val="FF0000"/>
+          <w:sz w:val="22"/>
+        </w:rPr>
+        <w:t>data-collection-2. (</w:t>
+      </w:r>
+      <w:proofErr w:type="spellStart"/>
+      <w:r>
+        <w:rPr>
+          <w:color w:val="FF0000"/>
+          <w:sz w:val="22"/>
+        </w:rPr>
+        <w:t>retrived</w:t>
+      </w:r>
+      <w:proofErr w:type="spellEnd"/>
+      <w:r>
+        <w:rPr>
+          <w:color w:val="FF0000"/>
+          <w:sz w:val="22"/>
+        </w:rPr>
+        <w:t xml:space="preserve"> on August 15, 2017)</w:t>
       </w:r>
     </w:p>
     <w:p>
@@ -7063,26 +7225,55 @@
         <w:spacing w:line="276" w:lineRule="auto"/>
         <w:jc w:val="both"/>
         <w:rPr>
-          <w:sz w:val="22"/>
-        </w:rPr>
-      </w:pPr>
-      <w:r>
-        <w:rPr>
-          <w:sz w:val="22"/>
-        </w:rPr>
-        <w:t>Larry Hill (2016) ‘Springer-Miller Case Study of Online Booking for Marriot SpaSoft’ Atrio</w:t>
-      </w:r>
+          <w:color w:val="FF0000"/>
+          <w:sz w:val="22"/>
+        </w:rPr>
+      </w:pPr>
+      <w:r>
+        <w:rPr>
+          <w:color w:val="FF0000"/>
+          <w:sz w:val="22"/>
+        </w:rPr>
+        <w:t xml:space="preserve">Larry Hill (2016) ‘Springer-Miller Case Study of Online Booking for Marriot </w:t>
+      </w:r>
+      <w:proofErr w:type="spellStart"/>
+      <w:r>
+        <w:rPr>
+          <w:color w:val="FF0000"/>
+          <w:sz w:val="22"/>
+        </w:rPr>
+        <w:t>SpaSoft</w:t>
+      </w:r>
+      <w:proofErr w:type="spellEnd"/>
+      <w:r>
+        <w:rPr>
+          <w:color w:val="FF0000"/>
+          <w:sz w:val="22"/>
+        </w:rPr>
+        <w:t xml:space="preserve">’ </w:t>
+      </w:r>
+      <w:proofErr w:type="spellStart"/>
+      <w:r>
+        <w:rPr>
+          <w:color w:val="FF0000"/>
+          <w:sz w:val="22"/>
+        </w:rPr>
+        <w:t>Atrio</w:t>
+      </w:r>
+      <w:proofErr w:type="spellEnd"/>
     </w:p>
     <w:p>
       <w:pPr>
         <w:spacing w:line="276" w:lineRule="auto"/>
         <w:jc w:val="both"/>
         <w:rPr>
-          <w:sz w:val="22"/>
-        </w:rPr>
-      </w:pPr>
-      <w:r>
-        <w:rPr>
+          <w:color w:val="FF0000"/>
+          <w:sz w:val="22"/>
+        </w:rPr>
+      </w:pPr>
+      <w:r>
+        <w:rPr>
+          <w:color w:val="FF0000"/>
           <w:sz w:val="22"/>
         </w:rPr>
         <w:t>(retrieved August 7, 2017)</w:t>
@@ -7093,14 +7284,57 @@
         <w:spacing w:line="276" w:lineRule="auto"/>
         <w:jc w:val="both"/>
         <w:rPr>
-          <w:sz w:val="22"/>
-        </w:rPr>
-      </w:pPr>
-      <w:r>
-        <w:rPr>
-          <w:sz w:val="22"/>
-        </w:rPr>
-        <w:t>Rayport, J. and Jaworski, B. (2002). Cases in eCommerce. New York: McGraw-Hill Companies,</w:t>
+          <w:color w:val="FF0000"/>
+          <w:sz w:val="22"/>
+        </w:rPr>
+      </w:pPr>
+      <w:proofErr w:type="spellStart"/>
+      <w:r>
+        <w:rPr>
+          <w:color w:val="FF0000"/>
+          <w:sz w:val="22"/>
+        </w:rPr>
+        <w:t>Rayport</w:t>
+      </w:r>
+      <w:proofErr w:type="spellEnd"/>
+      <w:r>
+        <w:rPr>
+          <w:color w:val="FF0000"/>
+          <w:sz w:val="22"/>
+        </w:rPr>
+        <w:t xml:space="preserve">, J. and </w:t>
+      </w:r>
+      <w:proofErr w:type="spellStart"/>
+      <w:r>
+        <w:rPr>
+          <w:color w:val="FF0000"/>
+          <w:sz w:val="22"/>
+        </w:rPr>
+        <w:t>Jaworski</w:t>
+      </w:r>
+      <w:proofErr w:type="spellEnd"/>
+      <w:r>
+        <w:rPr>
+          <w:color w:val="FF0000"/>
+          <w:sz w:val="22"/>
+        </w:rPr>
+        <w:t xml:space="preserve">, B. (2002). Cases in </w:t>
+      </w:r>
+      <w:proofErr w:type="spellStart"/>
+      <w:r>
+        <w:rPr>
+          <w:color w:val="FF0000"/>
+          <w:sz w:val="22"/>
+        </w:rPr>
+        <w:t>eCommerce</w:t>
+      </w:r>
+      <w:proofErr w:type="spellEnd"/>
+      <w:r>
+        <w:rPr>
+          <w:color w:val="FF0000"/>
+          <w:sz w:val="22"/>
+        </w:rPr>
+        <w:t>. New York: McGraw-Hill Companies,</w:t>
       </w:r>
     </w:p>
     <w:p>
@@ -7108,11 +7342,13 @@
         <w:spacing w:line="276" w:lineRule="auto"/>
         <w:jc w:val="both"/>
         <w:rPr>
-          <w:sz w:val="22"/>
-        </w:rPr>
-      </w:pPr>
-      <w:r>
-        <w:rPr>
+          <w:color w:val="FF0000"/>
+          <w:sz w:val="22"/>
+        </w:rPr>
+      </w:pPr>
+      <w:r>
+        <w:rPr>
+          <w:color w:val="FF0000"/>
           <w:sz w:val="22"/>
         </w:rPr>
         <w:t>Inc.</w:t>
@@ -7123,11 +7359,13 @@
         <w:spacing w:line="276" w:lineRule="auto"/>
         <w:jc w:val="both"/>
         <w:rPr>
-          <w:sz w:val="22"/>
-        </w:rPr>
-      </w:pPr>
-      <w:r>
-        <w:rPr>
+          <w:color w:val="FF0000"/>
+          <w:sz w:val="22"/>
+        </w:rPr>
+      </w:pPr>
+      <w:r>
+        <w:rPr>
+          <w:color w:val="FF0000"/>
           <w:sz w:val="22"/>
         </w:rPr>
         <w:t>Ryan, M. and Hughes, J. (1998). Using Conjoint Analysis to Assess Women’s Preferences for</w:t>
@@ -7138,11 +7376,13 @@
         <w:spacing w:line="276" w:lineRule="auto"/>
         <w:jc w:val="both"/>
         <w:rPr>
-          <w:sz w:val="22"/>
-        </w:rPr>
-      </w:pPr>
-      <w:r>
-        <w:rPr>
+          <w:color w:val="FF0000"/>
+          <w:sz w:val="22"/>
+        </w:rPr>
+      </w:pPr>
+      <w:r>
+        <w:rPr>
+          <w:color w:val="FF0000"/>
           <w:sz w:val="22"/>
         </w:rPr>
         <w:t>Miscarriage Management. Health Economics, 6, 261-273.</w:t>
@@ -7153,14 +7393,25 @@
         <w:spacing w:line="276" w:lineRule="auto"/>
         <w:jc w:val="both"/>
         <w:rPr>
-          <w:sz w:val="22"/>
-        </w:rPr>
-      </w:pPr>
-      <w:r>
-        <w:rPr>
-          <w:sz w:val="22"/>
-        </w:rPr>
-        <w:t>SurveyMonkey, “Open-Ended Questions: Your Ticket to Qualitative Data.”</w:t>
+          <w:color w:val="FF0000"/>
+          <w:sz w:val="22"/>
+        </w:rPr>
+      </w:pPr>
+      <w:proofErr w:type="spellStart"/>
+      <w:r>
+        <w:rPr>
+          <w:color w:val="FF0000"/>
+          <w:sz w:val="22"/>
+        </w:rPr>
+        <w:t>SurveyMonkey</w:t>
+      </w:r>
+      <w:proofErr w:type="spellEnd"/>
+      <w:r>
+        <w:rPr>
+          <w:color w:val="FF0000"/>
+          <w:sz w:val="22"/>
+        </w:rPr>
+        <w:t>, “Open-Ended Questions: Your Ticket to Qualitative Data.”</w:t>
       </w:r>
     </w:p>
     <w:p>
@@ -7168,11 +7419,13 @@
         <w:spacing w:line="276" w:lineRule="auto"/>
         <w:jc w:val="both"/>
         <w:rPr>
-          <w:sz w:val="22"/>
-        </w:rPr>
-      </w:pPr>
-      <w:r>
-        <w:rPr>
+          <w:color w:val="FF0000"/>
+          <w:sz w:val="22"/>
+        </w:rPr>
+      </w:pPr>
+      <w:r>
+        <w:rPr>
+          <w:color w:val="FF0000"/>
           <w:sz w:val="22"/>
         </w:rPr>
         <w:t>www.surveymonkey.com/mp/open-ended-questions-get-more-context-to-enrich-your-</w:t>
@@ -7183,11 +7436,13 @@
         <w:spacing w:line="276" w:lineRule="auto"/>
         <w:jc w:val="both"/>
         <w:rPr>
-          <w:sz w:val="22"/>
-        </w:rPr>
-      </w:pPr>
-      <w:r>
-        <w:rPr>
+          <w:color w:val="FF0000"/>
+          <w:sz w:val="22"/>
+        </w:rPr>
+      </w:pPr>
+      <w:r>
+        <w:rPr>
+          <w:color w:val="FF0000"/>
           <w:sz w:val="22"/>
         </w:rPr>
         <w:t>data/.</w:t>
@@ -7680,12 +7935,14 @@
                 <w:sz w:val="22"/>
               </w:rPr>
             </w:pPr>
+            <w:proofErr w:type="spellStart"/>
             <w:r>
               <w:rPr>
                 <w:sz w:val="22"/>
               </w:rPr>
               <w:t>Git</w:t>
             </w:r>
+            <w:proofErr w:type="spellEnd"/>
           </w:p>
         </w:tc>
         <w:tc>
@@ -8356,7 +8613,7 @@
           <w:rPr>
             <w:noProof/>
           </w:rPr>
-          <w:t>6</w:t>
+          <w:t>24</w:t>
         </w:r>
         <w:r>
           <w:rPr>
@@ -8465,6 +8722,7 @@
         <w:dataBinding w:prefixMappings="xmlns:ns0='http://purl.org/dc/elements/1.1/' xmlns:ns1='http://schemas.openxmlformats.org/package/2006/metadata/core-properties' " w:xpath="/ns1:coreProperties[1]/ns0:title[1]" w:storeItemID="{6C3C8BC8-F283-45AE-878A-BAB7291924A1}"/>
         <w:text/>
       </w:sdtPr>
+      <w:sdtEndPr/>
       <w:sdtContent>
         <w:r>
           <w:rPr>
@@ -8494,6 +8752,7 @@
         <w:dataBinding w:prefixMappings="xmlns:ns0='http://purl.org/dc/elements/1.1/' xmlns:ns1='http://schemas.openxmlformats.org/package/2006/metadata/core-properties' " w:xpath="/ns1:coreProperties[1]/ns0:creator[1]" w:storeItemID="{6C3C8BC8-F283-45AE-878A-BAB7291924A1}"/>
         <w:text/>
       </w:sdtPr>
+      <w:sdtEndPr/>
       <w:sdtContent>
         <w:r>
           <w:rPr>
@@ -11334,6 +11593,7 @@
   </w:compat>
   <w:rsids>
     <w:rsidRoot w:val="00B92AE8"/>
+    <w:rsid w:val="00070855"/>
     <w:rsid w:val="001302A5"/>
     <w:rsid w:val="002242AB"/>
     <w:rsid w:val="005B0973"/>
@@ -12085,7 +12345,7 @@
 </file>
 
 <file path=customXml/itemProps1.xml><?xml version="1.0" encoding="utf-8"?>
-<ds:datastoreItem xmlns:ds="http://schemas.openxmlformats.org/officeDocument/2006/customXml" ds:itemID="{AF492B59-211A-4F04-A943-39CAD6988787}">
+<ds:datastoreItem xmlns:ds="http://schemas.openxmlformats.org/officeDocument/2006/customXml" ds:itemID="{03A1A88A-27E2-4E36-8668-37F523E98036}">
   <ds:schemaRefs>
     <ds:schemaRef ds:uri="http://schemas.openxmlformats.org/officeDocument/2006/bibliography"/>
   </ds:schemaRefs>

</xml_diff>